<commit_message>
Sprint one write up complete.
Signed-off-by: diggijo <joseph.diggins@students.ittralee.ie>
</commit_message>
<xml_diff>
--- a/JosephDiggins_FYP.docx
+++ b/JosephDiggins_FYP.docx
@@ -11185,15 +11185,7 @@
         <w:t>s</w:t>
       </w:r>
       <w:r>
-        <w:t xml:space="preserve">ing </w:t>
-      </w:r>
-      <w:proofErr w:type="gramStart"/>
-      <w:r>
-        <w:t>polling</w:t>
-      </w:r>
-      <w:proofErr w:type="gramEnd"/>
-      <w:r>
-        <w:t xml:space="preserve"> and streaming mechanisms from infrastructure devices. The significance of real-time monitoring lies in its ability to bridge the critical gap between the time a problem occurs and the time it is addressed. This is particularly crucial as delays in reporting and subsequent action can result in substantial financial costs. Real-time monitoring addresses this challenge by providing instantaneous data, alerts, and notifications. By offering a constant stream of information, organi</w:t>
+        <w:t>ing polling and streaming mechanisms from infrastructure devices. The significance of real-time monitoring lies in its ability to bridge the critical gap between the time a problem occurs and the time it is addressed. This is particularly crucial as delays in reporting and subsequent action can result in substantial financial costs. Real-time monitoring addresses this challenge by providing instantaneous data, alerts, and notifications. By offering a constant stream of information, organi</w:t>
       </w:r>
       <w:r>
         <w:t>s</w:t>
@@ -14624,55 +14616,1393 @@
           <w:numId w:val="12"/>
         </w:numPr>
       </w:pPr>
-      <w:bookmarkStart w:id="347" w:name="_Toc152767473"/>
-      <w:r>
-        <w:t>Real-World Application of Digital Twinning</w:t>
-      </w:r>
-      <w:bookmarkEnd w:id="347"/>
-    </w:p>
-    <w:p>
-      <w:pPr>
-        <w:pStyle w:val="Heading2"/>
+      <w:r>
+        <w:t>Sprint One</w:t>
+      </w:r>
+    </w:p>
+    <w:p>
+      <w:r>
+        <w:t>During the initial sprint, tasks encompassed data manipulation using a trace tool, setting up a Unity project, establishing a scene for the digital twin, integrating crane data into a 3D environment, and designing a user interface in Photoshop.</w:t>
+      </w:r>
+    </w:p>
+    <w:tbl>
+      <w:tblPr>
+        <w:tblW w:w="8996" w:type="dxa"/>
+        <w:tblInd w:w="30" w:type="dxa"/>
+        <w:tblBorders>
+          <w:top w:val="outset" w:sz="6" w:space="0" w:color="auto"/>
+          <w:left w:val="outset" w:sz="6" w:space="0" w:color="auto"/>
+          <w:bottom w:val="outset" w:sz="6" w:space="0" w:color="auto"/>
+          <w:right w:val="outset" w:sz="6" w:space="0" w:color="auto"/>
+        </w:tblBorders>
+        <w:tblCellMar>
+          <w:left w:w="0" w:type="dxa"/>
+          <w:right w:w="0" w:type="dxa"/>
+        </w:tblCellMar>
+        <w:tblLook w:val="04A0" w:firstRow="1" w:lastRow="0" w:firstColumn="1" w:lastColumn="0" w:noHBand="0" w:noVBand="1"/>
+      </w:tblPr>
+      <w:tblGrid>
+        <w:gridCol w:w="783"/>
+        <w:gridCol w:w="7080"/>
+        <w:gridCol w:w="1133"/>
+      </w:tblGrid>
+      <w:tr>
+        <w:trPr>
+          <w:trHeight w:val="300"/>
+        </w:trPr>
+        <w:tc>
+          <w:tcPr>
+            <w:tcW w:w="783" w:type="dxa"/>
+            <w:tcBorders>
+              <w:top w:val="nil"/>
+              <w:left w:val="nil"/>
+              <w:bottom w:val="single" w:sz="24" w:space="0" w:color="4472C4"/>
+              <w:right w:val="single" w:sz="6" w:space="0" w:color="4472C4"/>
+            </w:tcBorders>
+            <w:shd w:val="clear" w:color="auto" w:fill="FFFFFF"/>
+            <w:hideMark/>
+          </w:tcPr>
+          <w:p>
+            <w:pPr>
+              <w:spacing w:after="0" w:line="240" w:lineRule="auto"/>
+              <w:jc w:val="both"/>
+              <w:textAlignment w:val="baseline"/>
+              <w:rPr>
+                <w:rFonts w:ascii="Segoe UI" w:eastAsia="Times New Roman" w:hAnsi="Segoe UI" w:cs="Segoe UI"/>
+                <w:color w:val="000000"/>
+                <w:kern w:val="0"/>
+                <w:sz w:val="18"/>
+                <w:szCs w:val="18"/>
+                <w:lang w:eastAsia="en-IE"/>
+                <w14:ligatures w14:val="none"/>
+              </w:rPr>
+            </w:pPr>
+            <w:r>
+              <w:rPr>
+                <w:rFonts w:ascii="Times New Roman" w:eastAsia="Times New Roman" w:hAnsi="Times New Roman" w:cs="Times New Roman"/>
+                <w:color w:val="000000"/>
+                <w:kern w:val="0"/>
+                <w:sz w:val="24"/>
+                <w:szCs w:val="24"/>
+                <w:lang w:val="en-US" w:eastAsia="en-IE"/>
+                <w14:ligatures w14:val="none"/>
+              </w:rPr>
+              <w:t>Task</w:t>
+            </w:r>
+            <w:r>
+              <w:rPr>
+                <w:rFonts w:ascii="Times New Roman" w:eastAsia="Times New Roman" w:hAnsi="Times New Roman" w:cs="Times New Roman"/>
+                <w:color w:val="000000"/>
+                <w:kern w:val="0"/>
+                <w:sz w:val="24"/>
+                <w:szCs w:val="24"/>
+                <w:lang w:eastAsia="en-IE"/>
+                <w14:ligatures w14:val="none"/>
+              </w:rPr>
+              <w:t> </w:t>
+            </w:r>
+          </w:p>
+        </w:tc>
+        <w:tc>
+          <w:tcPr>
+            <w:tcW w:w="7080" w:type="dxa"/>
+            <w:tcBorders>
+              <w:top w:val="nil"/>
+              <w:left w:val="nil"/>
+              <w:bottom w:val="single" w:sz="24" w:space="0" w:color="4472C4"/>
+              <w:right w:val="nil"/>
+            </w:tcBorders>
+            <w:shd w:val="clear" w:color="auto" w:fill="FFFFFF"/>
+            <w:hideMark/>
+          </w:tcPr>
+          <w:p>
+            <w:pPr>
+              <w:spacing w:after="0" w:line="240" w:lineRule="auto"/>
+              <w:jc w:val="both"/>
+              <w:textAlignment w:val="baseline"/>
+              <w:rPr>
+                <w:rFonts w:ascii="Segoe UI" w:eastAsia="Times New Roman" w:hAnsi="Segoe UI" w:cs="Segoe UI"/>
+                <w:color w:val="000000"/>
+                <w:kern w:val="0"/>
+                <w:sz w:val="18"/>
+                <w:szCs w:val="18"/>
+                <w:lang w:eastAsia="en-IE"/>
+                <w14:ligatures w14:val="none"/>
+              </w:rPr>
+            </w:pPr>
+            <w:r>
+              <w:rPr>
+                <w:rFonts w:ascii="Times New Roman" w:eastAsia="Times New Roman" w:hAnsi="Times New Roman" w:cs="Times New Roman"/>
+                <w:color w:val="000000"/>
+                <w:kern w:val="0"/>
+                <w:sz w:val="24"/>
+                <w:szCs w:val="24"/>
+                <w:lang w:val="en-US" w:eastAsia="en-IE"/>
+                <w14:ligatures w14:val="none"/>
+              </w:rPr>
+              <w:t>Description</w:t>
+            </w:r>
+            <w:r>
+              <w:rPr>
+                <w:rFonts w:ascii="Times New Roman" w:eastAsia="Times New Roman" w:hAnsi="Times New Roman" w:cs="Times New Roman"/>
+                <w:color w:val="000000"/>
+                <w:kern w:val="0"/>
+                <w:sz w:val="24"/>
+                <w:szCs w:val="24"/>
+                <w:lang w:eastAsia="en-IE"/>
+                <w14:ligatures w14:val="none"/>
+              </w:rPr>
+              <w:t> </w:t>
+            </w:r>
+          </w:p>
+        </w:tc>
+        <w:tc>
+          <w:tcPr>
+            <w:tcW w:w="1133" w:type="dxa"/>
+            <w:tcBorders>
+              <w:top w:val="nil"/>
+              <w:left w:val="nil"/>
+              <w:bottom w:val="single" w:sz="24" w:space="0" w:color="4472C4"/>
+              <w:right w:val="nil"/>
+            </w:tcBorders>
+            <w:shd w:val="clear" w:color="auto" w:fill="FFFFFF"/>
+            <w:hideMark/>
+          </w:tcPr>
+          <w:p>
+            <w:pPr>
+              <w:spacing w:after="0" w:line="240" w:lineRule="auto"/>
+              <w:jc w:val="both"/>
+              <w:textAlignment w:val="baseline"/>
+              <w:rPr>
+                <w:rFonts w:ascii="Segoe UI" w:eastAsia="Times New Roman" w:hAnsi="Segoe UI" w:cs="Segoe UI"/>
+                <w:color w:val="000000"/>
+                <w:kern w:val="0"/>
+                <w:sz w:val="18"/>
+                <w:szCs w:val="18"/>
+                <w:lang w:eastAsia="en-IE"/>
+                <w14:ligatures w14:val="none"/>
+              </w:rPr>
+            </w:pPr>
+            <w:r>
+              <w:rPr>
+                <w:rFonts w:ascii="Times New Roman" w:eastAsia="Times New Roman" w:hAnsi="Times New Roman" w:cs="Times New Roman"/>
+                <w:color w:val="000000"/>
+                <w:kern w:val="0"/>
+                <w:sz w:val="24"/>
+                <w:szCs w:val="24"/>
+                <w:lang w:val="en-US" w:eastAsia="en-IE"/>
+                <w14:ligatures w14:val="none"/>
+              </w:rPr>
+              <w:t>Status</w:t>
+            </w:r>
+            <w:r>
+              <w:rPr>
+                <w:rFonts w:ascii="Times New Roman" w:eastAsia="Times New Roman" w:hAnsi="Times New Roman" w:cs="Times New Roman"/>
+                <w:color w:val="000000"/>
+                <w:kern w:val="0"/>
+                <w:sz w:val="24"/>
+                <w:szCs w:val="24"/>
+                <w:lang w:eastAsia="en-IE"/>
+                <w14:ligatures w14:val="none"/>
+              </w:rPr>
+              <w:t> </w:t>
+            </w:r>
+          </w:p>
+        </w:tc>
+      </w:tr>
+      <w:tr>
+        <w:trPr>
+          <w:trHeight w:val="300"/>
+        </w:trPr>
+        <w:tc>
+          <w:tcPr>
+            <w:tcW w:w="783" w:type="dxa"/>
+            <w:tcBorders>
+              <w:top w:val="nil"/>
+              <w:left w:val="nil"/>
+              <w:bottom w:val="nil"/>
+              <w:right w:val="single" w:sz="6" w:space="0" w:color="4472C4"/>
+            </w:tcBorders>
+            <w:shd w:val="clear" w:color="auto" w:fill="FFFFFF"/>
+            <w:hideMark/>
+          </w:tcPr>
+          <w:p>
+            <w:pPr>
+              <w:spacing w:after="0" w:line="240" w:lineRule="auto"/>
+              <w:jc w:val="both"/>
+              <w:textAlignment w:val="baseline"/>
+              <w:rPr>
+                <w:rFonts w:ascii="Segoe UI" w:eastAsia="Times New Roman" w:hAnsi="Segoe UI" w:cs="Segoe UI"/>
+                <w:color w:val="000000"/>
+                <w:kern w:val="0"/>
+                <w:sz w:val="18"/>
+                <w:szCs w:val="18"/>
+                <w:lang w:eastAsia="en-IE"/>
+                <w14:ligatures w14:val="none"/>
+              </w:rPr>
+            </w:pPr>
+            <w:r>
+              <w:rPr>
+                <w:rFonts w:ascii="Times New Roman" w:eastAsia="Times New Roman" w:hAnsi="Times New Roman" w:cs="Times New Roman"/>
+                <w:color w:val="000000"/>
+                <w:kern w:val="0"/>
+                <w:sz w:val="24"/>
+                <w:szCs w:val="24"/>
+                <w:lang w:val="en-US" w:eastAsia="en-IE"/>
+                <w14:ligatures w14:val="none"/>
+              </w:rPr>
+              <w:t>1</w:t>
+            </w:r>
+            <w:r>
+              <w:rPr>
+                <w:rFonts w:ascii="Times New Roman" w:eastAsia="Times New Roman" w:hAnsi="Times New Roman" w:cs="Times New Roman"/>
+                <w:color w:val="000000"/>
+                <w:kern w:val="0"/>
+                <w:sz w:val="24"/>
+                <w:szCs w:val="24"/>
+                <w:lang w:eastAsia="en-IE"/>
+                <w14:ligatures w14:val="none"/>
+              </w:rPr>
+              <w:t> </w:t>
+            </w:r>
+          </w:p>
+        </w:tc>
+        <w:tc>
+          <w:tcPr>
+            <w:tcW w:w="7080" w:type="dxa"/>
+            <w:tcBorders>
+              <w:top w:val="nil"/>
+              <w:left w:val="nil"/>
+              <w:bottom w:val="nil"/>
+              <w:right w:val="nil"/>
+            </w:tcBorders>
+            <w:shd w:val="clear" w:color="auto" w:fill="D0DBF0"/>
+            <w:hideMark/>
+          </w:tcPr>
+          <w:p>
+            <w:pPr>
+              <w:spacing w:after="0" w:line="240" w:lineRule="auto"/>
+              <w:jc w:val="both"/>
+              <w:textAlignment w:val="baseline"/>
+              <w:rPr>
+                <w:rFonts w:ascii="Segoe UI" w:eastAsia="Times New Roman" w:hAnsi="Segoe UI" w:cs="Segoe UI"/>
+                <w:color w:val="000000"/>
+                <w:kern w:val="0"/>
+                <w:sz w:val="18"/>
+                <w:szCs w:val="18"/>
+                <w:lang w:eastAsia="en-IE"/>
+                <w14:ligatures w14:val="none"/>
+              </w:rPr>
+            </w:pPr>
+            <w:r>
+              <w:rPr>
+                <w:rFonts w:ascii="Times New Roman" w:eastAsia="Times New Roman" w:hAnsi="Times New Roman" w:cs="Times New Roman"/>
+                <w:color w:val="000000"/>
+                <w:kern w:val="0"/>
+                <w:sz w:val="24"/>
+                <w:szCs w:val="24"/>
+                <w:lang w:val="en-US" w:eastAsia="en-IE"/>
+                <w14:ligatures w14:val="none"/>
+              </w:rPr>
+              <w:t>Manipulate data via Trace Tool</w:t>
+            </w:r>
+          </w:p>
+        </w:tc>
+        <w:tc>
+          <w:tcPr>
+            <w:tcW w:w="1133" w:type="dxa"/>
+            <w:tcBorders>
+              <w:top w:val="nil"/>
+              <w:left w:val="nil"/>
+              <w:bottom w:val="nil"/>
+              <w:right w:val="single" w:sz="6" w:space="0" w:color="4472C4"/>
+            </w:tcBorders>
+            <w:shd w:val="clear" w:color="auto" w:fill="D0DBF0"/>
+            <w:hideMark/>
+          </w:tcPr>
+          <w:p>
+            <w:pPr>
+              <w:spacing w:after="0" w:line="240" w:lineRule="auto"/>
+              <w:jc w:val="both"/>
+              <w:textAlignment w:val="baseline"/>
+              <w:rPr>
+                <w:rFonts w:ascii="Segoe UI" w:eastAsia="Times New Roman" w:hAnsi="Segoe UI" w:cs="Segoe UI"/>
+                <w:color w:val="000000"/>
+                <w:kern w:val="0"/>
+                <w:sz w:val="18"/>
+                <w:szCs w:val="18"/>
+                <w:lang w:eastAsia="en-IE"/>
+                <w14:ligatures w14:val="none"/>
+              </w:rPr>
+            </w:pPr>
+            <w:r>
+              <w:rPr>
+                <w:rFonts w:ascii="Times New Roman" w:eastAsia="Times New Roman" w:hAnsi="Times New Roman" w:cs="Times New Roman"/>
+                <w:color w:val="000000"/>
+                <w:kern w:val="0"/>
+                <w:sz w:val="24"/>
+                <w:szCs w:val="24"/>
+                <w:lang w:val="en-US" w:eastAsia="en-IE"/>
+                <w14:ligatures w14:val="none"/>
+              </w:rPr>
+              <w:t>Complete</w:t>
+            </w:r>
+            <w:r>
+              <w:rPr>
+                <w:rFonts w:ascii="Times New Roman" w:eastAsia="Times New Roman" w:hAnsi="Times New Roman" w:cs="Times New Roman"/>
+                <w:color w:val="000000"/>
+                <w:kern w:val="0"/>
+                <w:sz w:val="24"/>
+                <w:szCs w:val="24"/>
+                <w:lang w:eastAsia="en-IE"/>
+                <w14:ligatures w14:val="none"/>
+              </w:rPr>
+              <w:t> </w:t>
+            </w:r>
+          </w:p>
+        </w:tc>
+      </w:tr>
+      <w:tr>
+        <w:trPr>
+          <w:trHeight w:val="300"/>
+        </w:trPr>
+        <w:tc>
+          <w:tcPr>
+            <w:tcW w:w="783" w:type="dxa"/>
+            <w:tcBorders>
+              <w:top w:val="nil"/>
+              <w:left w:val="nil"/>
+              <w:bottom w:val="nil"/>
+              <w:right w:val="single" w:sz="6" w:space="0" w:color="4472C4"/>
+            </w:tcBorders>
+            <w:shd w:val="clear" w:color="auto" w:fill="FFFFFF"/>
+            <w:hideMark/>
+          </w:tcPr>
+          <w:p>
+            <w:pPr>
+              <w:spacing w:after="0" w:line="240" w:lineRule="auto"/>
+              <w:jc w:val="both"/>
+              <w:textAlignment w:val="baseline"/>
+              <w:rPr>
+                <w:rFonts w:ascii="Segoe UI" w:eastAsia="Times New Roman" w:hAnsi="Segoe UI" w:cs="Segoe UI"/>
+                <w:color w:val="000000"/>
+                <w:kern w:val="0"/>
+                <w:sz w:val="18"/>
+                <w:szCs w:val="18"/>
+                <w:lang w:eastAsia="en-IE"/>
+                <w14:ligatures w14:val="none"/>
+              </w:rPr>
+            </w:pPr>
+            <w:r>
+              <w:rPr>
+                <w:rFonts w:ascii="Times New Roman" w:eastAsia="Times New Roman" w:hAnsi="Times New Roman" w:cs="Times New Roman"/>
+                <w:color w:val="000000"/>
+                <w:kern w:val="0"/>
+                <w:sz w:val="24"/>
+                <w:szCs w:val="24"/>
+                <w:lang w:val="en-US" w:eastAsia="en-IE"/>
+                <w14:ligatures w14:val="none"/>
+              </w:rPr>
+              <w:t>2</w:t>
+            </w:r>
+            <w:r>
+              <w:rPr>
+                <w:rFonts w:ascii="Times New Roman" w:eastAsia="Times New Roman" w:hAnsi="Times New Roman" w:cs="Times New Roman"/>
+                <w:color w:val="000000"/>
+                <w:kern w:val="0"/>
+                <w:sz w:val="24"/>
+                <w:szCs w:val="24"/>
+                <w:lang w:eastAsia="en-IE"/>
+                <w14:ligatures w14:val="none"/>
+              </w:rPr>
+              <w:t> </w:t>
+            </w:r>
+          </w:p>
+        </w:tc>
+        <w:tc>
+          <w:tcPr>
+            <w:tcW w:w="7080" w:type="dxa"/>
+            <w:tcBorders>
+              <w:top w:val="nil"/>
+              <w:left w:val="nil"/>
+              <w:bottom w:val="nil"/>
+              <w:right w:val="nil"/>
+            </w:tcBorders>
+            <w:shd w:val="clear" w:color="auto" w:fill="auto"/>
+            <w:hideMark/>
+          </w:tcPr>
+          <w:p>
+            <w:pPr>
+              <w:spacing w:after="0" w:line="240" w:lineRule="auto"/>
+              <w:jc w:val="both"/>
+              <w:textAlignment w:val="baseline"/>
+              <w:rPr>
+                <w:rFonts w:ascii="Segoe UI" w:eastAsia="Times New Roman" w:hAnsi="Segoe UI" w:cs="Segoe UI"/>
+                <w:color w:val="000000"/>
+                <w:kern w:val="0"/>
+                <w:sz w:val="18"/>
+                <w:szCs w:val="18"/>
+                <w:lang w:eastAsia="en-IE"/>
+                <w14:ligatures w14:val="none"/>
+              </w:rPr>
+            </w:pPr>
+            <w:r>
+              <w:rPr>
+                <w:rFonts w:ascii="Times New Roman" w:eastAsia="Times New Roman" w:hAnsi="Times New Roman" w:cs="Times New Roman"/>
+                <w:color w:val="000000"/>
+                <w:kern w:val="0"/>
+                <w:sz w:val="24"/>
+                <w:szCs w:val="24"/>
+                <w:lang w:val="en-US" w:eastAsia="en-IE"/>
+                <w14:ligatures w14:val="none"/>
+              </w:rPr>
+              <w:t>Set up a project in Unity</w:t>
+            </w:r>
+            <w:r>
+              <w:rPr>
+                <w:rFonts w:ascii="Times New Roman" w:eastAsia="Times New Roman" w:hAnsi="Times New Roman" w:cs="Times New Roman"/>
+                <w:color w:val="000000"/>
+                <w:kern w:val="0"/>
+                <w:sz w:val="24"/>
+                <w:szCs w:val="24"/>
+                <w:lang w:eastAsia="en-IE"/>
+                <w14:ligatures w14:val="none"/>
+              </w:rPr>
+              <w:t> </w:t>
+            </w:r>
+          </w:p>
+        </w:tc>
+        <w:tc>
+          <w:tcPr>
+            <w:tcW w:w="1133" w:type="dxa"/>
+            <w:tcBorders>
+              <w:top w:val="nil"/>
+              <w:left w:val="nil"/>
+              <w:bottom w:val="nil"/>
+              <w:right w:val="single" w:sz="6" w:space="0" w:color="4472C4"/>
+            </w:tcBorders>
+            <w:shd w:val="clear" w:color="auto" w:fill="auto"/>
+            <w:hideMark/>
+          </w:tcPr>
+          <w:p>
+            <w:pPr>
+              <w:spacing w:after="0" w:line="240" w:lineRule="auto"/>
+              <w:jc w:val="both"/>
+              <w:textAlignment w:val="baseline"/>
+              <w:rPr>
+                <w:rFonts w:ascii="Segoe UI" w:eastAsia="Times New Roman" w:hAnsi="Segoe UI" w:cs="Segoe UI"/>
+                <w:color w:val="000000"/>
+                <w:kern w:val="0"/>
+                <w:sz w:val="18"/>
+                <w:szCs w:val="18"/>
+                <w:lang w:eastAsia="en-IE"/>
+                <w14:ligatures w14:val="none"/>
+              </w:rPr>
+            </w:pPr>
+            <w:r>
+              <w:rPr>
+                <w:rFonts w:ascii="Times New Roman" w:eastAsia="Times New Roman" w:hAnsi="Times New Roman" w:cs="Times New Roman"/>
+                <w:color w:val="000000"/>
+                <w:kern w:val="0"/>
+                <w:sz w:val="24"/>
+                <w:szCs w:val="24"/>
+                <w:lang w:val="en-US" w:eastAsia="en-IE"/>
+                <w14:ligatures w14:val="none"/>
+              </w:rPr>
+              <w:t>Complete</w:t>
+            </w:r>
+            <w:r>
+              <w:rPr>
+                <w:rFonts w:ascii="Times New Roman" w:eastAsia="Times New Roman" w:hAnsi="Times New Roman" w:cs="Times New Roman"/>
+                <w:color w:val="000000"/>
+                <w:kern w:val="0"/>
+                <w:sz w:val="24"/>
+                <w:szCs w:val="24"/>
+                <w:lang w:eastAsia="en-IE"/>
+                <w14:ligatures w14:val="none"/>
+              </w:rPr>
+              <w:t> </w:t>
+            </w:r>
+          </w:p>
+        </w:tc>
+      </w:tr>
+      <w:tr>
+        <w:trPr>
+          <w:trHeight w:val="300"/>
+        </w:trPr>
+        <w:tc>
+          <w:tcPr>
+            <w:tcW w:w="783" w:type="dxa"/>
+            <w:tcBorders>
+              <w:top w:val="nil"/>
+              <w:left w:val="nil"/>
+              <w:bottom w:val="nil"/>
+              <w:right w:val="single" w:sz="6" w:space="0" w:color="4472C4"/>
+            </w:tcBorders>
+            <w:shd w:val="clear" w:color="auto" w:fill="FFFFFF"/>
+            <w:hideMark/>
+          </w:tcPr>
+          <w:p>
+            <w:pPr>
+              <w:spacing w:after="0" w:line="240" w:lineRule="auto"/>
+              <w:jc w:val="both"/>
+              <w:textAlignment w:val="baseline"/>
+              <w:rPr>
+                <w:rFonts w:ascii="Segoe UI" w:eastAsia="Times New Roman" w:hAnsi="Segoe UI" w:cs="Segoe UI"/>
+                <w:color w:val="000000"/>
+                <w:kern w:val="0"/>
+                <w:sz w:val="18"/>
+                <w:szCs w:val="18"/>
+                <w:lang w:eastAsia="en-IE"/>
+                <w14:ligatures w14:val="none"/>
+              </w:rPr>
+            </w:pPr>
+            <w:r>
+              <w:rPr>
+                <w:rFonts w:ascii="Times New Roman" w:eastAsia="Times New Roman" w:hAnsi="Times New Roman" w:cs="Times New Roman"/>
+                <w:color w:val="000000"/>
+                <w:kern w:val="0"/>
+                <w:sz w:val="24"/>
+                <w:szCs w:val="24"/>
+                <w:lang w:val="en-US" w:eastAsia="en-IE"/>
+                <w14:ligatures w14:val="none"/>
+              </w:rPr>
+              <w:t>3</w:t>
+            </w:r>
+            <w:r>
+              <w:rPr>
+                <w:rFonts w:ascii="Times New Roman" w:eastAsia="Times New Roman" w:hAnsi="Times New Roman" w:cs="Times New Roman"/>
+                <w:color w:val="000000"/>
+                <w:kern w:val="0"/>
+                <w:sz w:val="24"/>
+                <w:szCs w:val="24"/>
+                <w:lang w:eastAsia="en-IE"/>
+                <w14:ligatures w14:val="none"/>
+              </w:rPr>
+              <w:t> </w:t>
+            </w:r>
+          </w:p>
+        </w:tc>
+        <w:tc>
+          <w:tcPr>
+            <w:tcW w:w="7080" w:type="dxa"/>
+            <w:tcBorders>
+              <w:top w:val="nil"/>
+              <w:left w:val="nil"/>
+              <w:bottom w:val="nil"/>
+              <w:right w:val="nil"/>
+            </w:tcBorders>
+            <w:shd w:val="clear" w:color="auto" w:fill="D0DBF0"/>
+            <w:hideMark/>
+          </w:tcPr>
+          <w:p>
+            <w:pPr>
+              <w:spacing w:after="0" w:line="240" w:lineRule="auto"/>
+              <w:jc w:val="both"/>
+              <w:textAlignment w:val="baseline"/>
+              <w:rPr>
+                <w:rFonts w:ascii="Segoe UI" w:eastAsia="Times New Roman" w:hAnsi="Segoe UI" w:cs="Segoe UI"/>
+                <w:color w:val="000000"/>
+                <w:kern w:val="0"/>
+                <w:sz w:val="18"/>
+                <w:szCs w:val="18"/>
+                <w:lang w:eastAsia="en-IE"/>
+                <w14:ligatures w14:val="none"/>
+              </w:rPr>
+            </w:pPr>
+            <w:r>
+              <w:rPr>
+                <w:rFonts w:ascii="Times New Roman" w:eastAsia="Times New Roman" w:hAnsi="Times New Roman" w:cs="Times New Roman"/>
+                <w:color w:val="000000"/>
+                <w:kern w:val="0"/>
+                <w:sz w:val="24"/>
+                <w:szCs w:val="24"/>
+                <w:lang w:val="en-US" w:eastAsia="en-IE"/>
+                <w14:ligatures w14:val="none"/>
+              </w:rPr>
+              <w:t>Set up a scene for the Digital Twin</w:t>
+            </w:r>
+            <w:r>
+              <w:rPr>
+                <w:rFonts w:ascii="Times New Roman" w:eastAsia="Times New Roman" w:hAnsi="Times New Roman" w:cs="Times New Roman"/>
+                <w:color w:val="000000"/>
+                <w:kern w:val="0"/>
+                <w:sz w:val="24"/>
+                <w:szCs w:val="24"/>
+                <w:lang w:eastAsia="en-IE"/>
+                <w14:ligatures w14:val="none"/>
+              </w:rPr>
+              <w:t> </w:t>
+            </w:r>
+          </w:p>
+        </w:tc>
+        <w:tc>
+          <w:tcPr>
+            <w:tcW w:w="1133" w:type="dxa"/>
+            <w:tcBorders>
+              <w:top w:val="nil"/>
+              <w:left w:val="nil"/>
+              <w:bottom w:val="nil"/>
+              <w:right w:val="single" w:sz="6" w:space="0" w:color="4472C4"/>
+            </w:tcBorders>
+            <w:shd w:val="clear" w:color="auto" w:fill="D0DBF0"/>
+            <w:hideMark/>
+          </w:tcPr>
+          <w:p>
+            <w:pPr>
+              <w:spacing w:after="0" w:line="240" w:lineRule="auto"/>
+              <w:jc w:val="both"/>
+              <w:textAlignment w:val="baseline"/>
+              <w:rPr>
+                <w:rFonts w:ascii="Segoe UI" w:eastAsia="Times New Roman" w:hAnsi="Segoe UI" w:cs="Segoe UI"/>
+                <w:color w:val="000000"/>
+                <w:kern w:val="0"/>
+                <w:sz w:val="18"/>
+                <w:szCs w:val="18"/>
+                <w:lang w:eastAsia="en-IE"/>
+                <w14:ligatures w14:val="none"/>
+              </w:rPr>
+            </w:pPr>
+            <w:r>
+              <w:rPr>
+                <w:rFonts w:ascii="Times New Roman" w:eastAsia="Times New Roman" w:hAnsi="Times New Roman" w:cs="Times New Roman"/>
+                <w:color w:val="000000"/>
+                <w:kern w:val="0"/>
+                <w:sz w:val="24"/>
+                <w:szCs w:val="24"/>
+                <w:lang w:val="en-US" w:eastAsia="en-IE"/>
+                <w14:ligatures w14:val="none"/>
+              </w:rPr>
+              <w:t>Complete</w:t>
+            </w:r>
+            <w:r>
+              <w:rPr>
+                <w:rFonts w:ascii="Times New Roman" w:eastAsia="Times New Roman" w:hAnsi="Times New Roman" w:cs="Times New Roman"/>
+                <w:color w:val="000000"/>
+                <w:kern w:val="0"/>
+                <w:sz w:val="24"/>
+                <w:szCs w:val="24"/>
+                <w:lang w:eastAsia="en-IE"/>
+                <w14:ligatures w14:val="none"/>
+              </w:rPr>
+              <w:t> </w:t>
+            </w:r>
+          </w:p>
+        </w:tc>
+      </w:tr>
+      <w:tr>
+        <w:trPr>
+          <w:trHeight w:val="300"/>
+        </w:trPr>
+        <w:tc>
+          <w:tcPr>
+            <w:tcW w:w="783" w:type="dxa"/>
+            <w:tcBorders>
+              <w:top w:val="nil"/>
+              <w:left w:val="nil"/>
+              <w:bottom w:val="nil"/>
+              <w:right w:val="single" w:sz="6" w:space="0" w:color="4472C4"/>
+            </w:tcBorders>
+            <w:shd w:val="clear" w:color="auto" w:fill="FFFFFF"/>
+          </w:tcPr>
+          <w:p>
+            <w:pPr>
+              <w:spacing w:after="0" w:line="240" w:lineRule="auto"/>
+              <w:jc w:val="both"/>
+              <w:textAlignment w:val="baseline"/>
+              <w:rPr>
+                <w:rFonts w:ascii="Times New Roman" w:eastAsia="Times New Roman" w:hAnsi="Times New Roman" w:cs="Times New Roman"/>
+                <w:color w:val="000000"/>
+                <w:kern w:val="0"/>
+                <w:sz w:val="24"/>
+                <w:szCs w:val="24"/>
+                <w:lang w:val="en-US" w:eastAsia="en-IE"/>
+                <w14:ligatures w14:val="none"/>
+              </w:rPr>
+            </w:pPr>
+            <w:r>
+              <w:rPr>
+                <w:rFonts w:ascii="Times New Roman" w:eastAsia="Times New Roman" w:hAnsi="Times New Roman" w:cs="Times New Roman"/>
+                <w:color w:val="000000"/>
+                <w:kern w:val="0"/>
+                <w:sz w:val="24"/>
+                <w:szCs w:val="24"/>
+                <w:lang w:val="en-US" w:eastAsia="en-IE"/>
+                <w14:ligatures w14:val="none"/>
+              </w:rPr>
+              <w:t>4</w:t>
+            </w:r>
+          </w:p>
+        </w:tc>
+        <w:tc>
+          <w:tcPr>
+            <w:tcW w:w="7080" w:type="dxa"/>
+            <w:tcBorders>
+              <w:top w:val="nil"/>
+              <w:left w:val="nil"/>
+              <w:bottom w:val="nil"/>
+              <w:right w:val="nil"/>
+            </w:tcBorders>
+            <w:shd w:val="clear" w:color="auto" w:fill="auto"/>
+          </w:tcPr>
+          <w:p>
+            <w:pPr>
+              <w:spacing w:after="0" w:line="240" w:lineRule="auto"/>
+              <w:jc w:val="both"/>
+              <w:textAlignment w:val="baseline"/>
+              <w:rPr>
+                <w:rFonts w:ascii="Times New Roman" w:eastAsia="Times New Roman" w:hAnsi="Times New Roman" w:cs="Times New Roman"/>
+                <w:color w:val="000000"/>
+                <w:kern w:val="0"/>
+                <w:sz w:val="24"/>
+                <w:szCs w:val="24"/>
+                <w:lang w:val="en-US" w:eastAsia="en-IE"/>
+                <w14:ligatures w14:val="none"/>
+              </w:rPr>
+            </w:pPr>
+            <w:r>
+              <w:rPr>
+                <w:rFonts w:ascii="Times New Roman" w:eastAsia="Times New Roman" w:hAnsi="Times New Roman" w:cs="Times New Roman"/>
+                <w:color w:val="000000"/>
+                <w:kern w:val="0"/>
+                <w:sz w:val="24"/>
+                <w:szCs w:val="24"/>
+                <w:lang w:val="en-US" w:eastAsia="en-IE"/>
+                <w14:ligatures w14:val="none"/>
+              </w:rPr>
+              <w:t>Integrate data from task one with Digital Twin</w:t>
+            </w:r>
+          </w:p>
+        </w:tc>
+        <w:tc>
+          <w:tcPr>
+            <w:tcW w:w="1133" w:type="dxa"/>
+            <w:tcBorders>
+              <w:top w:val="nil"/>
+              <w:left w:val="nil"/>
+              <w:bottom w:val="nil"/>
+              <w:right w:val="single" w:sz="6" w:space="0" w:color="4472C4"/>
+            </w:tcBorders>
+            <w:shd w:val="clear" w:color="auto" w:fill="auto"/>
+          </w:tcPr>
+          <w:p>
+            <w:pPr>
+              <w:spacing w:after="0" w:line="240" w:lineRule="auto"/>
+              <w:jc w:val="both"/>
+              <w:textAlignment w:val="baseline"/>
+              <w:rPr>
+                <w:rFonts w:ascii="Times New Roman" w:eastAsia="Times New Roman" w:hAnsi="Times New Roman" w:cs="Times New Roman"/>
+                <w:color w:val="000000"/>
+                <w:kern w:val="0"/>
+                <w:sz w:val="24"/>
+                <w:szCs w:val="24"/>
+                <w:lang w:val="en-US" w:eastAsia="en-IE"/>
+                <w14:ligatures w14:val="none"/>
+              </w:rPr>
+            </w:pPr>
+            <w:r>
+              <w:rPr>
+                <w:rFonts w:ascii="Times New Roman" w:eastAsia="Times New Roman" w:hAnsi="Times New Roman" w:cs="Times New Roman"/>
+                <w:color w:val="000000"/>
+                <w:kern w:val="0"/>
+                <w:sz w:val="24"/>
+                <w:szCs w:val="24"/>
+                <w:lang w:val="en-US" w:eastAsia="en-IE"/>
+                <w14:ligatures w14:val="none"/>
+              </w:rPr>
+              <w:t>Complete</w:t>
+            </w:r>
+          </w:p>
+        </w:tc>
+      </w:tr>
+      <w:tr>
+        <w:trPr>
+          <w:trHeight w:val="300"/>
+        </w:trPr>
+        <w:tc>
+          <w:tcPr>
+            <w:tcW w:w="783" w:type="dxa"/>
+            <w:tcBorders>
+              <w:top w:val="nil"/>
+              <w:left w:val="nil"/>
+              <w:bottom w:val="nil"/>
+              <w:right w:val="single" w:sz="6" w:space="0" w:color="4472C4"/>
+            </w:tcBorders>
+            <w:shd w:val="clear" w:color="auto" w:fill="FFFFFF"/>
+          </w:tcPr>
+          <w:p>
+            <w:pPr>
+              <w:spacing w:after="0" w:line="240" w:lineRule="auto"/>
+              <w:jc w:val="both"/>
+              <w:textAlignment w:val="baseline"/>
+              <w:rPr>
+                <w:rFonts w:ascii="Times New Roman" w:eastAsia="Times New Roman" w:hAnsi="Times New Roman" w:cs="Times New Roman"/>
+                <w:color w:val="000000"/>
+                <w:kern w:val="0"/>
+                <w:sz w:val="24"/>
+                <w:szCs w:val="24"/>
+                <w:lang w:val="en-US" w:eastAsia="en-IE"/>
+                <w14:ligatures w14:val="none"/>
+              </w:rPr>
+            </w:pPr>
+            <w:r>
+              <w:rPr>
+                <w:rFonts w:ascii="Times New Roman" w:eastAsia="Times New Roman" w:hAnsi="Times New Roman" w:cs="Times New Roman"/>
+                <w:color w:val="000000"/>
+                <w:kern w:val="0"/>
+                <w:sz w:val="24"/>
+                <w:szCs w:val="24"/>
+                <w:lang w:val="en-US" w:eastAsia="en-IE"/>
+                <w14:ligatures w14:val="none"/>
+              </w:rPr>
+              <w:t>5</w:t>
+            </w:r>
+          </w:p>
+        </w:tc>
+        <w:tc>
+          <w:tcPr>
+            <w:tcW w:w="7080" w:type="dxa"/>
+            <w:tcBorders>
+              <w:top w:val="nil"/>
+              <w:left w:val="nil"/>
+              <w:bottom w:val="nil"/>
+              <w:right w:val="nil"/>
+            </w:tcBorders>
+            <w:shd w:val="clear" w:color="auto" w:fill="D0DBF0"/>
+          </w:tcPr>
+          <w:p>
+            <w:pPr>
+              <w:spacing w:after="0" w:line="240" w:lineRule="auto"/>
+              <w:jc w:val="both"/>
+              <w:textAlignment w:val="baseline"/>
+              <w:rPr>
+                <w:rFonts w:ascii="Times New Roman" w:eastAsia="Times New Roman" w:hAnsi="Times New Roman" w:cs="Times New Roman"/>
+                <w:color w:val="000000"/>
+                <w:kern w:val="0"/>
+                <w:sz w:val="24"/>
+                <w:szCs w:val="24"/>
+                <w:lang w:val="en-US" w:eastAsia="en-IE"/>
+                <w14:ligatures w14:val="none"/>
+              </w:rPr>
+            </w:pPr>
+            <w:r>
+              <w:rPr>
+                <w:rFonts w:ascii="Times New Roman" w:eastAsia="Times New Roman" w:hAnsi="Times New Roman" w:cs="Times New Roman"/>
+                <w:color w:val="000000"/>
+                <w:kern w:val="0"/>
+                <w:sz w:val="24"/>
+                <w:szCs w:val="24"/>
+                <w:lang w:val="en-US" w:eastAsia="en-IE"/>
+                <w14:ligatures w14:val="none"/>
+              </w:rPr>
+              <w:t>Design</w:t>
+            </w:r>
+            <w:r>
+              <w:rPr>
+                <w:rFonts w:ascii="Times New Roman" w:eastAsia="Times New Roman" w:hAnsi="Times New Roman" w:cs="Times New Roman"/>
+                <w:color w:val="000000"/>
+                <w:kern w:val="0"/>
+                <w:sz w:val="24"/>
+                <w:szCs w:val="24"/>
+                <w:lang w:val="en-US" w:eastAsia="en-IE"/>
+                <w14:ligatures w14:val="none"/>
+              </w:rPr>
+              <w:t xml:space="preserve"> the</w:t>
+            </w:r>
+            <w:r>
+              <w:rPr>
+                <w:rFonts w:ascii="Times New Roman" w:eastAsia="Times New Roman" w:hAnsi="Times New Roman" w:cs="Times New Roman"/>
+                <w:color w:val="000000"/>
+                <w:kern w:val="0"/>
+                <w:sz w:val="24"/>
+                <w:szCs w:val="24"/>
+                <w:lang w:val="en-US" w:eastAsia="en-IE"/>
+                <w14:ligatures w14:val="none"/>
+              </w:rPr>
+              <w:t xml:space="preserve"> first draft of</w:t>
+            </w:r>
+            <w:r>
+              <w:rPr>
+                <w:rFonts w:ascii="Times New Roman" w:eastAsia="Times New Roman" w:hAnsi="Times New Roman" w:cs="Times New Roman"/>
+                <w:color w:val="000000"/>
+                <w:kern w:val="0"/>
+                <w:sz w:val="24"/>
+                <w:szCs w:val="24"/>
+                <w:lang w:val="en-US" w:eastAsia="en-IE"/>
+                <w14:ligatures w14:val="none"/>
+              </w:rPr>
+              <w:t xml:space="preserve"> the</w:t>
+            </w:r>
+            <w:r>
+              <w:rPr>
+                <w:rFonts w:ascii="Times New Roman" w:eastAsia="Times New Roman" w:hAnsi="Times New Roman" w:cs="Times New Roman"/>
+                <w:color w:val="000000"/>
+                <w:kern w:val="0"/>
+                <w:sz w:val="24"/>
+                <w:szCs w:val="24"/>
+                <w:lang w:val="en-US" w:eastAsia="en-IE"/>
+                <w14:ligatures w14:val="none"/>
+              </w:rPr>
+              <w:t xml:space="preserve"> UI in </w:t>
+            </w:r>
+            <w:r>
+              <w:rPr>
+                <w:rFonts w:ascii="Times New Roman" w:eastAsia="Times New Roman" w:hAnsi="Times New Roman" w:cs="Times New Roman"/>
+                <w:color w:val="000000"/>
+                <w:kern w:val="0"/>
+                <w:sz w:val="24"/>
+                <w:szCs w:val="24"/>
+                <w:lang w:val="en-US" w:eastAsia="en-IE"/>
+                <w14:ligatures w14:val="none"/>
+              </w:rPr>
+              <w:t>Photoshop</w:t>
+            </w:r>
+          </w:p>
+        </w:tc>
+        <w:tc>
+          <w:tcPr>
+            <w:tcW w:w="1133" w:type="dxa"/>
+            <w:tcBorders>
+              <w:top w:val="nil"/>
+              <w:left w:val="nil"/>
+              <w:bottom w:val="nil"/>
+              <w:right w:val="single" w:sz="6" w:space="0" w:color="4472C4"/>
+            </w:tcBorders>
+            <w:shd w:val="clear" w:color="auto" w:fill="D0DBF0"/>
+          </w:tcPr>
+          <w:p>
+            <w:pPr>
+              <w:spacing w:after="0" w:line="240" w:lineRule="auto"/>
+              <w:jc w:val="both"/>
+              <w:textAlignment w:val="baseline"/>
+              <w:rPr>
+                <w:rFonts w:ascii="Times New Roman" w:eastAsia="Times New Roman" w:hAnsi="Times New Roman" w:cs="Times New Roman"/>
+                <w:color w:val="000000"/>
+                <w:kern w:val="0"/>
+                <w:sz w:val="24"/>
+                <w:szCs w:val="24"/>
+                <w:lang w:val="en-US" w:eastAsia="en-IE"/>
+                <w14:ligatures w14:val="none"/>
+              </w:rPr>
+            </w:pPr>
+            <w:r>
+              <w:rPr>
+                <w:rFonts w:ascii="Times New Roman" w:eastAsia="Times New Roman" w:hAnsi="Times New Roman" w:cs="Times New Roman"/>
+                <w:color w:val="000000"/>
+                <w:kern w:val="0"/>
+                <w:sz w:val="24"/>
+                <w:szCs w:val="24"/>
+                <w:lang w:val="en-US" w:eastAsia="en-IE"/>
+                <w14:ligatures w14:val="none"/>
+              </w:rPr>
+              <w:t>Complete</w:t>
+            </w:r>
+          </w:p>
+        </w:tc>
+      </w:tr>
+    </w:tbl>
+    <w:p>
+      <w:pPr>
+        <w:rPr>
+          <w:i/>
+          <w:iCs/>
+          <w:color w:val="44546A"/>
+          <w:sz w:val="18"/>
+          <w:szCs w:val="18"/>
+          <w:shd w:val="clear" w:color="auto" w:fill="FFFFFF"/>
+          <w:lang w:val="en-US"/>
+        </w:rPr>
+      </w:pPr>
+      <w:r>
+        <w:rPr>
+          <w:rStyle w:val="normaltextrun"/>
+          <w:i/>
+          <w:iCs/>
+          <w:color w:val="44546A"/>
+          <w:sz w:val="18"/>
+          <w:szCs w:val="18"/>
+          <w:shd w:val="clear" w:color="auto" w:fill="FFFFFF"/>
+          <w:lang w:val="en-US"/>
+        </w:rPr>
+        <w:t xml:space="preserve">Table </w:t>
+      </w:r>
+      <w:r>
+        <w:rPr>
+          <w:rStyle w:val="normaltextrun"/>
+          <w:i/>
+          <w:iCs/>
+          <w:color w:val="44546A"/>
+          <w:sz w:val="18"/>
+          <w:szCs w:val="18"/>
+          <w:shd w:val="clear" w:color="auto" w:fill="FFFFFF"/>
+          <w:lang w:val="en-US"/>
+        </w:rPr>
+        <w:t>3</w:t>
+      </w:r>
+      <w:r>
+        <w:rPr>
+          <w:rStyle w:val="normaltextrun"/>
+          <w:i/>
+          <w:iCs/>
+          <w:color w:val="44546A"/>
+          <w:sz w:val="18"/>
+          <w:szCs w:val="18"/>
+          <w:shd w:val="clear" w:color="auto" w:fill="FFFFFF"/>
+          <w:lang w:val="en-US"/>
+        </w:rPr>
+        <w:t xml:space="preserve"> – Sprint one tasks.</w:t>
+      </w:r>
+    </w:p>
+    <w:p>
+      <w:pPr>
+        <w:pStyle w:val="Heading3"/>
         <w:numPr>
-          <w:ilvl w:val="1"/>
+          <w:ilvl w:val="2"/>
           <w:numId w:val="12"/>
         </w:numPr>
       </w:pPr>
-      <w:bookmarkStart w:id="348" w:name="_Toc152767474"/>
-      <w:r>
-        <w:t>IoT Integration and Case Studies</w:t>
-      </w:r>
-      <w:bookmarkEnd w:id="348"/>
-    </w:p>
-    <w:p>
-      <w:pPr>
-        <w:pStyle w:val="Heading2"/>
+      <w:r>
+        <w:t>Task 1</w:t>
+      </w:r>
+    </w:p>
+    <w:p>
+      <w:r>
+        <w:t>In the preliminary project phase, the utili</w:t>
+      </w:r>
+      <w:r>
+        <w:t>s</w:t>
+      </w:r>
+      <w:r>
+        <w:t xml:space="preserve">ation of </w:t>
+      </w:r>
+      <w:r>
+        <w:t>Liebherr’s trace tool</w:t>
+      </w:r>
+      <w:r>
+        <w:t xml:space="preserve"> facilitated a comprehensive exploration of raw data. The tool's functionality enabled effective manipulation and analysis, leading to the extraction of valuable insights. The result was the creation of a meticulously structured .csv file, containing pertinent information for subsequent integration into the Unity environment.</w:t>
+      </w:r>
+    </w:p>
+    <w:p>
+      <w:r>
+        <w:rPr>
+          <w:noProof/>
+        </w:rPr>
+        <w:lastRenderedPageBreak/>
+        <w:drawing>
+          <wp:inline distT="0" distB="0" distL="0" distR="0" wp14:anchorId="4F86FC43" wp14:editId="0D139070">
+            <wp:extent cx="5731510" cy="2435860"/>
+            <wp:effectExtent l="0" t="0" r="2540" b="2540"/>
+            <wp:docPr id="1139645462" name="Picture 1" descr="A screenshot of a computer&#10;&#10;Description automatically generated"/>
+            <wp:cNvGraphicFramePr>
+              <a:graphicFrameLocks xmlns:a="http://schemas.openxmlformats.org/drawingml/2006/main" noChangeAspect="1"/>
+            </wp:cNvGraphicFramePr>
+            <a:graphic xmlns:a="http://schemas.openxmlformats.org/drawingml/2006/main">
+              <a:graphicData uri="http://schemas.openxmlformats.org/drawingml/2006/picture">
+                <pic:pic xmlns:pic="http://schemas.openxmlformats.org/drawingml/2006/picture">
+                  <pic:nvPicPr>
+                    <pic:cNvPr id="1139645462" name="Picture 1" descr="A screenshot of a computer&#10;&#10;Description automatically generated"/>
+                    <pic:cNvPicPr/>
+                  </pic:nvPicPr>
+                  <pic:blipFill>
+                    <a:blip r:embed="rId17" cstate="print">
+                      <a:extLst>
+                        <a:ext uri="{28A0092B-C50C-407E-A947-70E740481C1C}">
+                          <a14:useLocalDpi xmlns:a14="http://schemas.microsoft.com/office/drawing/2010/main" val="0"/>
+                        </a:ext>
+                      </a:extLst>
+                    </a:blip>
+                    <a:stretch>
+                      <a:fillRect/>
+                    </a:stretch>
+                  </pic:blipFill>
+                  <pic:spPr>
+                    <a:xfrm>
+                      <a:off x="0" y="0"/>
+                      <a:ext cx="5731510" cy="2435860"/>
+                    </a:xfrm>
+                    <a:prstGeom prst="rect">
+                      <a:avLst/>
+                    </a:prstGeom>
+                  </pic:spPr>
+                </pic:pic>
+              </a:graphicData>
+            </a:graphic>
+          </wp:inline>
+        </w:drawing>
+      </w:r>
+    </w:p>
+    <w:p>
+      <w:pPr>
+        <w:rPr>
+          <w:i/>
+          <w:iCs/>
+          <w:color w:val="44546A"/>
+          <w:sz w:val="18"/>
+          <w:szCs w:val="18"/>
+          <w:shd w:val="clear" w:color="auto" w:fill="FFFFFF"/>
+          <w:lang w:val="en-US"/>
+        </w:rPr>
+      </w:pPr>
+      <w:r>
+        <w:rPr>
+          <w:rStyle w:val="normaltextrun"/>
+          <w:i/>
+          <w:iCs/>
+          <w:color w:val="44546A"/>
+          <w:sz w:val="18"/>
+          <w:szCs w:val="18"/>
+          <w:shd w:val="clear" w:color="auto" w:fill="FFFFFF"/>
+          <w:lang w:val="en-US"/>
+        </w:rPr>
+        <w:t>Figure 11 – Liebherr Trace Tool.</w:t>
+      </w:r>
+    </w:p>
+    <w:p/>
+    <w:p>
+      <w:pPr>
+        <w:pStyle w:val="Heading3"/>
         <w:numPr>
-          <w:ilvl w:val="1"/>
+          <w:ilvl w:val="2"/>
           <w:numId w:val="12"/>
         </w:numPr>
       </w:pPr>
-      <w:bookmarkStart w:id="349" w:name="_Toc152767475"/>
-      <w:r>
-        <w:t>Big Data and Visuali</w:t>
-      </w:r>
-      <w:r>
-        <w:t>s</w:t>
-      </w:r>
-      <w:r>
-        <w:t>ation Implementations</w:t>
-      </w:r>
-      <w:bookmarkEnd w:id="349"/>
-    </w:p>
-    <w:p>
-      <w:pPr>
-        <w:pStyle w:val="ListParagraph"/>
-        <w:rPr>
-          <w:sz w:val="24"/>
-          <w:szCs w:val="24"/>
-        </w:rPr>
-      </w:pPr>
-    </w:p>
+      <w:r>
+        <w:t>Task 2</w:t>
+      </w:r>
+    </w:p>
+    <w:p>
+      <w:r>
+        <w:t>The initiation of the development process involved the creation of a new Unity project. This encompassed the configuration of project settings, the establishment of a clear project structure, and alignment with the digital twin initiative's requirements. The setup in Unity laid a sturdy foundation for ensuing tasks, streamlining the overall development workflow.</w:t>
+      </w:r>
+    </w:p>
+    <w:p>
+      <w:pPr>
+        <w:pStyle w:val="Heading3"/>
+        <w:numPr>
+          <w:ilvl w:val="2"/>
+          <w:numId w:val="12"/>
+        </w:numPr>
+      </w:pPr>
+      <w:r>
+        <w:t>Task 3</w:t>
+      </w:r>
+    </w:p>
+    <w:p>
+      <w:r>
+        <w:t>A basic scene was set up with the crane model, as illustrated in Figure 10 above. This involved the incorporation of the crane model into the Unity environment, establishing a preliminary spatial layout for the digital twin. This foundational step set the stage for subsequent tasks related to crane data integration.</w:t>
+      </w:r>
+    </w:p>
+    <w:p>
+      <w:pPr>
+        <w:pStyle w:val="Heading3"/>
+        <w:numPr>
+          <w:ilvl w:val="2"/>
+          <w:numId w:val="12"/>
+        </w:numPr>
+      </w:pPr>
+      <w:r>
+        <w:t>Task 4</w:t>
+      </w:r>
+    </w:p>
+    <w:p>
+      <w:r>
+        <w:t xml:space="preserve">Leveraging the prepared .csv file, </w:t>
+      </w:r>
+      <w:r>
+        <w:t xml:space="preserve">the </w:t>
+      </w:r>
+      <w:r>
+        <w:t>successful integration of manipulated data into the Unity 3D environment was achieved. This encompassed mapping crane data to corresponding elements within the scene, generating a dynamic representation of real-world crane operations. The integration process facilitated seamless data visualization in a 3D space</w:t>
+      </w:r>
+      <w:r>
+        <w:t>.</w:t>
+      </w:r>
+      <w:r>
+        <w:t xml:space="preserve"> </w:t>
+      </w:r>
+      <w:r>
+        <w:t>Two key classes, namely ReadData and CraneMovement, played crucial roles in achieving this goal.</w:t>
+      </w:r>
+    </w:p>
+    <w:p>
+      <w:r>
+        <w:t>The ReadData class handles asynchronous reading of crane data from a CSV file. It utilises a coroutine to continuously read and update trolley and hoist positions based on the CSV data. The class ensures proper error handling and provides flexibility with a configurable delay between data reads.</w:t>
+      </w:r>
+    </w:p>
+    <w:p>
+      <w:r>
+        <w:t>The CraneMovement class orchestrates the real-time visualisation of crane components in the Unity scene. It relies on the positions obtained from the ReadData class to dynamically update the positions of the trolley and hoist game objects. The continuous Update method ensures synchronised movement in the Unity environment, offering a visually representative digital twin of the crane operations.</w:t>
+      </w:r>
+    </w:p>
+    <w:p>
+      <w:pPr>
+        <w:pStyle w:val="Heading3"/>
+        <w:numPr>
+          <w:ilvl w:val="2"/>
+          <w:numId w:val="12"/>
+        </w:numPr>
+      </w:pPr>
+      <w:r>
+        <w:t>Task 5</w:t>
+      </w:r>
+    </w:p>
+    <w:p>
+      <w:r>
+        <w:t xml:space="preserve">In the pursuit of enhancing user interaction and data presentation, Photoshop was utilized to craft an intuitive and visually appealing user interface (UI). The UI design prioritized clarity and conciseness in displaying crane data, ensuring users could readily interpret and interact with information within the </w:t>
+      </w:r>
+      <w:r>
+        <w:lastRenderedPageBreak/>
+        <w:t>digital twin environment. This step aimed to enhance the overall user experience and facilitate efficient data analysis.</w:t>
+      </w:r>
+    </w:p>
+    <w:p>
+      <w:r>
+        <w:rPr>
+          <w:noProof/>
+        </w:rPr>
+        <w:drawing>
+          <wp:inline distT="0" distB="0" distL="0" distR="0" wp14:anchorId="79BD9B92" wp14:editId="053C36B4">
+            <wp:extent cx="5731510" cy="3227070"/>
+            <wp:effectExtent l="0" t="0" r="2540" b="0"/>
+            <wp:docPr id="960104791" name="Picture 2" descr="A screenshot of a computer&#10;&#10;Description automatically generated"/>
+            <wp:cNvGraphicFramePr>
+              <a:graphicFrameLocks xmlns:a="http://schemas.openxmlformats.org/drawingml/2006/main" noChangeAspect="1"/>
+            </wp:cNvGraphicFramePr>
+            <a:graphic xmlns:a="http://schemas.openxmlformats.org/drawingml/2006/main">
+              <a:graphicData uri="http://schemas.openxmlformats.org/drawingml/2006/picture">
+                <pic:pic xmlns:pic="http://schemas.openxmlformats.org/drawingml/2006/picture">
+                  <pic:nvPicPr>
+                    <pic:cNvPr id="960104791" name="Picture 2" descr="A screenshot of a computer&#10;&#10;Description automatically generated"/>
+                    <pic:cNvPicPr/>
+                  </pic:nvPicPr>
+                  <pic:blipFill>
+                    <a:blip r:embed="rId18" cstate="print">
+                      <a:extLst>
+                        <a:ext uri="{28A0092B-C50C-407E-A947-70E740481C1C}">
+                          <a14:useLocalDpi xmlns:a14="http://schemas.microsoft.com/office/drawing/2010/main" val="0"/>
+                        </a:ext>
+                      </a:extLst>
+                    </a:blip>
+                    <a:stretch>
+                      <a:fillRect/>
+                    </a:stretch>
+                  </pic:blipFill>
+                  <pic:spPr>
+                    <a:xfrm>
+                      <a:off x="0" y="0"/>
+                      <a:ext cx="5731510" cy="3227070"/>
+                    </a:xfrm>
+                    <a:prstGeom prst="rect">
+                      <a:avLst/>
+                    </a:prstGeom>
+                  </pic:spPr>
+                </pic:pic>
+              </a:graphicData>
+            </a:graphic>
+          </wp:inline>
+        </w:drawing>
+      </w:r>
+    </w:p>
+    <w:p>
+      <w:pPr>
+        <w:rPr>
+          <w:rStyle w:val="normaltextrun"/>
+          <w:i/>
+          <w:iCs/>
+          <w:color w:val="44546A"/>
+          <w:sz w:val="18"/>
+          <w:szCs w:val="18"/>
+          <w:shd w:val="clear" w:color="auto" w:fill="FFFFFF"/>
+          <w:lang w:val="en-US"/>
+        </w:rPr>
+      </w:pPr>
+      <w:r>
+        <w:rPr>
+          <w:rStyle w:val="normaltextrun"/>
+          <w:i/>
+          <w:iCs/>
+          <w:color w:val="44546A"/>
+          <w:sz w:val="18"/>
+          <w:szCs w:val="18"/>
+          <w:shd w:val="clear" w:color="auto" w:fill="FFFFFF"/>
+          <w:lang w:val="en-US"/>
+        </w:rPr>
+        <w:t>Figure 1</w:t>
+      </w:r>
+      <w:r>
+        <w:rPr>
+          <w:rStyle w:val="normaltextrun"/>
+          <w:i/>
+          <w:iCs/>
+          <w:color w:val="44546A"/>
+          <w:sz w:val="18"/>
+          <w:szCs w:val="18"/>
+          <w:shd w:val="clear" w:color="auto" w:fill="FFFFFF"/>
+          <w:lang w:val="en-US"/>
+        </w:rPr>
+        <w:t>2</w:t>
+      </w:r>
+      <w:r>
+        <w:rPr>
+          <w:rStyle w:val="normaltextrun"/>
+          <w:i/>
+          <w:iCs/>
+          <w:color w:val="44546A"/>
+          <w:sz w:val="18"/>
+          <w:szCs w:val="18"/>
+          <w:shd w:val="clear" w:color="auto" w:fill="FFFFFF"/>
+          <w:lang w:val="en-US"/>
+        </w:rPr>
+        <w:t xml:space="preserve"> – </w:t>
+      </w:r>
+      <w:r>
+        <w:rPr>
+          <w:rStyle w:val="normaltextrun"/>
+          <w:i/>
+          <w:iCs/>
+          <w:color w:val="44546A"/>
+          <w:sz w:val="18"/>
+          <w:szCs w:val="18"/>
+          <w:shd w:val="clear" w:color="auto" w:fill="FFFFFF"/>
+          <w:lang w:val="en-US"/>
+        </w:rPr>
+        <w:t>First draft of UI</w:t>
+      </w:r>
+    </w:p>
+    <w:p>
+      <w:pPr>
+        <w:pStyle w:val="Heading3"/>
+        <w:numPr>
+          <w:ilvl w:val="2"/>
+          <w:numId w:val="12"/>
+        </w:numPr>
+        <w:rPr>
+          <w:shd w:val="clear" w:color="auto" w:fill="FFFFFF"/>
+          <w:lang w:val="en-US"/>
+        </w:rPr>
+      </w:pPr>
+      <w:r>
+        <w:rPr>
+          <w:shd w:val="clear" w:color="auto" w:fill="FFFFFF"/>
+          <w:lang w:val="en-US"/>
+        </w:rPr>
+        <w:t>Results</w:t>
+      </w:r>
+    </w:p>
+    <w:p>
+      <w:pPr>
+        <w:rPr>
+          <w:lang w:val="en-US"/>
+        </w:rPr>
+      </w:pPr>
+      <w:r>
+        <w:rPr>
+          <w:lang w:val="en-US"/>
+        </w:rPr>
+        <w:t>The sprint concludes with the successful creation of a basic digital twin prototype, emulating historical crane movements. Additionally, a preliminary UI draft has been developed, setting the stage for further integration and refinement in subsequent phases.</w:t>
+      </w:r>
+    </w:p>
+    <w:p/>
     <w:p>
       <w:pPr>
         <w:pStyle w:val="Heading1"/>
@@ -14681,11 +16011,11 @@
           <w:numId w:val="16"/>
         </w:numPr>
       </w:pPr>
-      <w:bookmarkStart w:id="350" w:name="_Toc152767476"/>
+      <w:bookmarkStart w:id="347" w:name="_Toc152767476"/>
       <w:r>
         <w:t>Results</w:t>
       </w:r>
-      <w:bookmarkEnd w:id="350"/>
+      <w:bookmarkEnd w:id="347"/>
     </w:p>
     <w:p>
       <w:pPr>
@@ -14707,18 +16037,18 @@
           <w:szCs w:val="26"/>
         </w:rPr>
       </w:pPr>
-      <w:bookmarkStart w:id="351" w:name="_Toc149163248"/>
-      <w:bookmarkStart w:id="352" w:name="_Toc150865744"/>
-      <w:bookmarkStart w:id="353" w:name="_Toc151826911"/>
-      <w:bookmarkStart w:id="354" w:name="_Toc151827054"/>
-      <w:bookmarkStart w:id="355" w:name="_Toc152767312"/>
-      <w:bookmarkStart w:id="356" w:name="_Toc152767477"/>
+      <w:bookmarkStart w:id="348" w:name="_Toc149163248"/>
+      <w:bookmarkStart w:id="349" w:name="_Toc150865744"/>
+      <w:bookmarkStart w:id="350" w:name="_Toc151826911"/>
+      <w:bookmarkStart w:id="351" w:name="_Toc151827054"/>
+      <w:bookmarkStart w:id="352" w:name="_Toc152767312"/>
+      <w:bookmarkStart w:id="353" w:name="_Toc152767477"/>
+      <w:bookmarkEnd w:id="348"/>
+      <w:bookmarkEnd w:id="349"/>
+      <w:bookmarkEnd w:id="350"/>
       <w:bookmarkEnd w:id="351"/>
       <w:bookmarkEnd w:id="352"/>
       <w:bookmarkEnd w:id="353"/>
-      <w:bookmarkEnd w:id="354"/>
-      <w:bookmarkEnd w:id="355"/>
-      <w:bookmarkEnd w:id="356"/>
     </w:p>
     <w:p>
       <w:pPr>
@@ -14740,14 +16070,14 @@
           <w:szCs w:val="26"/>
         </w:rPr>
       </w:pPr>
-      <w:bookmarkStart w:id="357" w:name="_Toc151826912"/>
-      <w:bookmarkStart w:id="358" w:name="_Toc151827055"/>
-      <w:bookmarkStart w:id="359" w:name="_Toc152767313"/>
-      <w:bookmarkStart w:id="360" w:name="_Toc152767478"/>
+      <w:bookmarkStart w:id="354" w:name="_Toc151826912"/>
+      <w:bookmarkStart w:id="355" w:name="_Toc151827055"/>
+      <w:bookmarkStart w:id="356" w:name="_Toc152767313"/>
+      <w:bookmarkStart w:id="357" w:name="_Toc152767478"/>
+      <w:bookmarkEnd w:id="354"/>
+      <w:bookmarkEnd w:id="355"/>
+      <w:bookmarkEnd w:id="356"/>
       <w:bookmarkEnd w:id="357"/>
-      <w:bookmarkEnd w:id="358"/>
-      <w:bookmarkEnd w:id="359"/>
-      <w:bookmarkEnd w:id="360"/>
     </w:p>
     <w:p>
       <w:pPr>
@@ -14769,14 +16099,14 @@
           <w:szCs w:val="26"/>
         </w:rPr>
       </w:pPr>
-      <w:bookmarkStart w:id="361" w:name="_Toc151826913"/>
-      <w:bookmarkStart w:id="362" w:name="_Toc151827056"/>
-      <w:bookmarkStart w:id="363" w:name="_Toc152767314"/>
-      <w:bookmarkStart w:id="364" w:name="_Toc152767479"/>
+      <w:bookmarkStart w:id="358" w:name="_Toc151826913"/>
+      <w:bookmarkStart w:id="359" w:name="_Toc151827056"/>
+      <w:bookmarkStart w:id="360" w:name="_Toc152767314"/>
+      <w:bookmarkStart w:id="361" w:name="_Toc152767479"/>
+      <w:bookmarkEnd w:id="358"/>
+      <w:bookmarkEnd w:id="359"/>
+      <w:bookmarkEnd w:id="360"/>
       <w:bookmarkEnd w:id="361"/>
-      <w:bookmarkEnd w:id="362"/>
-      <w:bookmarkEnd w:id="363"/>
-      <w:bookmarkEnd w:id="364"/>
     </w:p>
     <w:p>
       <w:pPr>
@@ -14798,14 +16128,14 @@
           <w:szCs w:val="26"/>
         </w:rPr>
       </w:pPr>
-      <w:bookmarkStart w:id="365" w:name="_Toc151826914"/>
-      <w:bookmarkStart w:id="366" w:name="_Toc151827057"/>
-      <w:bookmarkStart w:id="367" w:name="_Toc152767315"/>
-      <w:bookmarkStart w:id="368" w:name="_Toc152767480"/>
+      <w:bookmarkStart w:id="362" w:name="_Toc151826914"/>
+      <w:bookmarkStart w:id="363" w:name="_Toc151827057"/>
+      <w:bookmarkStart w:id="364" w:name="_Toc152767315"/>
+      <w:bookmarkStart w:id="365" w:name="_Toc152767480"/>
+      <w:bookmarkEnd w:id="362"/>
+      <w:bookmarkEnd w:id="363"/>
+      <w:bookmarkEnd w:id="364"/>
       <w:bookmarkEnd w:id="365"/>
-      <w:bookmarkEnd w:id="366"/>
-      <w:bookmarkEnd w:id="367"/>
-      <w:bookmarkEnd w:id="368"/>
     </w:p>
     <w:p>
       <w:pPr>
@@ -14827,14 +16157,14 @@
           <w:szCs w:val="26"/>
         </w:rPr>
       </w:pPr>
-      <w:bookmarkStart w:id="369" w:name="_Toc151826915"/>
-      <w:bookmarkStart w:id="370" w:name="_Toc151827058"/>
-      <w:bookmarkStart w:id="371" w:name="_Toc152767316"/>
-      <w:bookmarkStart w:id="372" w:name="_Toc152767481"/>
+      <w:bookmarkStart w:id="366" w:name="_Toc151826915"/>
+      <w:bookmarkStart w:id="367" w:name="_Toc151827058"/>
+      <w:bookmarkStart w:id="368" w:name="_Toc152767316"/>
+      <w:bookmarkStart w:id="369" w:name="_Toc152767481"/>
+      <w:bookmarkEnd w:id="366"/>
+      <w:bookmarkEnd w:id="367"/>
+      <w:bookmarkEnd w:id="368"/>
       <w:bookmarkEnd w:id="369"/>
-      <w:bookmarkEnd w:id="370"/>
-      <w:bookmarkEnd w:id="371"/>
-      <w:bookmarkEnd w:id="372"/>
     </w:p>
     <w:p>
       <w:pPr>
@@ -14856,14 +16186,14 @@
           <w:szCs w:val="26"/>
         </w:rPr>
       </w:pPr>
-      <w:bookmarkStart w:id="373" w:name="_Toc151826916"/>
-      <w:bookmarkStart w:id="374" w:name="_Toc151827059"/>
-      <w:bookmarkStart w:id="375" w:name="_Toc152767317"/>
-      <w:bookmarkStart w:id="376" w:name="_Toc152767482"/>
+      <w:bookmarkStart w:id="370" w:name="_Toc151826916"/>
+      <w:bookmarkStart w:id="371" w:name="_Toc151827059"/>
+      <w:bookmarkStart w:id="372" w:name="_Toc152767317"/>
+      <w:bookmarkStart w:id="373" w:name="_Toc152767482"/>
+      <w:bookmarkEnd w:id="370"/>
+      <w:bookmarkEnd w:id="371"/>
+      <w:bookmarkEnd w:id="372"/>
       <w:bookmarkEnd w:id="373"/>
-      <w:bookmarkEnd w:id="374"/>
-      <w:bookmarkEnd w:id="375"/>
-      <w:bookmarkEnd w:id="376"/>
     </w:p>
     <w:p>
       <w:pPr>
@@ -14885,14 +16215,14 @@
           <w:szCs w:val="26"/>
         </w:rPr>
       </w:pPr>
-      <w:bookmarkStart w:id="377" w:name="_Toc151826917"/>
-      <w:bookmarkStart w:id="378" w:name="_Toc151827060"/>
-      <w:bookmarkStart w:id="379" w:name="_Toc152767318"/>
-      <w:bookmarkStart w:id="380" w:name="_Toc152767483"/>
+      <w:bookmarkStart w:id="374" w:name="_Toc151826917"/>
+      <w:bookmarkStart w:id="375" w:name="_Toc151827060"/>
+      <w:bookmarkStart w:id="376" w:name="_Toc152767318"/>
+      <w:bookmarkStart w:id="377" w:name="_Toc152767483"/>
+      <w:bookmarkEnd w:id="374"/>
+      <w:bookmarkEnd w:id="375"/>
+      <w:bookmarkEnd w:id="376"/>
       <w:bookmarkEnd w:id="377"/>
-      <w:bookmarkEnd w:id="378"/>
-      <w:bookmarkEnd w:id="379"/>
-      <w:bookmarkEnd w:id="380"/>
     </w:p>
     <w:p>
       <w:pPr>
@@ -14902,11 +16232,11 @@
           <w:numId w:val="13"/>
         </w:numPr>
       </w:pPr>
-      <w:bookmarkStart w:id="381" w:name="_Toc152767484"/>
+      <w:bookmarkStart w:id="378" w:name="_Toc152767484"/>
       <w:r>
         <w:t>Key Findings from the Implementation</w:t>
       </w:r>
-      <w:bookmarkEnd w:id="381"/>
+      <w:bookmarkEnd w:id="378"/>
     </w:p>
     <w:p>
       <w:pPr>
@@ -14916,11 +16246,11 @@
           <w:numId w:val="13"/>
         </w:numPr>
       </w:pPr>
-      <w:bookmarkStart w:id="382" w:name="_Toc152767485"/>
+      <w:bookmarkStart w:id="379" w:name="_Toc152767485"/>
       <w:r>
         <w:t>Data Analysis Results</w:t>
       </w:r>
-      <w:bookmarkEnd w:id="382"/>
+      <w:bookmarkEnd w:id="379"/>
     </w:p>
     <w:p>
       <w:pPr>
@@ -14930,11 +16260,11 @@
           <w:numId w:val="13"/>
         </w:numPr>
       </w:pPr>
-      <w:bookmarkStart w:id="383" w:name="_Toc152767486"/>
+      <w:bookmarkStart w:id="380" w:name="_Toc152767486"/>
       <w:r>
         <w:t>Successes and Challenges Encountered</w:t>
       </w:r>
-      <w:bookmarkEnd w:id="383"/>
+      <w:bookmarkEnd w:id="380"/>
     </w:p>
     <w:p>
       <w:pPr>
@@ -14953,11 +16283,11 @@
           <w:numId w:val="16"/>
         </w:numPr>
       </w:pPr>
-      <w:bookmarkStart w:id="384" w:name="_Toc152767487"/>
+      <w:bookmarkStart w:id="381" w:name="_Toc152767487"/>
       <w:r>
         <w:t>Discussion</w:t>
       </w:r>
-      <w:bookmarkEnd w:id="384"/>
+      <w:bookmarkEnd w:id="381"/>
     </w:p>
     <w:p>
       <w:pPr>
@@ -14979,18 +16309,18 @@
           <w:szCs w:val="26"/>
         </w:rPr>
       </w:pPr>
-      <w:bookmarkStart w:id="385" w:name="_Toc149163258"/>
-      <w:bookmarkStart w:id="386" w:name="_Toc150865754"/>
-      <w:bookmarkStart w:id="387" w:name="_Toc151826922"/>
-      <w:bookmarkStart w:id="388" w:name="_Toc151827065"/>
-      <w:bookmarkStart w:id="389" w:name="_Toc152767323"/>
-      <w:bookmarkStart w:id="390" w:name="_Toc152767488"/>
+      <w:bookmarkStart w:id="382" w:name="_Toc149163258"/>
+      <w:bookmarkStart w:id="383" w:name="_Toc150865754"/>
+      <w:bookmarkStart w:id="384" w:name="_Toc151826922"/>
+      <w:bookmarkStart w:id="385" w:name="_Toc151827065"/>
+      <w:bookmarkStart w:id="386" w:name="_Toc152767323"/>
+      <w:bookmarkStart w:id="387" w:name="_Toc152767488"/>
+      <w:bookmarkEnd w:id="382"/>
+      <w:bookmarkEnd w:id="383"/>
+      <w:bookmarkEnd w:id="384"/>
       <w:bookmarkEnd w:id="385"/>
       <w:bookmarkEnd w:id="386"/>
       <w:bookmarkEnd w:id="387"/>
-      <w:bookmarkEnd w:id="388"/>
-      <w:bookmarkEnd w:id="389"/>
-      <w:bookmarkEnd w:id="390"/>
     </w:p>
     <w:p>
       <w:pPr>
@@ -15012,14 +16342,14 @@
           <w:szCs w:val="26"/>
         </w:rPr>
       </w:pPr>
-      <w:bookmarkStart w:id="391" w:name="_Toc151826923"/>
-      <w:bookmarkStart w:id="392" w:name="_Toc151827066"/>
-      <w:bookmarkStart w:id="393" w:name="_Toc152767324"/>
-      <w:bookmarkStart w:id="394" w:name="_Toc152767489"/>
+      <w:bookmarkStart w:id="388" w:name="_Toc151826923"/>
+      <w:bookmarkStart w:id="389" w:name="_Toc151827066"/>
+      <w:bookmarkStart w:id="390" w:name="_Toc152767324"/>
+      <w:bookmarkStart w:id="391" w:name="_Toc152767489"/>
+      <w:bookmarkEnd w:id="388"/>
+      <w:bookmarkEnd w:id="389"/>
+      <w:bookmarkEnd w:id="390"/>
       <w:bookmarkEnd w:id="391"/>
-      <w:bookmarkEnd w:id="392"/>
-      <w:bookmarkEnd w:id="393"/>
-      <w:bookmarkEnd w:id="394"/>
     </w:p>
     <w:p>
       <w:pPr>
@@ -15041,14 +16371,14 @@
           <w:szCs w:val="26"/>
         </w:rPr>
       </w:pPr>
-      <w:bookmarkStart w:id="395" w:name="_Toc151826924"/>
-      <w:bookmarkStart w:id="396" w:name="_Toc151827067"/>
-      <w:bookmarkStart w:id="397" w:name="_Toc152767325"/>
-      <w:bookmarkStart w:id="398" w:name="_Toc152767490"/>
+      <w:bookmarkStart w:id="392" w:name="_Toc151826924"/>
+      <w:bookmarkStart w:id="393" w:name="_Toc151827067"/>
+      <w:bookmarkStart w:id="394" w:name="_Toc152767325"/>
+      <w:bookmarkStart w:id="395" w:name="_Toc152767490"/>
+      <w:bookmarkEnd w:id="392"/>
+      <w:bookmarkEnd w:id="393"/>
+      <w:bookmarkEnd w:id="394"/>
       <w:bookmarkEnd w:id="395"/>
-      <w:bookmarkEnd w:id="396"/>
-      <w:bookmarkEnd w:id="397"/>
-      <w:bookmarkEnd w:id="398"/>
     </w:p>
     <w:p>
       <w:pPr>
@@ -15070,14 +16400,14 @@
           <w:szCs w:val="26"/>
         </w:rPr>
       </w:pPr>
-      <w:bookmarkStart w:id="399" w:name="_Toc151826925"/>
-      <w:bookmarkStart w:id="400" w:name="_Toc151827068"/>
-      <w:bookmarkStart w:id="401" w:name="_Toc152767326"/>
-      <w:bookmarkStart w:id="402" w:name="_Toc152767491"/>
+      <w:bookmarkStart w:id="396" w:name="_Toc151826925"/>
+      <w:bookmarkStart w:id="397" w:name="_Toc151827068"/>
+      <w:bookmarkStart w:id="398" w:name="_Toc152767326"/>
+      <w:bookmarkStart w:id="399" w:name="_Toc152767491"/>
+      <w:bookmarkEnd w:id="396"/>
+      <w:bookmarkEnd w:id="397"/>
+      <w:bookmarkEnd w:id="398"/>
       <w:bookmarkEnd w:id="399"/>
-      <w:bookmarkEnd w:id="400"/>
-      <w:bookmarkEnd w:id="401"/>
-      <w:bookmarkEnd w:id="402"/>
     </w:p>
     <w:p>
       <w:pPr>
@@ -15099,14 +16429,14 @@
           <w:szCs w:val="26"/>
         </w:rPr>
       </w:pPr>
-      <w:bookmarkStart w:id="403" w:name="_Toc151826926"/>
-      <w:bookmarkStart w:id="404" w:name="_Toc151827069"/>
-      <w:bookmarkStart w:id="405" w:name="_Toc152767327"/>
-      <w:bookmarkStart w:id="406" w:name="_Toc152767492"/>
+      <w:bookmarkStart w:id="400" w:name="_Toc151826926"/>
+      <w:bookmarkStart w:id="401" w:name="_Toc151827069"/>
+      <w:bookmarkStart w:id="402" w:name="_Toc152767327"/>
+      <w:bookmarkStart w:id="403" w:name="_Toc152767492"/>
+      <w:bookmarkEnd w:id="400"/>
+      <w:bookmarkEnd w:id="401"/>
+      <w:bookmarkEnd w:id="402"/>
       <w:bookmarkEnd w:id="403"/>
-      <w:bookmarkEnd w:id="404"/>
-      <w:bookmarkEnd w:id="405"/>
-      <w:bookmarkEnd w:id="406"/>
     </w:p>
     <w:p>
       <w:pPr>
@@ -15128,14 +16458,14 @@
           <w:szCs w:val="26"/>
         </w:rPr>
       </w:pPr>
-      <w:bookmarkStart w:id="407" w:name="_Toc151826927"/>
-      <w:bookmarkStart w:id="408" w:name="_Toc151827070"/>
-      <w:bookmarkStart w:id="409" w:name="_Toc152767328"/>
-      <w:bookmarkStart w:id="410" w:name="_Toc152767493"/>
+      <w:bookmarkStart w:id="404" w:name="_Toc151826927"/>
+      <w:bookmarkStart w:id="405" w:name="_Toc151827070"/>
+      <w:bookmarkStart w:id="406" w:name="_Toc152767328"/>
+      <w:bookmarkStart w:id="407" w:name="_Toc152767493"/>
+      <w:bookmarkEnd w:id="404"/>
+      <w:bookmarkEnd w:id="405"/>
+      <w:bookmarkEnd w:id="406"/>
       <w:bookmarkEnd w:id="407"/>
-      <w:bookmarkEnd w:id="408"/>
-      <w:bookmarkEnd w:id="409"/>
-      <w:bookmarkEnd w:id="410"/>
     </w:p>
     <w:p>
       <w:pPr>
@@ -15157,14 +16487,14 @@
           <w:szCs w:val="26"/>
         </w:rPr>
       </w:pPr>
-      <w:bookmarkStart w:id="411" w:name="_Toc151826928"/>
-      <w:bookmarkStart w:id="412" w:name="_Toc151827071"/>
-      <w:bookmarkStart w:id="413" w:name="_Toc152767329"/>
-      <w:bookmarkStart w:id="414" w:name="_Toc152767494"/>
+      <w:bookmarkStart w:id="408" w:name="_Toc151826928"/>
+      <w:bookmarkStart w:id="409" w:name="_Toc151827071"/>
+      <w:bookmarkStart w:id="410" w:name="_Toc152767329"/>
+      <w:bookmarkStart w:id="411" w:name="_Toc152767494"/>
+      <w:bookmarkEnd w:id="408"/>
+      <w:bookmarkEnd w:id="409"/>
+      <w:bookmarkEnd w:id="410"/>
       <w:bookmarkEnd w:id="411"/>
-      <w:bookmarkEnd w:id="412"/>
-      <w:bookmarkEnd w:id="413"/>
-      <w:bookmarkEnd w:id="414"/>
     </w:p>
     <w:p>
       <w:pPr>
@@ -15186,14 +16516,14 @@
           <w:szCs w:val="26"/>
         </w:rPr>
       </w:pPr>
-      <w:bookmarkStart w:id="415" w:name="_Toc151826929"/>
-      <w:bookmarkStart w:id="416" w:name="_Toc151827072"/>
-      <w:bookmarkStart w:id="417" w:name="_Toc152767330"/>
-      <w:bookmarkStart w:id="418" w:name="_Toc152767495"/>
+      <w:bookmarkStart w:id="412" w:name="_Toc151826929"/>
+      <w:bookmarkStart w:id="413" w:name="_Toc151827072"/>
+      <w:bookmarkStart w:id="414" w:name="_Toc152767330"/>
+      <w:bookmarkStart w:id="415" w:name="_Toc152767495"/>
+      <w:bookmarkEnd w:id="412"/>
+      <w:bookmarkEnd w:id="413"/>
+      <w:bookmarkEnd w:id="414"/>
       <w:bookmarkEnd w:id="415"/>
-      <w:bookmarkEnd w:id="416"/>
-      <w:bookmarkEnd w:id="417"/>
-      <w:bookmarkEnd w:id="418"/>
     </w:p>
     <w:p>
       <w:pPr>
@@ -15203,11 +16533,11 @@
           <w:numId w:val="14"/>
         </w:numPr>
       </w:pPr>
-      <w:bookmarkStart w:id="419" w:name="_Toc152767496"/>
+      <w:bookmarkStart w:id="416" w:name="_Toc152767496"/>
       <w:r>
         <w:t>Interpretation of Results</w:t>
       </w:r>
-      <w:bookmarkEnd w:id="419"/>
+      <w:bookmarkEnd w:id="416"/>
     </w:p>
     <w:p>
       <w:pPr>
@@ -15217,11 +16547,11 @@
           <w:numId w:val="14"/>
         </w:numPr>
       </w:pPr>
-      <w:bookmarkStart w:id="420" w:name="_Toc152767497"/>
+      <w:bookmarkStart w:id="417" w:name="_Toc152767497"/>
       <w:r>
         <w:t>Comparing Findings with the Literature</w:t>
       </w:r>
-      <w:bookmarkEnd w:id="420"/>
+      <w:bookmarkEnd w:id="417"/>
     </w:p>
     <w:p>
       <w:pPr>
@@ -15231,11 +16561,11 @@
           <w:numId w:val="14"/>
         </w:numPr>
       </w:pPr>
-      <w:bookmarkStart w:id="421" w:name="_Toc152767498"/>
+      <w:bookmarkStart w:id="418" w:name="_Toc152767498"/>
       <w:r>
         <w:t>Insights Gained from the Study</w:t>
       </w:r>
-      <w:bookmarkEnd w:id="421"/>
+      <w:bookmarkEnd w:id="418"/>
     </w:p>
     <w:p>
       <w:pPr>
@@ -15254,12 +16584,12 @@
           <w:numId w:val="16"/>
         </w:numPr>
       </w:pPr>
-      <w:bookmarkStart w:id="422" w:name="_Toc152767499"/>
+      <w:bookmarkStart w:id="419" w:name="_Toc152767499"/>
       <w:r>
         <w:lastRenderedPageBreak/>
         <w:t>Conclusion</w:t>
       </w:r>
-      <w:bookmarkEnd w:id="422"/>
+      <w:bookmarkEnd w:id="419"/>
     </w:p>
     <w:p>
       <w:pPr>
@@ -15281,18 +16611,18 @@
           <w:szCs w:val="26"/>
         </w:rPr>
       </w:pPr>
-      <w:bookmarkStart w:id="423" w:name="_Toc149163269"/>
-      <w:bookmarkStart w:id="424" w:name="_Toc150865765"/>
-      <w:bookmarkStart w:id="425" w:name="_Toc151826934"/>
-      <w:bookmarkStart w:id="426" w:name="_Toc151827077"/>
-      <w:bookmarkStart w:id="427" w:name="_Toc152767335"/>
-      <w:bookmarkStart w:id="428" w:name="_Toc152767500"/>
+      <w:bookmarkStart w:id="420" w:name="_Toc149163269"/>
+      <w:bookmarkStart w:id="421" w:name="_Toc150865765"/>
+      <w:bookmarkStart w:id="422" w:name="_Toc151826934"/>
+      <w:bookmarkStart w:id="423" w:name="_Toc151827077"/>
+      <w:bookmarkStart w:id="424" w:name="_Toc152767335"/>
+      <w:bookmarkStart w:id="425" w:name="_Toc152767500"/>
+      <w:bookmarkEnd w:id="420"/>
+      <w:bookmarkEnd w:id="421"/>
+      <w:bookmarkEnd w:id="422"/>
       <w:bookmarkEnd w:id="423"/>
       <w:bookmarkEnd w:id="424"/>
       <w:bookmarkEnd w:id="425"/>
-      <w:bookmarkEnd w:id="426"/>
-      <w:bookmarkEnd w:id="427"/>
-      <w:bookmarkEnd w:id="428"/>
     </w:p>
     <w:p>
       <w:pPr>
@@ -15314,14 +16644,14 @@
           <w:szCs w:val="26"/>
         </w:rPr>
       </w:pPr>
-      <w:bookmarkStart w:id="429" w:name="_Toc151826935"/>
-      <w:bookmarkStart w:id="430" w:name="_Toc151827078"/>
-      <w:bookmarkStart w:id="431" w:name="_Toc152767336"/>
-      <w:bookmarkStart w:id="432" w:name="_Toc152767501"/>
+      <w:bookmarkStart w:id="426" w:name="_Toc151826935"/>
+      <w:bookmarkStart w:id="427" w:name="_Toc151827078"/>
+      <w:bookmarkStart w:id="428" w:name="_Toc152767336"/>
+      <w:bookmarkStart w:id="429" w:name="_Toc152767501"/>
+      <w:bookmarkEnd w:id="426"/>
+      <w:bookmarkEnd w:id="427"/>
+      <w:bookmarkEnd w:id="428"/>
       <w:bookmarkEnd w:id="429"/>
-      <w:bookmarkEnd w:id="430"/>
-      <w:bookmarkEnd w:id="431"/>
-      <w:bookmarkEnd w:id="432"/>
     </w:p>
     <w:p>
       <w:pPr>
@@ -15343,14 +16673,14 @@
           <w:szCs w:val="26"/>
         </w:rPr>
       </w:pPr>
-      <w:bookmarkStart w:id="433" w:name="_Toc151826936"/>
-      <w:bookmarkStart w:id="434" w:name="_Toc151827079"/>
-      <w:bookmarkStart w:id="435" w:name="_Toc152767337"/>
-      <w:bookmarkStart w:id="436" w:name="_Toc152767502"/>
+      <w:bookmarkStart w:id="430" w:name="_Toc151826936"/>
+      <w:bookmarkStart w:id="431" w:name="_Toc151827079"/>
+      <w:bookmarkStart w:id="432" w:name="_Toc152767337"/>
+      <w:bookmarkStart w:id="433" w:name="_Toc152767502"/>
+      <w:bookmarkEnd w:id="430"/>
+      <w:bookmarkEnd w:id="431"/>
+      <w:bookmarkEnd w:id="432"/>
       <w:bookmarkEnd w:id="433"/>
-      <w:bookmarkEnd w:id="434"/>
-      <w:bookmarkEnd w:id="435"/>
-      <w:bookmarkEnd w:id="436"/>
     </w:p>
     <w:p>
       <w:pPr>
@@ -15372,14 +16702,14 @@
           <w:szCs w:val="26"/>
         </w:rPr>
       </w:pPr>
-      <w:bookmarkStart w:id="437" w:name="_Toc151826937"/>
-      <w:bookmarkStart w:id="438" w:name="_Toc151827080"/>
-      <w:bookmarkStart w:id="439" w:name="_Toc152767338"/>
-      <w:bookmarkStart w:id="440" w:name="_Toc152767503"/>
+      <w:bookmarkStart w:id="434" w:name="_Toc151826937"/>
+      <w:bookmarkStart w:id="435" w:name="_Toc151827080"/>
+      <w:bookmarkStart w:id="436" w:name="_Toc152767338"/>
+      <w:bookmarkStart w:id="437" w:name="_Toc152767503"/>
+      <w:bookmarkEnd w:id="434"/>
+      <w:bookmarkEnd w:id="435"/>
+      <w:bookmarkEnd w:id="436"/>
       <w:bookmarkEnd w:id="437"/>
-      <w:bookmarkEnd w:id="438"/>
-      <w:bookmarkEnd w:id="439"/>
-      <w:bookmarkEnd w:id="440"/>
     </w:p>
     <w:p>
       <w:pPr>
@@ -15401,14 +16731,14 @@
           <w:szCs w:val="26"/>
         </w:rPr>
       </w:pPr>
-      <w:bookmarkStart w:id="441" w:name="_Toc151826938"/>
-      <w:bookmarkStart w:id="442" w:name="_Toc151827081"/>
-      <w:bookmarkStart w:id="443" w:name="_Toc152767339"/>
-      <w:bookmarkStart w:id="444" w:name="_Toc152767504"/>
+      <w:bookmarkStart w:id="438" w:name="_Toc151826938"/>
+      <w:bookmarkStart w:id="439" w:name="_Toc151827081"/>
+      <w:bookmarkStart w:id="440" w:name="_Toc152767339"/>
+      <w:bookmarkStart w:id="441" w:name="_Toc152767504"/>
+      <w:bookmarkEnd w:id="438"/>
+      <w:bookmarkEnd w:id="439"/>
+      <w:bookmarkEnd w:id="440"/>
       <w:bookmarkEnd w:id="441"/>
-      <w:bookmarkEnd w:id="442"/>
-      <w:bookmarkEnd w:id="443"/>
-      <w:bookmarkEnd w:id="444"/>
     </w:p>
     <w:p>
       <w:pPr>
@@ -15430,14 +16760,14 @@
           <w:szCs w:val="26"/>
         </w:rPr>
       </w:pPr>
-      <w:bookmarkStart w:id="445" w:name="_Toc151826939"/>
-      <w:bookmarkStart w:id="446" w:name="_Toc151827082"/>
-      <w:bookmarkStart w:id="447" w:name="_Toc152767340"/>
-      <w:bookmarkStart w:id="448" w:name="_Toc152767505"/>
+      <w:bookmarkStart w:id="442" w:name="_Toc151826939"/>
+      <w:bookmarkStart w:id="443" w:name="_Toc151827082"/>
+      <w:bookmarkStart w:id="444" w:name="_Toc152767340"/>
+      <w:bookmarkStart w:id="445" w:name="_Toc152767505"/>
+      <w:bookmarkEnd w:id="442"/>
+      <w:bookmarkEnd w:id="443"/>
+      <w:bookmarkEnd w:id="444"/>
       <w:bookmarkEnd w:id="445"/>
-      <w:bookmarkEnd w:id="446"/>
-      <w:bookmarkEnd w:id="447"/>
-      <w:bookmarkEnd w:id="448"/>
     </w:p>
     <w:p>
       <w:pPr>
@@ -15459,14 +16789,14 @@
           <w:szCs w:val="26"/>
         </w:rPr>
       </w:pPr>
-      <w:bookmarkStart w:id="449" w:name="_Toc151826940"/>
-      <w:bookmarkStart w:id="450" w:name="_Toc151827083"/>
-      <w:bookmarkStart w:id="451" w:name="_Toc152767341"/>
-      <w:bookmarkStart w:id="452" w:name="_Toc152767506"/>
+      <w:bookmarkStart w:id="446" w:name="_Toc151826940"/>
+      <w:bookmarkStart w:id="447" w:name="_Toc151827083"/>
+      <w:bookmarkStart w:id="448" w:name="_Toc152767341"/>
+      <w:bookmarkStart w:id="449" w:name="_Toc152767506"/>
+      <w:bookmarkEnd w:id="446"/>
+      <w:bookmarkEnd w:id="447"/>
+      <w:bookmarkEnd w:id="448"/>
       <w:bookmarkEnd w:id="449"/>
-      <w:bookmarkEnd w:id="450"/>
-      <w:bookmarkEnd w:id="451"/>
-      <w:bookmarkEnd w:id="452"/>
     </w:p>
     <w:p>
       <w:pPr>
@@ -15488,14 +16818,14 @@
           <w:szCs w:val="26"/>
         </w:rPr>
       </w:pPr>
-      <w:bookmarkStart w:id="453" w:name="_Toc151826941"/>
-      <w:bookmarkStart w:id="454" w:name="_Toc151827084"/>
-      <w:bookmarkStart w:id="455" w:name="_Toc152767342"/>
-      <w:bookmarkStart w:id="456" w:name="_Toc152767507"/>
+      <w:bookmarkStart w:id="450" w:name="_Toc151826941"/>
+      <w:bookmarkStart w:id="451" w:name="_Toc151827084"/>
+      <w:bookmarkStart w:id="452" w:name="_Toc152767342"/>
+      <w:bookmarkStart w:id="453" w:name="_Toc152767507"/>
+      <w:bookmarkEnd w:id="450"/>
+      <w:bookmarkEnd w:id="451"/>
+      <w:bookmarkEnd w:id="452"/>
       <w:bookmarkEnd w:id="453"/>
-      <w:bookmarkEnd w:id="454"/>
-      <w:bookmarkEnd w:id="455"/>
-      <w:bookmarkEnd w:id="456"/>
     </w:p>
     <w:p>
       <w:pPr>
@@ -15517,14 +16847,14 @@
           <w:szCs w:val="26"/>
         </w:rPr>
       </w:pPr>
-      <w:bookmarkStart w:id="457" w:name="_Toc151826942"/>
-      <w:bookmarkStart w:id="458" w:name="_Toc151827085"/>
-      <w:bookmarkStart w:id="459" w:name="_Toc152767343"/>
-      <w:bookmarkStart w:id="460" w:name="_Toc152767508"/>
+      <w:bookmarkStart w:id="454" w:name="_Toc151826942"/>
+      <w:bookmarkStart w:id="455" w:name="_Toc151827085"/>
+      <w:bookmarkStart w:id="456" w:name="_Toc152767343"/>
+      <w:bookmarkStart w:id="457" w:name="_Toc152767508"/>
+      <w:bookmarkEnd w:id="454"/>
+      <w:bookmarkEnd w:id="455"/>
+      <w:bookmarkEnd w:id="456"/>
       <w:bookmarkEnd w:id="457"/>
-      <w:bookmarkEnd w:id="458"/>
-      <w:bookmarkEnd w:id="459"/>
-      <w:bookmarkEnd w:id="460"/>
     </w:p>
     <w:p>
       <w:pPr>
@@ -15534,11 +16864,11 @@
           <w:numId w:val="15"/>
         </w:numPr>
       </w:pPr>
-      <w:bookmarkStart w:id="461" w:name="_Toc152767509"/>
+      <w:bookmarkStart w:id="458" w:name="_Toc152767509"/>
       <w:r>
         <w:t>Recap of Key Points</w:t>
       </w:r>
-      <w:bookmarkEnd w:id="461"/>
+      <w:bookmarkEnd w:id="458"/>
     </w:p>
     <w:p>
       <w:pPr>
@@ -15548,11 +16878,11 @@
           <w:numId w:val="15"/>
         </w:numPr>
       </w:pPr>
-      <w:bookmarkStart w:id="462" w:name="_Toc152767510"/>
+      <w:bookmarkStart w:id="459" w:name="_Toc152767510"/>
       <w:r>
         <w:t>Implications for Industry and Research</w:t>
       </w:r>
-      <w:bookmarkEnd w:id="462"/>
+      <w:bookmarkEnd w:id="459"/>
     </w:p>
     <w:p>
       <w:pPr>
@@ -15562,11 +16892,11 @@
           <w:numId w:val="15"/>
         </w:numPr>
       </w:pPr>
-      <w:bookmarkStart w:id="463" w:name="_Toc152767511"/>
+      <w:bookmarkStart w:id="460" w:name="_Toc152767511"/>
       <w:r>
         <w:t>Future Directions</w:t>
       </w:r>
-      <w:bookmarkEnd w:id="463"/>
+      <w:bookmarkEnd w:id="460"/>
     </w:p>
     <w:p>
       <w:pPr>
@@ -15648,11 +16978,11 @@
           <w:numId w:val="16"/>
         </w:numPr>
       </w:pPr>
-      <w:bookmarkStart w:id="464" w:name="_Toc152767512"/>
+      <w:bookmarkStart w:id="461" w:name="_Toc152767512"/>
       <w:r>
         <w:t>References</w:t>
       </w:r>
-      <w:bookmarkEnd w:id="464"/>
+      <w:bookmarkEnd w:id="461"/>
       <w:r>
         <w:t xml:space="preserve"> </w:t>
       </w:r>
@@ -15734,36 +17064,49 @@
           <w:i/>
           <w:iCs/>
         </w:rPr>
-        <w:t xml:space="preserve">What is real-time </w:t>
-      </w:r>
-      <w:proofErr w:type="gramStart"/>
+        <w:t>What is real-time monitoring?: Definition from TechTarget</w:t>
+      </w:r>
+      <w:r>
+        <w:t xml:space="preserve">, </w:t>
+      </w:r>
       <w:r>
         <w:rPr>
           <w:i/>
           <w:iCs/>
         </w:rPr>
-        <w:t>monitoring?:</w:t>
-      </w:r>
-      <w:proofErr w:type="gramEnd"/>
+        <w:t>WhatIs.com</w:t>
+      </w:r>
+      <w:r>
+        <w:t>. Available at: https://www.techtarget.com/whatis/definition/real-time-monitoring#:~:text=Real%2Dtime%20monitoring%20is%20the,performance%20issues%20and%20critical%20events (Accessed: 29 September 2023).</w:t>
+      </w:r>
+    </w:p>
+    <w:p>
+      <w:pPr>
+        <w:pStyle w:val="NormalWeb"/>
+        <w:ind w:left="567" w:hanging="567"/>
+      </w:pPr>
+      <w:r>
+        <w:t xml:space="preserve">Bayılmış, C. </w:t>
+      </w:r>
       <w:r>
         <w:rPr>
           <w:i/>
           <w:iCs/>
         </w:rPr>
-        <w:t xml:space="preserve"> Definition from TechTarget</w:t>
-      </w:r>
-      <w:r>
-        <w:t xml:space="preserve">, </w:t>
+        <w:t>et al.</w:t>
+      </w:r>
+      <w:r>
+        <w:t xml:space="preserve"> (2022) ‘A survey on communication protocols and performance evaluations for internet of things’, </w:t>
       </w:r>
       <w:r>
         <w:rPr>
           <w:i/>
           <w:iCs/>
         </w:rPr>
-        <w:t>WhatIs.com</w:t>
-      </w:r>
-      <w:r>
-        <w:t>. Available at: https://www.techtarget.com/whatis/definition/real-time-monitoring#:~:text=Real%2Dtime%20monitoring%20is%20the,performance%20issues%20and%20critical%20events (Accessed: 29 September 2023).</w:t>
+        <w:t>Digital Communications and Networks</w:t>
+      </w:r>
+      <w:r>
+        <w:t>, 8(6), pp. 1094–1104. doi:10.1016/j.dcan.2022.03.013. (Accessed: 17 November 2023).</w:t>
       </w:r>
     </w:p>
     <w:p>
@@ -15772,27 +17115,60 @@
         <w:ind w:left="567" w:hanging="567"/>
       </w:pPr>
       <w:r>
-        <w:t xml:space="preserve">Bayılmış, C. </w:t>
+        <w:t xml:space="preserve">Ben-Daya, M., Hassini, E. and </w:t>
+      </w:r>
+      <w:proofErr w:type="spellStart"/>
+      <w:r>
+        <w:t>Bahroun</w:t>
+      </w:r>
+      <w:proofErr w:type="spellEnd"/>
+      <w:r>
+        <w:t xml:space="preserve">, Z. (2017) ‘Internet of things and Supply Chain Management: A literature review’, </w:t>
       </w:r>
       <w:r>
         <w:rPr>
           <w:i/>
           <w:iCs/>
         </w:rPr>
-        <w:t>et al.</w:t>
-      </w:r>
-      <w:r>
-        <w:t xml:space="preserve"> (2022) ‘A survey on communication protocols and performance evaluations for internet of things’, </w:t>
+        <w:t>International Journal of Production Research</w:t>
+      </w:r>
+      <w:r>
+        <w:t xml:space="preserve">, 57(15–16), pp. 4719–4742. doi:10.1080/00207543.2017.1402140. Available at: </w:t>
+      </w:r>
+      <w:r>
+        <w:t xml:space="preserve">https://library.ittralee.ie/ </w:t>
+      </w:r>
+      <w:r>
+        <w:t>(Accessed 02 November 2023).</w:t>
+      </w:r>
+    </w:p>
+    <w:p>
+      <w:pPr>
+        <w:pStyle w:val="NormalWeb"/>
+        <w:ind w:left="567" w:hanging="567"/>
+      </w:pPr>
+      <w:r>
+        <w:t xml:space="preserve">BIM Engineering (2018) </w:t>
       </w:r>
       <w:r>
         <w:rPr>
           <w:i/>
           <w:iCs/>
         </w:rPr>
-        <w:t>Digital Communications and Networks</w:t>
-      </w:r>
-      <w:r>
-        <w:t>, 8(6), pp. 1094–1104. doi:10.1016/j.dcan.2022.03.013. (Accessed: 17 November 2023).</w:t>
+        <w:t>Top 8 applications of IOT in construction industry</w:t>
+      </w:r>
+      <w:r>
+        <w:t xml:space="preserve">, </w:t>
+      </w:r>
+      <w:r>
+        <w:rPr>
+          <w:i/>
+          <w:iCs/>
+        </w:rPr>
+        <w:t>Top 8 Applications of IOT in Construction Industry</w:t>
+      </w:r>
+      <w:r>
+        <w:t>. Available at: https://medium.com/@bimengus2017/top-8-applications-of-iot-in-construction-industry-d08dc3fbe2a6 (Accessed: 09 November 2023).</w:t>
       </w:r>
     </w:p>
     <w:p>
@@ -15801,31 +17177,78 @@
         <w:ind w:left="567" w:hanging="567"/>
       </w:pPr>
       <w:r>
-        <w:t xml:space="preserve">Ben-Daya, M., Hassini, E. and </w:t>
+        <w:lastRenderedPageBreak/>
+        <w:t xml:space="preserve">Brush, K. (2020). What is the MoSCoW Method? </w:t>
       </w:r>
       <w:proofErr w:type="spellStart"/>
       <w:r>
-        <w:t>Bahroun</w:t>
+        <w:t>SearchSoftwareQuality</w:t>
       </w:r>
       <w:proofErr w:type="spellEnd"/>
       <w:r>
-        <w:t xml:space="preserve">, Z. (2017) ‘Internet of things and Supply Chain Management: A literature review’, </w:t>
+        <w:t>. Available at: https://www.techtarget.com/searchsoftwarequality/definition/MoSCoW-method.</w:t>
+      </w:r>
+      <w:r>
+        <w:t xml:space="preserve"> (Accessed: 06 December 2023).</w:t>
+      </w:r>
+    </w:p>
+    <w:p>
+      <w:pPr>
+        <w:pStyle w:val="NormalWeb"/>
+        <w:ind w:left="567" w:hanging="567"/>
+      </w:pPr>
+      <w:r>
+        <w:t xml:space="preserve">D’Amico, D. </w:t>
+      </w:r>
+      <w:r>
+        <w:t>et al.</w:t>
+      </w:r>
+      <w:r>
+        <w:t xml:space="preserve"> (2019) ‘Conceptual framework of a digital twin to evaluate the degradation status of complex engineering systems’, </w:t>
+      </w:r>
+      <w:r>
+        <w:t>Procedia CIRP</w:t>
+      </w:r>
+      <w:r>
+        <w:t>, 86, pp. 61–67. doi:10.1016/j.procir.2020.01.043.</w:t>
+      </w:r>
+      <w:r>
+        <w:t xml:space="preserve"> (Accessed: 18 October 2023).</w:t>
+      </w:r>
+    </w:p>
+    <w:p>
+      <w:pPr>
+        <w:pStyle w:val="NormalWeb"/>
+        <w:ind w:left="567" w:hanging="567"/>
+      </w:pPr>
+      <w:r>
+        <w:t xml:space="preserve">Gamil, Y. </w:t>
       </w:r>
       <w:r>
         <w:rPr>
           <w:i/>
           <w:iCs/>
         </w:rPr>
-        <w:t>International Journal of Production Research</w:t>
-      </w:r>
-      <w:r>
-        <w:t xml:space="preserve">, 57(15–16), pp. 4719–4742. doi:10.1080/00207543.2017.1402140. Available at: </w:t>
+        <w:t>et al.</w:t>
+      </w:r>
+      <w:r>
+        <w:t xml:space="preserve"> (2020) ‘Internet of things in Construction Industry Revolution 4.0’, </w:t>
+      </w:r>
+      <w:r>
+        <w:rPr>
+          <w:i/>
+          <w:iCs/>
+        </w:rPr>
+        <w:t>Journal of Engineering, Design and Technology</w:t>
+      </w:r>
+      <w:r>
+        <w:t xml:space="preserve">, 18(5), pp. 1091–1102. doi:10.1108/jedt-06-2019-0164. Available at: </w:t>
       </w:r>
       <w:r>
         <w:t xml:space="preserve">https://library.ittralee.ie/ </w:t>
       </w:r>
       <w:r>
-        <w:t>(Accessed 02 November 2023).</w:t>
+        <w:t>(Accessed 04 November 2023).</w:t>
       </w:r>
     </w:p>
     <w:p>
@@ -15834,27 +17257,41 @@
         <w:ind w:left="567" w:hanging="567"/>
       </w:pPr>
       <w:r>
-        <w:t xml:space="preserve">BIM Engineering (2018) </w:t>
+        <w:t xml:space="preserve">Gao, P. </w:t>
       </w:r>
       <w:r>
         <w:rPr>
           <w:i/>
           <w:iCs/>
         </w:rPr>
-        <w:t>Top 8 applications of IOT in construction industry</w:t>
-      </w:r>
-      <w:r>
-        <w:t xml:space="preserve">, </w:t>
+        <w:t>et al.</w:t>
+      </w:r>
+      <w:r>
+        <w:t xml:space="preserve"> (2023) ‘Prediction system for overhead cranes based on Digital Twin Technology’, </w:t>
       </w:r>
       <w:r>
         <w:rPr>
           <w:i/>
           <w:iCs/>
         </w:rPr>
-        <w:t>Top 8 Applications of IOT in Construction Industry</w:t>
-      </w:r>
-      <w:r>
-        <w:t>. Available at: https://medium.com/@bimengus2017/top-8-applications-of-iot-in-construction-industry-d08dc3fbe2a6 (Accessed: 09 November 2023).</w:t>
+        <w:t>Applied Sciences</w:t>
+      </w:r>
+      <w:r>
+        <w:t>, 13(8), p. 4696. doi:10.3390/app13084696.</w:t>
+      </w:r>
+      <w:r>
+        <w:t xml:space="preserve">            (Accessed: 20 October 2023).</w:t>
+      </w:r>
+    </w:p>
+    <w:p>
+      <w:pPr>
+        <w:pStyle w:val="NormalWeb"/>
+      </w:pPr>
+      <w:r>
+        <w:t>Grieves, M., 2014. Digital twin: manufacturing excellence through virtual factory replication. White paper, 1(2014), pp.1-7.</w:t>
+      </w:r>
+      <w:r>
+        <w:t xml:space="preserve"> (Accessed: 18 October 2023).</w:t>
       </w:r>
     </w:p>
     <w:p>
@@ -15863,19 +17300,43 @@
         <w:ind w:left="567" w:hanging="567"/>
       </w:pPr>
       <w:r>
-        <w:lastRenderedPageBreak/>
-        <w:t xml:space="preserve">Brush, K. (2020). What is the MoSCoW Method? </w:t>
+        <w:t xml:space="preserve">Howarth, J. (2023) </w:t>
+      </w:r>
+      <w:r>
+        <w:rPr>
+          <w:i/>
+          <w:iCs/>
+        </w:rPr>
+        <w:t xml:space="preserve">80+ amazing </w:t>
       </w:r>
       <w:proofErr w:type="spellStart"/>
       <w:r>
-        <w:t>SearchSoftwareQuality</w:t>
+        <w:rPr>
+          <w:i/>
+          <w:iCs/>
+        </w:rPr>
+        <w:t>iot</w:t>
       </w:r>
       <w:proofErr w:type="spellEnd"/>
       <w:r>
-        <w:t>. Available at: https://www.techtarget.com/searchsoftwarequality/definition/MoSCoW-method.</w:t>
-      </w:r>
-      <w:r>
-        <w:t xml:space="preserve"> (Accessed: 06 December 2023).</w:t>
+        <w:rPr>
+          <w:i/>
+          <w:iCs/>
+        </w:rPr>
+        <w:t xml:space="preserve"> statistics (2024-2030)</w:t>
+      </w:r>
+      <w:r>
+        <w:t xml:space="preserve">, </w:t>
+      </w:r>
+      <w:r>
+        <w:rPr>
+          <w:i/>
+          <w:iCs/>
+        </w:rPr>
+        <w:t>Exploding Topics</w:t>
+      </w:r>
+      <w:r>
+        <w:t xml:space="preserve">. Available at: https://explodingtopics.com/blog/iot-stats (Accessed: 14 November 2023). </w:t>
       </w:r>
     </w:p>
     <w:p>
@@ -15884,22 +17345,27 @@
         <w:ind w:left="567" w:hanging="567"/>
       </w:pPr>
       <w:r>
-        <w:t xml:space="preserve">D’Amico, D. </w:t>
-      </w:r>
-      <w:r>
-        <w:t>et al.</w:t>
-      </w:r>
-      <w:r>
-        <w:t xml:space="preserve"> (2019) ‘Conceptual framework of a digital twin to evaluate the degradation status of complex engineering systems’, </w:t>
-      </w:r>
-      <w:r>
-        <w:t>Procedia CIRP</w:t>
-      </w:r>
-      <w:r>
-        <w:t>, 86, pp. 61–67. doi:10.1016/j.procir.2020.01.043.</w:t>
-      </w:r>
-      <w:r>
-        <w:t xml:space="preserve"> (Accessed: 18 October 2023).</w:t>
+        <w:t xml:space="preserve">IBM (no date) </w:t>
+      </w:r>
+      <w:r>
+        <w:rPr>
+          <w:i/>
+          <w:iCs/>
+        </w:rPr>
+        <w:t>What is a digital twin?</w:t>
+      </w:r>
+      <w:r>
+        <w:t xml:space="preserve">, </w:t>
+      </w:r>
+      <w:r>
+        <w:rPr>
+          <w:i/>
+          <w:iCs/>
+        </w:rPr>
+        <w:t>IBM</w:t>
+      </w:r>
+      <w:r>
+        <w:t>. Available at: https://www.ibm.com/topics/what-is-a-digital-twin (Accessed: 18 October 2023).</w:t>
       </w:r>
     </w:p>
     <w:p>
@@ -15908,33 +17374,67 @@
         <w:ind w:left="567" w:hanging="567"/>
       </w:pPr>
       <w:r>
-        <w:t xml:space="preserve">Gamil, Y. </w:t>
+        <w:t xml:space="preserve">Il-Agure, Z. and Dempere, J. (2022) ‘Review of data visualization techniques in IOT Data’, </w:t>
       </w:r>
       <w:r>
         <w:rPr>
           <w:i/>
           <w:iCs/>
         </w:rPr>
-        <w:t>et al.</w:t>
-      </w:r>
-      <w:r>
-        <w:t xml:space="preserve"> (2020) ‘Internet of things in Construction Industry Revolution 4.0’, </w:t>
+        <w:t>2022 8th International Conference on Information Technology Trends (ITT)</w:t>
+      </w:r>
+      <w:r>
+        <w:t xml:space="preserve"> [Preprint]. doi:10.1109/itt56123.2022.9863948. Available at: </w:t>
+      </w:r>
+      <w:r>
+        <w:t>https://library.ittralee.ie/</w:t>
+      </w:r>
+      <w:r>
+        <w:t xml:space="preserve"> (Accessed 14 November 2023).</w:t>
+      </w:r>
+    </w:p>
+    <w:p>
+      <w:pPr>
+        <w:pStyle w:val="NormalWeb"/>
+        <w:ind w:left="567" w:hanging="567"/>
+      </w:pPr>
+      <w:r>
+        <w:t xml:space="preserve">Kahveci, S. </w:t>
       </w:r>
       <w:r>
         <w:rPr>
           <w:i/>
           <w:iCs/>
         </w:rPr>
-        <w:t>Journal of Engineering, Design and Technology</w:t>
-      </w:r>
-      <w:r>
-        <w:t xml:space="preserve">, 18(5), pp. 1091–1102. doi:10.1108/jedt-06-2019-0164. Available at: </w:t>
-      </w:r>
-      <w:r>
-        <w:t xml:space="preserve">https://library.ittralee.ie/ </w:t>
-      </w:r>
-      <w:r>
-        <w:t>(Accessed 04 November 2023).</w:t>
+        <w:t>et al.</w:t>
+      </w:r>
+      <w:r>
+        <w:t xml:space="preserve"> (2022) ‘An end-to-end big data analytics platform for IOT-enabled Smart Factories: A case study of battery module assembly system for electric vehicles’, </w:t>
+      </w:r>
+      <w:r>
+        <w:rPr>
+          <w:i/>
+          <w:iCs/>
+        </w:rPr>
+        <w:t>Journal of Manufacturing Systems</w:t>
+      </w:r>
+      <w:r>
+        <w:t xml:space="preserve">, 63, pp. 214–223. doi:10.1016/j.jmsy.2022.03.010. </w:t>
+      </w:r>
+      <w:r>
+        <w:t xml:space="preserve">Available at: </w:t>
+      </w:r>
+      <w:r>
+        <w:t>https://library.ittralee.ie/</w:t>
+      </w:r>
+      <w:r>
+        <w:t xml:space="preserve"> (Accessed 1</w:t>
+      </w:r>
+      <w:r>
+        <w:t>3</w:t>
+      </w:r>
+      <w:r>
+        <w:t xml:space="preserve"> November 2023).</w:t>
       </w:r>
     </w:p>
     <w:p>
@@ -15943,7 +17443,7 @@
         <w:ind w:left="567" w:hanging="567"/>
       </w:pPr>
       <w:r>
-        <w:t xml:space="preserve">Gao, P. </w:t>
+        <w:t xml:space="preserve">Khan, W.Z. </w:t>
       </w:r>
       <w:r>
         <w:rPr>
@@ -15953,31 +17453,23 @@
         <w:t>et al.</w:t>
       </w:r>
       <w:r>
-        <w:t xml:space="preserve"> (2023) ‘Prediction system for overhead cranes based on Digital Twin Technology’, </w:t>
+        <w:t xml:space="preserve"> (2020) ‘Industrial internet of things: Recent advances, enabling technologies and open challenges’, </w:t>
       </w:r>
       <w:r>
         <w:rPr>
           <w:i/>
           <w:iCs/>
         </w:rPr>
-        <w:t>Applied Sciences</w:t>
-      </w:r>
-      <w:r>
-        <w:t>, 13(8), p. 4696. doi:10.3390/app13084696.</w:t>
-      </w:r>
-      <w:r>
-        <w:t xml:space="preserve">            (Accessed: 20 October 2023).</w:t>
-      </w:r>
-    </w:p>
-    <w:p>
-      <w:pPr>
-        <w:pStyle w:val="NormalWeb"/>
-      </w:pPr>
-      <w:r>
-        <w:t>Grieves, M., 2014. Digital twin: manufacturing excellence through virtual factory replication. White paper, 1(2014), pp.1-7.</w:t>
-      </w:r>
-      <w:r>
-        <w:t xml:space="preserve"> (Accessed: 18 October 2023).</w:t>
+        <w:t>Computers &amp;amp; Electrical Engineering</w:t>
+      </w:r>
+      <w:r>
+        <w:t xml:space="preserve">, 81, p. 106522. doi:10.1016/j.compeleceng.2019.106522. Available at: </w:t>
+      </w:r>
+      <w:r>
+        <w:t>https://library.ittralee.ie/</w:t>
+      </w:r>
+      <w:r>
+        <w:t xml:space="preserve"> (Accessed 23 November 2023).</w:t>
       </w:r>
     </w:p>
     <w:p>
@@ -15986,43 +17478,57 @@
         <w:ind w:left="567" w:hanging="567"/>
       </w:pPr>
       <w:r>
-        <w:t xml:space="preserve">Howarth, J. (2023) </w:t>
+        <w:t xml:space="preserve">Leskovsky, R. </w:t>
       </w:r>
       <w:r>
         <w:rPr>
           <w:i/>
           <w:iCs/>
         </w:rPr>
-        <w:t xml:space="preserve">80+ amazing </w:t>
+        <w:t>et al.</w:t>
+      </w:r>
+      <w:r>
+        <w:t xml:space="preserve"> (2020) ‘Proposal of digital twin platform based on 3D rendering and </w:t>
       </w:r>
       <w:proofErr w:type="spellStart"/>
+      <w:r>
+        <w:t>IIoT</w:t>
+      </w:r>
+      <w:proofErr w:type="spellEnd"/>
+      <w:r>
+        <w:t xml:space="preserve"> principles using virtual / augmented reality’, </w:t>
+      </w:r>
       <w:r>
         <w:rPr>
           <w:i/>
           <w:iCs/>
         </w:rPr>
-        <w:t>iot</w:t>
-      </w:r>
-      <w:proofErr w:type="spellEnd"/>
+        <w:t>2020 Cybernetics &amp;amp; Informatics (</w:t>
+      </w:r>
+      <w:proofErr w:type="spellStart"/>
       <w:r>
         <w:rPr>
           <w:i/>
           <w:iCs/>
         </w:rPr>
-        <w:t xml:space="preserve"> statistics (2024-2030)</w:t>
-      </w:r>
-      <w:r>
-        <w:t xml:space="preserve">, </w:t>
-      </w:r>
+        <w:t>K&amp;amp;I</w:t>
+      </w:r>
+      <w:proofErr w:type="spellEnd"/>
       <w:r>
         <w:rPr>
           <w:i/>
           <w:iCs/>
         </w:rPr>
-        <w:t>Exploding Topics</w:t>
-      </w:r>
-      <w:r>
-        <w:t xml:space="preserve">. Available at: https://explodingtopics.com/blog/iot-stats (Accessed: 14 November 2023). </w:t>
+        <w:t>)</w:t>
+      </w:r>
+      <w:r>
+        <w:t xml:space="preserve"> [Preprint]. doi:10.1109/ki48306.2020.9039804. Available at: </w:t>
+      </w:r>
+      <w:r>
+        <w:t xml:space="preserve">https://library.ittralee.ie/ </w:t>
+      </w:r>
+      <w:r>
+        <w:t>(Accessed 20 October 2023).</w:t>
       </w:r>
     </w:p>
     <w:p>
@@ -16031,302 +17537,86 @@
         <w:ind w:left="567" w:hanging="567"/>
       </w:pPr>
       <w:r>
-        <w:t xml:space="preserve">IBM (no date) </w:t>
+        <w:t>Liebherr (2023)</w:t>
+      </w:r>
+      <w:r>
+        <w:t xml:space="preserve"> 'Screenshot of</w:t>
+      </w:r>
+      <w:r>
+        <w:t xml:space="preserve"> existing DIAMND</w:t>
+      </w:r>
+      <w:r>
+        <w:t xml:space="preserve"> System', </w:t>
+      </w:r>
+      <w:r>
+        <w:t>PNG</w:t>
+      </w:r>
+      <w:r>
+        <w:t xml:space="preserve"> image, sent via email.</w:t>
+      </w:r>
+    </w:p>
+    <w:p>
+      <w:pPr>
+        <w:pStyle w:val="NormalWeb"/>
+        <w:ind w:left="567" w:hanging="567"/>
+      </w:pPr>
+      <w:r>
+        <w:t>McMahon, D. (2023). Personal communication: DIAMND system challenges and improvements.</w:t>
+      </w:r>
+    </w:p>
+    <w:p>
+      <w:pPr>
+        <w:pStyle w:val="NormalWeb"/>
+        <w:ind w:left="567" w:hanging="567"/>
+      </w:pPr>
+      <w:r>
+        <w:lastRenderedPageBreak/>
+        <w:t xml:space="preserve">Mukherjee, S. </w:t>
       </w:r>
       <w:r>
         <w:rPr>
           <w:i/>
           <w:iCs/>
         </w:rPr>
-        <w:t xml:space="preserve">What is a digital </w:t>
-      </w:r>
-      <w:proofErr w:type="gramStart"/>
+        <w:t>et al.</w:t>
+      </w:r>
+      <w:r>
+        <w:t xml:space="preserve"> (2022) ‘Leveraging Big Data Analytics in 5g‐enabled IOT and industrial IOT for the development of Sustainable Smart Cities’, </w:t>
+      </w:r>
       <w:r>
         <w:rPr>
           <w:i/>
           <w:iCs/>
         </w:rPr>
-        <w:t>twin?</w:t>
-      </w:r>
-      <w:r>
-        <w:t>,</w:t>
-      </w:r>
-      <w:proofErr w:type="gramEnd"/>
-      <w:r>
-        <w:t xml:space="preserve"> </w:t>
+        <w:t>Transactions on Emerging Telecommunications Technologies</w:t>
+      </w:r>
+      <w:r>
+        <w:t xml:space="preserve">, 33(12). doi:10.1002/ett.4618. Available at: </w:t>
+      </w:r>
+      <w:r>
+        <w:t>https://library.ittralee.ie/</w:t>
+      </w:r>
+      <w:r>
+        <w:t xml:space="preserve"> (Accessed 14 November 2023).</w:t>
+      </w:r>
+    </w:p>
+    <w:p>
+      <w:pPr>
+        <w:pStyle w:val="NormalWeb"/>
+        <w:ind w:left="567" w:hanging="567"/>
+      </w:pPr>
+      <w:r>
+        <w:t xml:space="preserve">Oracle (no date) </w:t>
       </w:r>
       <w:r>
         <w:rPr>
           <w:i/>
           <w:iCs/>
         </w:rPr>
-        <w:t>IBM</w:t>
-      </w:r>
-      <w:r>
-        <w:t>. Available at: https://www.ibm.com/topics/what-is-a-digital-twin (Accessed: 18 October 2023).</w:t>
-      </w:r>
-    </w:p>
-    <w:p>
-      <w:pPr>
-        <w:pStyle w:val="NormalWeb"/>
-        <w:ind w:left="567" w:hanging="567"/>
-      </w:pPr>
-      <w:r>
-        <w:t xml:space="preserve">Il-Agure, Z. and Dempere, J. (2022) ‘Review of data visualization techniques in IOT Data’, </w:t>
-      </w:r>
-      <w:r>
-        <w:rPr>
-          <w:i/>
-          <w:iCs/>
-        </w:rPr>
-        <w:t>2022 8th International Conference on Information Technology Trends (ITT)</w:t>
-      </w:r>
-      <w:r>
-        <w:t xml:space="preserve"> [Preprint]. doi:10.1109/itt56123.2022.9863948. Available at: </w:t>
-      </w:r>
-      <w:r>
-        <w:t>https://library.ittralee.ie/</w:t>
-      </w:r>
-      <w:r>
-        <w:t xml:space="preserve"> (Accessed 14 November 2023).</w:t>
-      </w:r>
-    </w:p>
-    <w:p>
-      <w:pPr>
-        <w:pStyle w:val="NormalWeb"/>
-        <w:ind w:left="567" w:hanging="567"/>
-      </w:pPr>
-      <w:r>
-        <w:t xml:space="preserve">Kahveci, S. </w:t>
-      </w:r>
-      <w:r>
-        <w:rPr>
-          <w:i/>
-          <w:iCs/>
-        </w:rPr>
-        <w:t>et al.</w:t>
-      </w:r>
-      <w:r>
-        <w:t xml:space="preserve"> (2022) ‘An end-to-end big data analytics platform for IOT-enabled Smart Factories: A case study of battery module assembly system for electric vehicles’, </w:t>
-      </w:r>
-      <w:r>
-        <w:rPr>
-          <w:i/>
-          <w:iCs/>
-        </w:rPr>
-        <w:t>Journal of Manufacturing Systems</w:t>
-      </w:r>
-      <w:r>
-        <w:t xml:space="preserve">, 63, pp. 214–223. doi:10.1016/j.jmsy.2022.03.010. </w:t>
-      </w:r>
-      <w:r>
-        <w:t xml:space="preserve">Available at: </w:t>
-      </w:r>
-      <w:r>
-        <w:t>https://library.ittralee.ie/</w:t>
-      </w:r>
-      <w:r>
-        <w:t xml:space="preserve"> (Accessed 1</w:t>
-      </w:r>
-      <w:r>
-        <w:t>3</w:t>
-      </w:r>
-      <w:r>
-        <w:t xml:space="preserve"> November 2023).</w:t>
-      </w:r>
-    </w:p>
-    <w:p>
-      <w:pPr>
-        <w:pStyle w:val="NormalWeb"/>
-        <w:ind w:left="567" w:hanging="567"/>
-      </w:pPr>
-      <w:r>
-        <w:t xml:space="preserve">Khan, W.Z. </w:t>
-      </w:r>
-      <w:r>
-        <w:rPr>
-          <w:i/>
-          <w:iCs/>
-        </w:rPr>
-        <w:t>et al.</w:t>
-      </w:r>
-      <w:r>
-        <w:t xml:space="preserve"> (2020) ‘Industrial internet of things: Recent advances, enabling technologies and open challenges’, </w:t>
-      </w:r>
-      <w:r>
-        <w:rPr>
-          <w:i/>
-          <w:iCs/>
-        </w:rPr>
-        <w:t>Computers &amp;amp; Electrical Engineering</w:t>
-      </w:r>
-      <w:r>
-        <w:t xml:space="preserve">, 81, p. 106522. doi:10.1016/j.compeleceng.2019.106522. Available at: </w:t>
-      </w:r>
-      <w:r>
-        <w:t>https://library.ittralee.ie/</w:t>
-      </w:r>
-      <w:r>
-        <w:t xml:space="preserve"> (Accessed 23 November 2023).</w:t>
-      </w:r>
-    </w:p>
-    <w:p>
-      <w:pPr>
-        <w:pStyle w:val="NormalWeb"/>
-        <w:ind w:left="567" w:hanging="567"/>
-      </w:pPr>
-      <w:r>
-        <w:t xml:space="preserve">Leskovsky, R. </w:t>
-      </w:r>
-      <w:r>
-        <w:rPr>
-          <w:i/>
-          <w:iCs/>
-        </w:rPr>
-        <w:t>et al.</w:t>
-      </w:r>
-      <w:r>
-        <w:t xml:space="preserve"> (2020) ‘Proposal of digital twin platform based on 3D rendering and </w:t>
-      </w:r>
-      <w:proofErr w:type="spellStart"/>
-      <w:r>
-        <w:t>IIoT</w:t>
-      </w:r>
-      <w:proofErr w:type="spellEnd"/>
-      <w:r>
-        <w:t xml:space="preserve"> principles using virtual / augmented reality’, </w:t>
-      </w:r>
-      <w:r>
-        <w:rPr>
-          <w:i/>
-          <w:iCs/>
-        </w:rPr>
-        <w:t>2020 Cybernetics &amp;amp; Informatics (</w:t>
-      </w:r>
-      <w:proofErr w:type="spellStart"/>
-      <w:r>
-        <w:rPr>
-          <w:i/>
-          <w:iCs/>
-        </w:rPr>
-        <w:t>K&amp;amp;I</w:t>
-      </w:r>
-      <w:proofErr w:type="spellEnd"/>
-      <w:r>
-        <w:rPr>
-          <w:i/>
-          <w:iCs/>
-        </w:rPr>
-        <w:t>)</w:t>
-      </w:r>
-      <w:r>
-        <w:t xml:space="preserve"> [Preprint]. doi:10.1109/ki48306.2020.9039804. Available at: </w:t>
-      </w:r>
-      <w:r>
-        <w:t xml:space="preserve">https://library.ittralee.ie/ </w:t>
-      </w:r>
-      <w:r>
-        <w:t>(Accessed 20 October 2023).</w:t>
-      </w:r>
-    </w:p>
-    <w:p>
-      <w:pPr>
-        <w:pStyle w:val="NormalWeb"/>
-        <w:ind w:left="567" w:hanging="567"/>
-      </w:pPr>
-      <w:r>
-        <w:t>Liebherr (2023)</w:t>
-      </w:r>
-      <w:r>
-        <w:t xml:space="preserve"> 'Screenshot of</w:t>
-      </w:r>
-      <w:r>
-        <w:t xml:space="preserve"> existing DIAMND</w:t>
-      </w:r>
-      <w:r>
-        <w:t xml:space="preserve"> System', </w:t>
-      </w:r>
-      <w:r>
-        <w:t>PNG</w:t>
-      </w:r>
-      <w:r>
-        <w:t xml:space="preserve"> image, sent via email.</w:t>
-      </w:r>
-    </w:p>
-    <w:p>
-      <w:pPr>
-        <w:pStyle w:val="NormalWeb"/>
-        <w:ind w:left="567" w:hanging="567"/>
-      </w:pPr>
-      <w:r>
-        <w:t>McMahon, D. (2023). Personal communication: DIAMND system challenges and improvements.</w:t>
-      </w:r>
-    </w:p>
-    <w:p>
-      <w:pPr>
-        <w:pStyle w:val="NormalWeb"/>
-        <w:ind w:left="567" w:hanging="567"/>
-      </w:pPr>
-      <w:r>
-        <w:lastRenderedPageBreak/>
-        <w:t xml:space="preserve">Mukherjee, S. </w:t>
-      </w:r>
-      <w:r>
-        <w:rPr>
-          <w:i/>
-          <w:iCs/>
-        </w:rPr>
-        <w:t>et al.</w:t>
-      </w:r>
-      <w:r>
-        <w:t xml:space="preserve"> (2022) ‘Leveraging Big Data Analytics in 5g‐enabled IOT and industrial IOT for the development of Sustainable Smart Cities’, </w:t>
-      </w:r>
-      <w:r>
-        <w:rPr>
-          <w:i/>
-          <w:iCs/>
-        </w:rPr>
-        <w:t>Transactions on Emerging Telecommunications Technologies</w:t>
-      </w:r>
-      <w:r>
-        <w:t xml:space="preserve">, 33(12). doi:10.1002/ett.4618. Available at: </w:t>
-      </w:r>
-      <w:r>
-        <w:t>https://library.ittralee.ie/</w:t>
-      </w:r>
-      <w:r>
-        <w:t xml:space="preserve"> (Accessed 14 November 2023).</w:t>
-      </w:r>
-    </w:p>
-    <w:p>
-      <w:pPr>
-        <w:pStyle w:val="NormalWeb"/>
-        <w:ind w:left="567" w:hanging="567"/>
-      </w:pPr>
-      <w:r>
-        <w:t xml:space="preserve">Oracle (no date) </w:t>
-      </w:r>
-      <w:r>
-        <w:rPr>
-          <w:i/>
-          <w:iCs/>
-        </w:rPr>
-        <w:t>What is the Internet of things (IOT</w:t>
-      </w:r>
-      <w:proofErr w:type="gramStart"/>
-      <w:r>
-        <w:rPr>
-          <w:i/>
-          <w:iCs/>
-        </w:rPr>
-        <w:t>)?</w:t>
-      </w:r>
-      <w:r>
-        <w:t>,</w:t>
-      </w:r>
-      <w:proofErr w:type="gramEnd"/>
-      <w:r>
-        <w:t xml:space="preserve"> </w:t>
+        <w:t>What is the Internet of things (IOT)?</w:t>
+      </w:r>
+      <w:r>
+        <w:t xml:space="preserve">, </w:t>
       </w:r>
       <w:r>
         <w:rPr>

</xml_diff>

<commit_message>
Added ArcValues for Antwerp & Valencia cranes
Signed-off-by: diggijo <joseph.diggins@students.ittralee.ie>
</commit_message>
<xml_diff>
--- a/JosephDiggins_FYP.docx
+++ b/JosephDiggins_FYP.docx
@@ -4211,78 +4211,6 @@
     </w:p>
     <w:p>
       <w:pPr>
-        <w:rPr>
-          <w:b/>
-          <w:bCs/>
-          <w:noProof/>
-        </w:rPr>
-      </w:pPr>
-    </w:p>
-    <w:p>
-      <w:pPr>
-        <w:rPr>
-          <w:b/>
-          <w:bCs/>
-          <w:noProof/>
-        </w:rPr>
-      </w:pPr>
-    </w:p>
-    <w:p>
-      <w:pPr>
-        <w:rPr>
-          <w:b/>
-          <w:bCs/>
-          <w:noProof/>
-        </w:rPr>
-      </w:pPr>
-    </w:p>
-    <w:p>
-      <w:pPr>
-        <w:rPr>
-          <w:b/>
-          <w:bCs/>
-          <w:noProof/>
-        </w:rPr>
-      </w:pPr>
-    </w:p>
-    <w:p>
-      <w:pPr>
-        <w:rPr>
-          <w:b/>
-          <w:bCs/>
-          <w:noProof/>
-        </w:rPr>
-      </w:pPr>
-    </w:p>
-    <w:p>
-      <w:pPr>
-        <w:rPr>
-          <w:b/>
-          <w:bCs/>
-          <w:noProof/>
-        </w:rPr>
-      </w:pPr>
-    </w:p>
-    <w:p>
-      <w:pPr>
-        <w:rPr>
-          <w:b/>
-          <w:bCs/>
-          <w:noProof/>
-        </w:rPr>
-      </w:pPr>
-    </w:p>
-    <w:p>
-      <w:pPr>
-        <w:rPr>
-          <w:b/>
-          <w:bCs/>
-          <w:noProof/>
-        </w:rPr>
-      </w:pPr>
-    </w:p>
-    <w:p>
-      <w:pPr>
         <w:pStyle w:val="Heading1"/>
         <w:numPr>
           <w:ilvl w:val="0"/>
@@ -4291,6 +4219,7 @@
       </w:pPr>
       <w:bookmarkStart w:id="0" w:name="_Toc152767348"/>
       <w:r>
+        <w:lastRenderedPageBreak/>
         <w:t>Glossary</w:t>
       </w:r>
       <w:bookmarkEnd w:id="0"/>
@@ -4434,7 +4363,6 @@
     </w:p>
     <w:p>
       <w:r>
-        <w:lastRenderedPageBreak/>
         <w:t>TCP/IP - Transmission Control Protocol/Internet Protocol</w:t>
       </w:r>
     </w:p>
@@ -4470,10 +4398,41 @@
       </w:pPr>
       <w:bookmarkStart w:id="1" w:name="_Toc152767349"/>
       <w:r>
+        <w:lastRenderedPageBreak/>
         <w:t>Abstract</w:t>
       </w:r>
       <w:bookmarkEnd w:id="1"/>
     </w:p>
+    <w:p>
+      <w:r>
+        <w:t>Digital twinning, a burgeoning technology in the realm of fleet monitoring, holds immense promise for revolutionising the management and optimisation of complex industrial systems. This paper explores the integration of a digital twin with an advanced dashboard to enhance the visualisation and analysis of real-time big data streams within fleet monitoring contexts. By leveraging digital twins as virtual replicas of physical assets and environments, coupled with intuitive dashboards, operators gain unprecedented insights into fleet performance metrics, enabling informed decision-making and proactive maintenance strategies.</w:t>
+      </w:r>
+    </w:p>
+    <w:p>
+      <w:r>
+        <w:t>Moreover, this study delves into the application of digital twins specifically in the realm of crane testing environments. By deploying digital twins to simulate real-world operating conditions, operators can conduct comprehensive testing, predict potential failures, and optimise crane performance parameters without disrupting actual operations. This approach not only enhances safety and efficiency but also significantly reduces downtime and maintenance costs associated with crane operations.</w:t>
+      </w:r>
+    </w:p>
+    <w:p>
+      <w:r>
+        <w:t>Furthermore, the research focuses on enhancing Liebherr's current monitoring system. By integrating digital twinning and real-time dashboard visuali</w:t>
+      </w:r>
+      <w:r>
+        <w:t>s</w:t>
+      </w:r>
+      <w:r>
+        <w:t>ation techniques, there's a concerted effort to improve the capabilities of Liebherr's existing fleet monitoring infrastructure. This endeavour aims to address operational challenges more effectively and elevate the overall efficiency and reliability of Liebherr's industrial assets.</w:t>
+      </w:r>
+    </w:p>
+    <w:p>
+      <w:r>
+        <w:t>Through a combination of digital twinning and real-time dashboard visualisation techniques, this research contributes to the advancement of fleet monitoring practices, offering a scalable and adaptable solution for managing large-scale industrial assets. The findings underscore the transformative potential of digital twins in facilitating data-driven decision-making and fostering innovation in fleet management paradigms</w:t>
+      </w:r>
+      <w:r>
+        <w:t>.</w:t>
+      </w:r>
+    </w:p>
+    <w:p/>
     <w:p>
       <w:pPr>
         <w:pStyle w:val="Heading1"/>
@@ -4974,7 +4933,11 @@
         <w:t xml:space="preserve"> </w:t>
       </w:r>
       <w:r>
-        <w:t>This innovative framework has since evolved into a versatile and indispensable tool, offering profound insights into various domains, including crane fleet monitoring, where it enables the creation of highly accurate virtual representations of physical assets and facilitates the real-time tracking and analysis of their performance.</w:t>
+        <w:t xml:space="preserve">This innovative framework has since evolved into a versatile and indispensable tool, offering profound </w:t>
+      </w:r>
+      <w:r>
+        <w:lastRenderedPageBreak/>
+        <w:t>insights into various domains, including crane fleet monitoring, where it enables the creation of highly accurate virtual representations of physical assets and facilitates the real-time tracking and analysis of their performance.</w:t>
       </w:r>
       <w:r>
         <w:t xml:space="preserve"> </w:t>
@@ -5061,7 +5024,6 @@
           <w:shd w:val="clear" w:color="auto" w:fill="FFFFFF"/>
           <w:lang w:val="en-US"/>
         </w:rPr>
-        <w:lastRenderedPageBreak/>
         <w:t>Figure</w:t>
       </w:r>
       <w:r>
@@ -5718,7 +5680,11 @@
         <w:t>s</w:t>
       </w:r>
       <w:r>
-        <w:t>ation, comparison, and collaboration as outlined by Grieves</w:t>
+        <w:t xml:space="preserve">ation, comparison, and </w:t>
+      </w:r>
+      <w:r>
+        <w:lastRenderedPageBreak/>
+        <w:t>collaboration as outlined by Grieves</w:t>
       </w:r>
       <w:r>
         <w:t xml:space="preserve"> (</w:t>
@@ -5776,11 +5742,7 @@
         <w:t>s</w:t>
       </w:r>
       <w:r>
-        <w:t xml:space="preserve">ed by teams worldwide, transcending geographical boundaries. This global perspective allows stakeholders from </w:t>
-      </w:r>
-      <w:r>
-        <w:lastRenderedPageBreak/>
-        <w:t xml:space="preserve">various locations to </w:t>
+        <w:t xml:space="preserve">ed by teams worldwide, transcending geographical boundaries. This global perspective allows stakeholders from various locations to </w:t>
       </w:r>
       <w:r>
         <w:t>monitor their fleet and</w:t>
@@ -5890,7 +5852,11 @@
         <w:t>s</w:t>
       </w:r>
       <w:r>
-        <w:t>ation, supporting an extensive range of devices and platforms. With compatibility for over 20 platforms, including HoloLens, Quest, Windows, Mac, iOS, Android, and more, Unity3D emerges as a versatile choice for digital twin applications. It's not just versatility; Unity is a leading platform for crafting content for AR and VR applications, underpinning a substantial portion of head-worn AR experiences</w:t>
+        <w:t xml:space="preserve">ation, supporting an extensive range of devices and platforms. With compatibility for over 20 platforms, including HoloLens, Quest, Windows, Mac, iOS, Android, and more, Unity3D emerges as a versatile choice for digital twin applications. It's not just </w:t>
+      </w:r>
+      <w:r>
+        <w:lastRenderedPageBreak/>
+        <w:t>versatility; Unity is a leading platform for crafting content for AR and VR applications, underpinning a substantial portion of head-worn AR experiences</w:t>
       </w:r>
       <w:r>
         <w:t xml:space="preserve"> (Unity, n.d.)</w:t>
@@ -5944,7 +5910,6 @@
         <w:jc w:val="both"/>
       </w:pPr>
       <w:r>
-        <w:lastRenderedPageBreak/>
         <w:t>Unity earns favour for several compelling reasons. It provides extensive support for all essential aspects of the planned development, both directly and indirectly. Unity's user-friendliness ensures ease of learning, and its cost-effective pricing conditions are noteworthy. Moreover, Unity boasts comprehensive documentation and is distinguished for its rapid growth, continuously introducing new functionalities.</w:t>
       </w:r>
     </w:p>
@@ -6124,7 +6089,11 @@
         <w:jc w:val="both"/>
       </w:pPr>
       <w:r>
-        <w:t>The camera, a pivotal component in 3D applications, plays a central role in shaping the user's viewpoint and impacting application control and display. Our application offers a spectrum of camera view modes, catering to diverse user needs, from PC desktop viewing to immersive VR experiences with headsets like Oculus. Unity's cross-platform compatibility is a standout advantage, allowing us to develop a unified application seamlessly running across platforms, spanning PCs, mobile phones, and the web. Unity further equips us with robust VR and AR tools that intuitively adapt the camera and interface to accommodate users and their equipment, whether involving a joystick, headsets, or other devices</w:t>
+        <w:t xml:space="preserve">The camera, a pivotal component in 3D applications, plays a central role in shaping the user's viewpoint and impacting application control and display. Our application offers a spectrum of camera view modes, catering to diverse user needs, from PC desktop viewing to immersive VR experiences with headsets like Oculus. Unity's cross-platform compatibility is a standout advantage, allowing us to develop a unified application seamlessly running across platforms, spanning PCs, mobile phones, and </w:t>
+      </w:r>
+      <w:r>
+        <w:lastRenderedPageBreak/>
+        <w:t>the web. Unity further equips us with robust VR and AR tools that intuitively adapt the camera and interface to accommodate users and their equipment, whether involving a joystick, headsets, or other devices</w:t>
       </w:r>
       <w:r>
         <w:rPr>
@@ -6394,11 +6363,7 @@
         <w:t>,</w:t>
       </w:r>
       <w:r>
-        <w:t xml:space="preserve"> serves as a compelling example of how such studies shed light on the transformation of existing systems. It highlights the importance of critically examining and addressing the challenges posed by legacy technologies, especially when it comes to aesthetics and functionality. The importance of this case study lies in its potential to inspire others to explore new, more efficient </w:t>
-      </w:r>
-      <w:r>
-        <w:lastRenderedPageBreak/>
-        <w:t>solutions and improve the user experience, as well as to create visually appealing interfaces for data management systems.</w:t>
+        <w:t xml:space="preserve"> serves as a compelling example of how such studies shed light on the transformation of existing systems. It highlights the importance of critically examining and addressing the challenges posed by legacy technologies, especially when it comes to aesthetics and functionality. The importance of this case study lies in its potential to inspire others to explore new, more efficient solutions and improve the user experience, as well as to create visually appealing interfaces for data management systems.</w:t>
       </w:r>
     </w:p>
     <w:p>
@@ -6748,7 +6713,11 @@
         <w:jc w:val="both"/>
       </w:pPr>
       <w:r>
-        <w:t>Another issue is the outdated user interface. As highlighted in Figure 3 and Figure 4 below, the user interface of the DIAMND system is visually unappealing and does not align with modern design principles. This not only impacts the user experience but also underscores the pressing need for a modern and visually pleasing solution. It's worth noting that the current interface appears thrown together, lacking proper labels, and missing the company's distinctive touch, including its logo</w:t>
+        <w:t xml:space="preserve">Another issue is the outdated user interface. As highlighted in Figure 3 and Figure 4 below, the user interface of the DIAMND system is visually unappealing and does not align with modern design principles. This not only impacts the user experience but also underscores the pressing need for a </w:t>
+      </w:r>
+      <w:r>
+        <w:lastRenderedPageBreak/>
+        <w:t>modern and visually pleasing solution. It's worth noting that the current interface appears thrown together, lacking proper labels, and missing the company's distinctive touch, including its logo</w:t>
       </w:r>
       <w:r>
         <w:t>.</w:t>
@@ -6768,7 +6737,6 @@
           <w:szCs w:val="18"/>
           <w:shd w:val="clear" w:color="auto" w:fill="FFFFFF"/>
         </w:rPr>
-        <w:lastRenderedPageBreak/>
         <w:drawing>
           <wp:inline distT="0" distB="0" distL="0" distR="0" wp14:anchorId="1587923E" wp14:editId="6382B25A">
             <wp:extent cx="5731510" cy="3909060"/>
@@ -6919,6 +6887,7 @@
         <w:rPr>
           <w:noProof/>
         </w:rPr>
+        <w:lastRenderedPageBreak/>
         <w:drawing>
           <wp:inline distT="0" distB="0" distL="0" distR="0" wp14:anchorId="0C3EAAB0" wp14:editId="791FEED6">
             <wp:extent cx="5731510" cy="3954780"/>
@@ -7038,7 +7007,6 @@
       </w:pPr>
       <w:bookmarkStart w:id="127" w:name="_Toc152767388"/>
       <w:r>
-        <w:lastRenderedPageBreak/>
         <w:t>Proposed Solutions</w:t>
       </w:r>
       <w:bookmarkEnd w:id="127"/>
@@ -7134,6 +7102,7 @@
       <w:bookmarkStart w:id="129" w:name="_Toc152767390"/>
       <w:bookmarkEnd w:id="18"/>
       <w:r>
+        <w:lastRenderedPageBreak/>
         <w:t>Internet of Things (IoT)</w:t>
       </w:r>
       <w:bookmarkEnd w:id="129"/>
@@ -7421,7 +7390,6 @@
           <w:noProof/>
           <w:shd w:val="clear" w:color="auto" w:fill="FFFFFF"/>
         </w:rPr>
-        <w:lastRenderedPageBreak/>
         <w:drawing>
           <wp:inline distT="0" distB="0" distL="0" distR="0" wp14:anchorId="3AA9AFCB" wp14:editId="1AC9CACD">
             <wp:extent cx="5238750" cy="1371600"/>
@@ -7622,7 +7590,11 @@
         <w:t>s</w:t>
       </w:r>
       <w:r>
-        <w:t>e production processes. This harmonious integration of technologies underpins the Industry 4.0 revolution, fostering a new era of smart manufacturing characteri</w:t>
+        <w:t xml:space="preserve">e production processes. This harmonious integration of technologies underpins the Industry 4.0 revolution, fostering a new era of </w:t>
+      </w:r>
+      <w:r>
+        <w:lastRenderedPageBreak/>
+        <w:t>smart manufacturing characteri</w:t>
       </w:r>
       <w:r>
         <w:t>s</w:t>
@@ -7690,11 +7662,7 @@
         <w:t>s</w:t>
       </w:r>
       <w:r>
-        <w:t xml:space="preserve">ing delays and fostering efficient operational strategies, play an invaluable role. IoT </w:t>
-      </w:r>
-      <w:r>
-        <w:lastRenderedPageBreak/>
-        <w:t>solutions complement this by providing real-time alerts to supervisors concerning resource shortages or operational issues, highlighting real-time monitoring as a top-tier application of IoT. This proactive approach effectively mitigates downtime caused by stockouts or employee performance issues. The amalgamation of IoT-driven real-time observations and Digital Twinning's virtual replication establishes a comprehensive framework for elevating construction project management and operational efficiency</w:t>
+        <w:t>ing delays and fostering efficient operational strategies, play an invaluable role. IoT solutions complement this by providing real-time alerts to supervisors concerning resource shortages or operational issues, highlighting real-time monitoring as a top-tier application of IoT. This proactive approach effectively mitigates downtime caused by stockouts or employee performance issues. The amalgamation of IoT-driven real-time observations and Digital Twinning's virtual replication establishes a comprehensive framework for elevating construction project management and operational efficiency</w:t>
       </w:r>
       <w:r>
         <w:t>.</w:t>
@@ -7995,6 +7963,7 @@
       </w:pPr>
       <w:bookmarkStart w:id="199" w:name="_Toc152767411"/>
       <w:r>
+        <w:lastRenderedPageBreak/>
         <w:t>Classifying Big Data</w:t>
       </w:r>
       <w:bookmarkEnd w:id="199"/>
@@ -8027,7 +7996,6 @@
     </w:p>
     <w:p>
       <w:r>
-        <w:lastRenderedPageBreak/>
         <w:t xml:space="preserve"> </w:t>
       </w:r>
       <w:r>
@@ -8142,7 +8110,11 @@
     </w:p>
     <w:p>
       <w:r>
-        <w:t>Despite the advancements, challenges persist in efficiently pricing and distributing data in big data services. To address this, an auction-based big data market model is proposed, incorporating considerations of data size and analytics performance. The integration of machine learning algorithms and Bayesian profit maximisation auctions aims to provide a rational and computationally efficient mechanism for optimising service pricing and data distribution (Allaymoun et al., 2022).</w:t>
+        <w:t xml:space="preserve">Despite the advancements, challenges persist in efficiently pricing and distributing data in big data services. To address this, an auction-based big data market model is proposed, incorporating considerations of data size and analytics performance. The integration of machine learning </w:t>
+      </w:r>
+      <w:r>
+        <w:lastRenderedPageBreak/>
+        <w:t>algorithms and Bayesian profit maximisation auctions aims to provide a rational and computationally efficient mechanism for optimising service pricing and data distribution (Allaymoun et al., 2022).</w:t>
       </w:r>
     </w:p>
     <w:p>
@@ -8198,7 +8170,6 @@
     </w:p>
     <w:p>
       <w:r>
-        <w:lastRenderedPageBreak/>
         <w:t>The intersection of Big Data and the IoT is a critical juncture in the technological landscape. IoT focused on assigning IP addresses to every object and enabling their interconnectedness, generates massive volumes of data. Big Data analytics becomes indispensable in extracting meaningful conclusions from the raw data churned out by trillions of interconnected devices</w:t>
       </w:r>
       <w:r>
@@ -8355,6 +8326,7 @@
       </w:pPr>
       <w:bookmarkStart w:id="202" w:name="_Toc152767414"/>
       <w:r>
+        <w:lastRenderedPageBreak/>
         <w:t>Data Visualisation in the IoT Landscape</w:t>
       </w:r>
       <w:bookmarkEnd w:id="202"/>
@@ -8384,7 +8356,6 @@
       </w:pPr>
       <w:bookmarkStart w:id="203" w:name="_Toc152767415"/>
       <w:r>
-        <w:lastRenderedPageBreak/>
         <w:t>Data Visualisation and Unity</w:t>
       </w:r>
       <w:bookmarkEnd w:id="203"/>
@@ -8648,7 +8619,15 @@
           <w:rFonts w:cstheme="minorHAnsi"/>
           <w:color w:val="0F0F0F"/>
         </w:rPr>
-        <w:t>ations crafted within Power BI are not only faster but also more aesthetically appealing, enhancing the overall user experience. The utility of Power Queries further facilitates the manipulation of vast datasets with ease, providing a streamlined approach to data management. In contrast, Excel encounters limitations, capping at 1.4 million rows and 16.38 thousand columns, rendering it inadequate for handling big data scenarios. Relying on Power BI, as recommended by Rana et al. (202</w:t>
+        <w:t xml:space="preserve">ations crafted within Power BI are not only faster but also more aesthetically appealing, enhancing the overall user experience. The utility of Power Queries further facilitates the manipulation of vast datasets with ease, providing a streamlined approach to data management. In contrast, Excel encounters limitations, capping at 1.4 million rows and 16.38 thousand columns, rendering it inadequate for handling big data scenarios. Relying on Power BI, as recommended by Rana et al. </w:t>
+      </w:r>
+      <w:r>
+        <w:rPr>
+          <w:rFonts w:cstheme="minorHAnsi"/>
+          <w:color w:val="0F0F0F"/>
+        </w:rPr>
+        <w:lastRenderedPageBreak/>
+        <w:t>(202</w:t>
       </w:r>
       <w:r>
         <w:rPr>
@@ -8700,7 +8679,6 @@
       </w:pPr>
       <w:bookmarkStart w:id="205" w:name="_Toc152767417"/>
       <w:r>
-        <w:lastRenderedPageBreak/>
         <w:t>Communication Protocols</w:t>
       </w:r>
       <w:bookmarkEnd w:id="205"/>
@@ -9145,6 +9123,7 @@
     </w:p>
     <w:p>
       <w:r>
+        <w:lastRenderedPageBreak/>
         <w:t>One notable protocol that has evolved beyond its original purpose is HTTP, which, through APIs, allows computer applications to efficiently share and access machine-readable data across the internet. APIs, or Application Programming Interfaces, act as messengers facilitating the interaction between software applications, systems, or platforms for data exchange (Airfocus, n.d.).</w:t>
       </w:r>
       <w:r>
@@ -9195,7 +9174,6 @@
         <w:rPr>
           <w:noProof/>
         </w:rPr>
-        <w:lastRenderedPageBreak/>
         <w:drawing>
           <wp:inline distT="0" distB="0" distL="0" distR="0" wp14:anchorId="2EBBE68C" wp14:editId="4E07966E">
             <wp:extent cx="4499172" cy="2605635"/>
@@ -9369,7 +9347,11 @@
     </w:p>
     <w:p>
       <w:r>
-        <w:t>MQTT stands out as a robust communication protocol, particularly well-suited for resource-constrained environments and scenarios where low-cost, open-source reliability and simplicity are paramount (Bayılmış et al., 2022). Developed with a publish-subscribe architecture, MQTT facilitates efficient messaging between clients and brokers. In this model, clients can take on the roles of either publishers or subscribers, and communication is achieved through topics assigned by the broker. MQTT's ability to handle different levels of QoS</w:t>
+        <w:t xml:space="preserve">MQTT stands out as a robust communication protocol, particularly well-suited for resource-constrained environments and scenarios where low-cost, open-source reliability and simplicity are paramount (Bayılmış et al., 2022). Developed with a publish-subscribe architecture, MQTT facilitates </w:t>
+      </w:r>
+      <w:r>
+        <w:lastRenderedPageBreak/>
+        <w:t>efficient messaging between clients and brokers. In this model, clients can take on the roles of either publishers or subscribers, and communication is achieved through topics assigned by the broker. MQTT's ability to handle different levels of QoS</w:t>
       </w:r>
       <w:r>
         <w:t xml:space="preserve"> (</w:t>
@@ -9430,11 +9412,7 @@
     </w:p>
     <w:p>
       <w:r>
-        <w:t xml:space="preserve">On the other hand, REST operates on an architectural style for networked systems, primarily using the HTTP protocol. Widely adopted for its simplicity, flexibility, and ease of integration, REST is a preferred choice for web-based applications (Barney, 2023). RESTful services adhere to a stateless client-server model, with data transfer accomplished through standard HTTP methods such as GET, POST, PUT, and DELETE. The REST architecture treats each component as a resource, accessible through a Uniform Resource Identifier (URI). This simplicity, coupled with the ability to use various </w:t>
-      </w:r>
-      <w:r>
-        <w:lastRenderedPageBreak/>
-        <w:t>data formats like JSON or XML, makes REST well-suited for real-time projects where a straightforward communication model and web-centric interactions are crucial (Barney, 2023). The stateless nature of REST simplifies implementation and ensures seamless integration, making it an attractive option for applications emphasi</w:t>
+        <w:t>On the other hand, REST operates on an architectural style for networked systems, primarily using the HTTP protocol. Widely adopted for its simplicity, flexibility, and ease of integration, REST is a preferred choice for web-based applications (Barney, 2023). RESTful services adhere to a stateless client-server model, with data transfer accomplished through standard HTTP methods such as GET, POST, PUT, and DELETE. The REST architecture treats each component as a resource, accessible through a Uniform Resource Identifier (URI). This simplicity, coupled with the ability to use various data formats like JSON or XML, makes REST well-suited for real-time projects where a straightforward communication model and web-centric interactions are crucial (Barney, 2023). The stateless nature of REST simplifies implementation and ensures seamless integration, making it an attractive option for applications emphasi</w:t>
       </w:r>
       <w:r>
         <w:t>s</w:t>
@@ -10354,6 +10332,7 @@
       </w:pPr>
       <w:bookmarkStart w:id="315" w:name="_Toc152767461"/>
       <w:r>
+        <w:lastRenderedPageBreak/>
         <w:t xml:space="preserve">Functional </w:t>
       </w:r>
       <w:r>
@@ -11334,7 +11313,6 @@
                 <w:lang w:val="en-US" w:eastAsia="en-IE"/>
                 <w14:ligatures w14:val="none"/>
               </w:rPr>
-              <w:lastRenderedPageBreak/>
               <w:t>Data requires pre-processing</w:t>
             </w:r>
             <w:r>
@@ -12611,6 +12589,7 @@
       </w:pPr>
       <w:bookmarkStart w:id="318" w:name="_Toc152767464"/>
       <w:r>
+        <w:lastRenderedPageBreak/>
         <w:t>Data Collection and Analysis</w:t>
       </w:r>
       <w:bookmarkEnd w:id="318"/>
@@ -12657,11 +12636,7 @@
     </w:p>
     <w:p>
       <w:r>
-        <w:t xml:space="preserve">In the initial phase of developing Prototype 1 for the digital twin in Unity, the focus was on implementing basic functionality, starting with the movement of the trolley. The foundation was laid by coding an incremental loop that enabled manual control of the trolley's position within the virtual environment. Once this fundamental movement was successfully established, the next step involved introducing a more dynamic and realistic element. Values representing the trolley's position were </w:t>
-      </w:r>
-      <w:r>
-        <w:lastRenderedPageBreak/>
-        <w:t>then read in from a CSV file, a process integral to mirroring real-life crane movements. This approach allowed for a more nuanced and data-driven simulation, aligning the digital twin's behaviour closely with the operational data collected from the physical crane.</w:t>
+        <w:t>In the initial phase of developing Prototype 1 for the digital twin in Unity, the focus was on implementing basic functionality, starting with the movement of the trolley. The foundation was laid by coding an incremental loop that enabled manual control of the trolley's position within the virtual environment. Once this fundamental movement was successfully established, the next step involved introducing a more dynamic and realistic element. Values representing the trolley's position were then read in from a CSV file, a process integral to mirroring real-life crane movements. This approach allowed for a more nuanced and data-driven simulation, aligning the digital twin's behaviour closely with the operational data collected from the physical crane.</w:t>
       </w:r>
     </w:p>
     <w:p>
@@ -13031,6 +13006,7 @@
                 <w:lang w:val="en-US" w:eastAsia="en-IE"/>
                 <w14:ligatures w14:val="none"/>
               </w:rPr>
+              <w:lastRenderedPageBreak/>
               <w:t>Task</w:t>
             </w:r>
             <w:r>
@@ -14031,9 +14007,8 @@
         <w:rPr>
           <w:noProof/>
         </w:rPr>
-        <w:lastRenderedPageBreak/>
         <w:drawing>
-          <wp:inline distT="0" distB="0" distL="0" distR="0" wp14:anchorId="4F86FC43" wp14:editId="7319E470">
+          <wp:inline distT="0" distB="0" distL="0" distR="0" wp14:anchorId="4F86FC43" wp14:editId="178BB561">
             <wp:extent cx="5731510" cy="2435860"/>
             <wp:effectExtent l="0" t="0" r="2540" b="2540"/>
             <wp:docPr id="1139645462" name="Picture 1" descr="A screenshot of a computer&#10;&#10;Description automatically generated"/>
@@ -14176,6 +14151,7 @@
     </w:p>
     <w:p>
       <w:r>
+        <w:lastRenderedPageBreak/>
         <w:t>The ReadData class handles asynchronous reading of crane data from a CSV file. It utilises a coroutine to continuously read and update trolley and hoist positions based on the CSV data. The class ensures proper error handling and provides flexibility with a configurable delay between data reads.</w:t>
       </w:r>
     </w:p>
@@ -14210,11 +14186,7 @@
         <w:t>s</w:t>
       </w:r>
       <w:r>
-        <w:t xml:space="preserve">ed clarity and conciseness in displaying crane data, ensuring users could readily interpret and interact with information within the </w:t>
-      </w:r>
-      <w:r>
-        <w:lastRenderedPageBreak/>
-        <w:t>digital twin environment. This step aimed to enhance the overall user experience and facilitate efficient data analysis.</w:t>
+        <w:t>ed clarity and conciseness in displaying crane data, ensuring users could readily interpret and interact with information within the digital twin environment. This step aimed to enhance the overall user experience and facilitate efficient data analysis.</w:t>
       </w:r>
     </w:p>
     <w:p>
@@ -14519,6 +14491,7 @@
                 <w:lang w:val="en-US" w:eastAsia="en-IE"/>
                 <w14:ligatures w14:val="none"/>
               </w:rPr>
+              <w:lastRenderedPageBreak/>
               <w:t>Task</w:t>
             </w:r>
             <w:r>
@@ -15310,7 +15283,6 @@
         <w:rPr>
           <w:lang w:val="en-US"/>
         </w:rPr>
-        <w:lastRenderedPageBreak/>
         <w:t>Task Two</w:t>
       </w:r>
     </w:p>
@@ -15449,6 +15421,7 @@
           <w:noProof/>
           <w:lang w:val="en-US"/>
         </w:rPr>
+        <w:lastRenderedPageBreak/>
         <w:drawing>
           <wp:inline distT="0" distB="0" distL="0" distR="0" wp14:anchorId="35C0C20D" wp14:editId="64059824">
             <wp:extent cx="5731510" cy="2956560"/>
@@ -15533,7 +15506,6 @@
         <w:rPr>
           <w:lang w:val="en-US"/>
         </w:rPr>
-        <w:lastRenderedPageBreak/>
         <w:t>Task Four</w:t>
       </w:r>
     </w:p>
@@ -15684,7 +15656,14 @@
         <w:rPr>
           <w:lang w:val="en-US"/>
         </w:rPr>
-        <w:t>The outcomes of sprint two yielded a digital twin that significantly advanced in both functionality and user experience. The expanded integration of trace tool data, including wind speed and weight, enriched the simulation's realism and accuracy. Users now benefit from a more comprehensive and nuanced understanding of the crane's behavior within the 3D environment. The refined spreader view UI, with its improved clarity and precise gauge representations, ensures a more user-friendly interaction, facilitating a more intuitive grasp of critical information. The successful integration of this enhanced UI into the Unity project further solidifies the cohesion of the digital twin, providing users with a seamlessly integrated platform for comprehensive data analysis. The introduction of the dynamic switch feature adds an extra layer of versatility, empowering users to effortlessly switch between different views and tailor their exploration based on specific needs, contributing to heightened engagement and usability. Overall, sprint two delivered a more sophisticated and user-centric digital twin, well-equipped to meet the evolving demands of the project.</w:t>
+        <w:t xml:space="preserve">The outcomes of sprint two yielded a digital twin that significantly advanced in both functionality and user experience. The expanded integration of trace tool data, including wind speed and weight, enriched the simulation's realism and accuracy. Users now benefit from a more comprehensive and </w:t>
+      </w:r>
+      <w:r>
+        <w:rPr>
+          <w:lang w:val="en-US"/>
+        </w:rPr>
+        <w:lastRenderedPageBreak/>
+        <w:t>nuanced understanding of the crane's behavior within the 3D environment. The refined spreader view UI, with its improved clarity and precise gauge representations, ensures a more user-friendly interaction, facilitating a more intuitive grasp of critical information. The successful integration of this enhanced UI into the Unity project further solidifies the cohesion of the digital twin, providing users with a seamlessly integrated platform for comprehensive data analysis. The introduction of the dynamic switch feature adds an extra layer of versatility, empowering users to effortlessly switch between different views and tailor their exploration based on specific needs, contributing to heightened engagement and usability. Overall, sprint two delivered a more sophisticated and user-centric digital twin, well-equipped to meet the evolving demands of the project.</w:t>
       </w:r>
     </w:p>
     <w:p>
@@ -15746,11 +15725,7 @@
     </w:p>
     <w:p>
       <w:r>
-        <w:t xml:space="preserve">Sprint three marks the lift cycles being incorporated into the Unity project, providing a comprehensive representation of the crane's operational patterns. Concurrently, in task two, Azure Functions are developed to streamline and automate processes. In task three, the Unity project leverages these functions to store lift cycles in an Azure database, fostering efficient data management. The integration of Azure database sets the stage for task four, where lift cycle data is </w:t>
-      </w:r>
-      <w:r>
-        <w:lastRenderedPageBreak/>
-        <w:t>seamlessly implemented into Power BI for comprehensive visuali</w:t>
+        <w:t>Sprint three marks the lift cycles being incorporated into the Unity project, providing a comprehensive representation of the crane's operational patterns. Concurrently, in task two, Azure Functions are developed to streamline and automate processes. In task three, the Unity project leverages these functions to store lift cycles in an Azure database, fostering efficient data management. The integration of Azure database sets the stage for task four, where lift cycle data is seamlessly implemented into Power BI for comprehensive visuali</w:t>
       </w:r>
       <w:r>
         <w:t>s</w:t>
@@ -16761,6 +16736,7 @@
         <w:rPr>
           <w:lang w:val="en-US"/>
         </w:rPr>
+        <w:lastRenderedPageBreak/>
         <w:t>In the 'SendToArcValues' function, HTTP-triggered requests are processed, extracting essential data such as cycle ID, point, position coordinates, timestamp, and mode from the request body. Leveraging a secure SQL Server connection string, the function establishes a connection to the Azure SQL database and executes parameterized queries to insert the acquired data into the 'ArcValues' table. This seamless integration ensures the real-time storage of critical crane operational data.</w:t>
       </w:r>
     </w:p>
@@ -16805,7 +16781,6 @@
         <w:rPr>
           <w:lang w:val="en-US"/>
         </w:rPr>
-        <w:lastRenderedPageBreak/>
         <w:t>Task Three</w:t>
       </w:r>
     </w:p>
@@ -16968,8 +16943,9 @@
           <w:noProof/>
           <w:lang w:val="en-US"/>
         </w:rPr>
+        <w:lastRenderedPageBreak/>
         <w:drawing>
-          <wp:inline distT="0" distB="0" distL="0" distR="0" wp14:anchorId="50C2695C" wp14:editId="0999FA09">
+          <wp:inline distT="0" distB="0" distL="0" distR="0" wp14:anchorId="50C2695C" wp14:editId="46286A88">
             <wp:extent cx="5731510" cy="3016250"/>
             <wp:effectExtent l="0" t="0" r="2540" b="0"/>
             <wp:docPr id="65699197" name="Picture 1" descr="A screenshot of a computer&#10;&#10;Description automatically generated"/>
@@ -17034,9 +17010,982 @@
           <w:shd w:val="clear" w:color="auto" w:fill="FFFFFF"/>
           <w:lang w:val="en-US"/>
         </w:rPr>
-        <w:t>Figure 1</w:t>
-      </w:r>
-      <w:r>
+        <w:t>Figure 16 – Power BI with Lift Cycle data from Azure.</w:t>
+      </w:r>
+    </w:p>
+    <w:p>
+      <w:pPr>
+        <w:rPr>
+          <w:lang w:val="en-US"/>
+        </w:rPr>
+      </w:pPr>
+    </w:p>
+    <w:p>
+      <w:pPr>
+        <w:pStyle w:val="Heading3"/>
+        <w:numPr>
+          <w:ilvl w:val="2"/>
+          <w:numId w:val="12"/>
+        </w:numPr>
+        <w:rPr>
+          <w:lang w:val="en-US"/>
+        </w:rPr>
+      </w:pPr>
+      <w:r>
+        <w:rPr>
+          <w:lang w:val="en-US"/>
+        </w:rPr>
+        <w:t>Results</w:t>
+      </w:r>
+    </w:p>
+    <w:p>
+      <w:pPr>
+        <w:rPr>
+          <w:lang w:val="en-US"/>
+        </w:rPr>
+      </w:pPr>
+      <w:r>
+        <w:rPr>
+          <w:lang w:val="en-US"/>
+        </w:rPr>
+        <w:t xml:space="preserve">The successful completion of the four tasks in sprint three marks a significant advancement in the capabilities of the digital twin project. The incorporation of lift cycles into the Unity project, managed by the </w:t>
+      </w:r>
+      <w:r>
+        <w:rPr>
+          <w:lang w:val="en-US"/>
+        </w:rPr>
+        <w:t>'</w:t>
+      </w:r>
+      <w:r>
+        <w:rPr>
+          <w:lang w:val="en-US"/>
+        </w:rPr>
+        <w:t>LineRendererManager</w:t>
+      </w:r>
+      <w:r>
+        <w:rPr>
+          <w:lang w:val="en-US"/>
+        </w:rPr>
+        <w:t>.cs</w:t>
+      </w:r>
+      <w:r>
+        <w:rPr>
+          <w:lang w:val="en-US"/>
+        </w:rPr>
+        <w:t>'</w:t>
+      </w:r>
+      <w:r>
+        <w:rPr>
+          <w:lang w:val="en-US"/>
+        </w:rPr>
+        <w:t xml:space="preserve"> script, provides a detailed and dynamic visualization of the crane's operational patterns. This data is seamlessly transmitted to the Azure database through Azure Functions, establishing a robust data pipeline. Task four further enriches the project by seamlessly integrating lift cycle data from the Azure database into Power BI, enabling stakeholders to derive meaningful insights through interactive reports and dashboards. This collective effort enhances the digital twin's responsiveness, data processing, and visuali</w:t>
+      </w:r>
+      <w:r>
+        <w:rPr>
+          <w:lang w:val="en-US"/>
+        </w:rPr>
+        <w:t>s</w:t>
+      </w:r>
+      <w:r>
+        <w:rPr>
+          <w:lang w:val="en-US"/>
+        </w:rPr>
+        <w:t>ation capabilities. The real-time data flow, coupled with comprehensive analytics, positions the project for more informed decision-making, offering a powerful tool for monitoring, analy</w:t>
+      </w:r>
+      <w:r>
+        <w:rPr>
+          <w:lang w:val="en-US"/>
+        </w:rPr>
+        <w:t>s</w:t>
+      </w:r>
+      <w:r>
+        <w:rPr>
+          <w:lang w:val="en-US"/>
+        </w:rPr>
+        <w:t>ing, and optimizing crane performance within the digital twin environment. Overall, sprint three culminates in a sophisticated and interconnected system, laying the foundation for continued advancements in the project's functionality and utility.</w:t>
+      </w:r>
+    </w:p>
+    <w:p>
+      <w:pPr>
+        <w:rPr>
+          <w:lang w:val="en-US"/>
+        </w:rPr>
+      </w:pPr>
+    </w:p>
+    <w:p>
+      <w:pPr>
+        <w:pStyle w:val="Heading2"/>
+        <w:numPr>
+          <w:ilvl w:val="1"/>
+          <w:numId w:val="12"/>
+        </w:numPr>
+      </w:pPr>
+      <w:r>
+        <w:t>Sprint Four (Feb 29</w:t>
+      </w:r>
+      <w:r>
+        <w:rPr>
+          <w:vertAlign w:val="superscript"/>
+        </w:rPr>
+        <w:t>th</w:t>
+      </w:r>
+      <w:r>
+        <w:t xml:space="preserve"> – March 14</w:t>
+      </w:r>
+      <w:r>
+        <w:rPr>
+          <w:vertAlign w:val="superscript"/>
+        </w:rPr>
+        <w:t>th</w:t>
+      </w:r>
+      <w:r>
+        <w:t>)</w:t>
+      </w:r>
+    </w:p>
+    <w:p>
+      <w:r>
+        <w:t xml:space="preserve">Sprint four </w:t>
+      </w:r>
+      <w:r>
+        <w:t>focuses</w:t>
+      </w:r>
+      <w:r>
+        <w:t xml:space="preserve"> on real-time communication, data enrichment, and advanced analytics. Building on the foundation laid in previous sprints, we aim to establish communication between the crane and the digital twin, enabling instantaneous data exchange for live updates and simulation adjustments. Additionally, we will enhance our Power BI dashboard with real-time </w:t>
+      </w:r>
+      <w:r>
+        <w:t xml:space="preserve">crane </w:t>
+      </w:r>
+      <w:r>
+        <w:t>lifts</w:t>
+      </w:r>
+      <w:r>
+        <w:t xml:space="preserve">, providing stakeholders with immediate insights into </w:t>
+      </w:r>
+      <w:r>
+        <w:t>cycle data</w:t>
+      </w:r>
+      <w:r>
+        <w:t>. Expanding the digital twin's scope, we will integrate data from multiple cranes, enhancing its versatility and relevance.</w:t>
+      </w:r>
+      <w:r>
+        <w:t xml:space="preserve"> </w:t>
+      </w:r>
+      <w:r>
+        <w:t>This integration serves dual purposes: firstly, for comprehensive testing to ensure the digital twin accurately simulates various crane models and configurations; secondly, for optimi</w:t>
+      </w:r>
+      <w:r>
+        <w:t>s</w:t>
+      </w:r>
+      <w:r>
+        <w:t>ing spreader speeds and lift cycles based on aggregated data from multiple sources. By harnessing insights from diverse crane operations, we aim to fine-tune our simulation environment and enhance its predictive capabilities, ultimately driving improved operational efficiency and performance across crane systems.</w:t>
+      </w:r>
+      <w:r>
+        <w:t xml:space="preserve"> Lastly, by </w:t>
+      </w:r>
+      <w:r>
+        <w:lastRenderedPageBreak/>
+        <w:t>calculating the speed of the spreader during lifting operations, we aim to deepen our analytical capabilities, facilitating better decision-making and operational optimi</w:t>
+      </w:r>
+      <w:r>
+        <w:t>s</w:t>
+      </w:r>
+      <w:r>
+        <w:t>ation.</w:t>
+      </w:r>
+    </w:p>
+    <w:p/>
+    <w:tbl>
+      <w:tblPr>
+        <w:tblW w:w="8996" w:type="dxa"/>
+        <w:tblInd w:w="30" w:type="dxa"/>
+        <w:tblBorders>
+          <w:top w:val="outset" w:sz="6" w:space="0" w:color="auto"/>
+          <w:left w:val="outset" w:sz="6" w:space="0" w:color="auto"/>
+          <w:bottom w:val="outset" w:sz="6" w:space="0" w:color="auto"/>
+          <w:right w:val="outset" w:sz="6" w:space="0" w:color="auto"/>
+        </w:tblBorders>
+        <w:tblCellMar>
+          <w:left w:w="0" w:type="dxa"/>
+          <w:right w:w="0" w:type="dxa"/>
+        </w:tblCellMar>
+        <w:tblLook w:val="04A0" w:firstRow="1" w:lastRow="0" w:firstColumn="1" w:lastColumn="0" w:noHBand="0" w:noVBand="1"/>
+      </w:tblPr>
+      <w:tblGrid>
+        <w:gridCol w:w="782"/>
+        <w:gridCol w:w="7066"/>
+        <w:gridCol w:w="1148"/>
+      </w:tblGrid>
+      <w:tr>
+        <w:trPr>
+          <w:trHeight w:val="300"/>
+        </w:trPr>
+        <w:tc>
+          <w:tcPr>
+            <w:tcW w:w="783" w:type="dxa"/>
+            <w:tcBorders>
+              <w:top w:val="nil"/>
+              <w:left w:val="nil"/>
+              <w:bottom w:val="single" w:sz="24" w:space="0" w:color="4472C4"/>
+              <w:right w:val="single" w:sz="6" w:space="0" w:color="4472C4"/>
+            </w:tcBorders>
+            <w:shd w:val="clear" w:color="auto" w:fill="FFFFFF"/>
+            <w:hideMark/>
+          </w:tcPr>
+          <w:p>
+            <w:pPr>
+              <w:spacing w:after="0" w:line="240" w:lineRule="auto"/>
+              <w:jc w:val="both"/>
+              <w:textAlignment w:val="baseline"/>
+              <w:rPr>
+                <w:rFonts w:ascii="Segoe UI" w:eastAsia="Times New Roman" w:hAnsi="Segoe UI" w:cs="Segoe UI"/>
+                <w:color w:val="000000"/>
+                <w:kern w:val="0"/>
+                <w:sz w:val="18"/>
+                <w:szCs w:val="18"/>
+                <w:lang w:eastAsia="en-IE"/>
+                <w14:ligatures w14:val="none"/>
+              </w:rPr>
+            </w:pPr>
+            <w:r>
+              <w:rPr>
+                <w:rFonts w:ascii="Times New Roman" w:eastAsia="Times New Roman" w:hAnsi="Times New Roman" w:cs="Times New Roman"/>
+                <w:color w:val="000000"/>
+                <w:kern w:val="0"/>
+                <w:sz w:val="24"/>
+                <w:szCs w:val="24"/>
+                <w:lang w:val="en-US" w:eastAsia="en-IE"/>
+                <w14:ligatures w14:val="none"/>
+              </w:rPr>
+              <w:t>Task</w:t>
+            </w:r>
+            <w:r>
+              <w:rPr>
+                <w:rFonts w:ascii="Times New Roman" w:eastAsia="Times New Roman" w:hAnsi="Times New Roman" w:cs="Times New Roman"/>
+                <w:color w:val="000000"/>
+                <w:kern w:val="0"/>
+                <w:sz w:val="24"/>
+                <w:szCs w:val="24"/>
+                <w:lang w:eastAsia="en-IE"/>
+                <w14:ligatures w14:val="none"/>
+              </w:rPr>
+              <w:t> </w:t>
+            </w:r>
+          </w:p>
+        </w:tc>
+        <w:tc>
+          <w:tcPr>
+            <w:tcW w:w="7080" w:type="dxa"/>
+            <w:tcBorders>
+              <w:top w:val="nil"/>
+              <w:left w:val="nil"/>
+              <w:bottom w:val="single" w:sz="24" w:space="0" w:color="4472C4"/>
+              <w:right w:val="nil"/>
+            </w:tcBorders>
+            <w:shd w:val="clear" w:color="auto" w:fill="FFFFFF"/>
+            <w:hideMark/>
+          </w:tcPr>
+          <w:p>
+            <w:pPr>
+              <w:spacing w:after="0" w:line="240" w:lineRule="auto"/>
+              <w:jc w:val="both"/>
+              <w:textAlignment w:val="baseline"/>
+              <w:rPr>
+                <w:rFonts w:ascii="Segoe UI" w:eastAsia="Times New Roman" w:hAnsi="Segoe UI" w:cs="Segoe UI"/>
+                <w:color w:val="000000"/>
+                <w:kern w:val="0"/>
+                <w:sz w:val="18"/>
+                <w:szCs w:val="18"/>
+                <w:lang w:eastAsia="en-IE"/>
+                <w14:ligatures w14:val="none"/>
+              </w:rPr>
+            </w:pPr>
+            <w:r>
+              <w:rPr>
+                <w:rFonts w:ascii="Times New Roman" w:eastAsia="Times New Roman" w:hAnsi="Times New Roman" w:cs="Times New Roman"/>
+                <w:color w:val="000000"/>
+                <w:kern w:val="0"/>
+                <w:sz w:val="24"/>
+                <w:szCs w:val="24"/>
+                <w:lang w:val="en-US" w:eastAsia="en-IE"/>
+                <w14:ligatures w14:val="none"/>
+              </w:rPr>
+              <w:t>Description</w:t>
+            </w:r>
+            <w:r>
+              <w:rPr>
+                <w:rFonts w:ascii="Times New Roman" w:eastAsia="Times New Roman" w:hAnsi="Times New Roman" w:cs="Times New Roman"/>
+                <w:color w:val="000000"/>
+                <w:kern w:val="0"/>
+                <w:sz w:val="24"/>
+                <w:szCs w:val="24"/>
+                <w:lang w:eastAsia="en-IE"/>
+                <w14:ligatures w14:val="none"/>
+              </w:rPr>
+              <w:t> </w:t>
+            </w:r>
+          </w:p>
+        </w:tc>
+        <w:tc>
+          <w:tcPr>
+            <w:tcW w:w="1133" w:type="dxa"/>
+            <w:tcBorders>
+              <w:top w:val="nil"/>
+              <w:left w:val="nil"/>
+              <w:bottom w:val="single" w:sz="24" w:space="0" w:color="4472C4"/>
+              <w:right w:val="nil"/>
+            </w:tcBorders>
+            <w:shd w:val="clear" w:color="auto" w:fill="FFFFFF"/>
+            <w:hideMark/>
+          </w:tcPr>
+          <w:p>
+            <w:pPr>
+              <w:spacing w:after="0" w:line="240" w:lineRule="auto"/>
+              <w:jc w:val="both"/>
+              <w:textAlignment w:val="baseline"/>
+              <w:rPr>
+                <w:rFonts w:ascii="Segoe UI" w:eastAsia="Times New Roman" w:hAnsi="Segoe UI" w:cs="Segoe UI"/>
+                <w:color w:val="000000"/>
+                <w:kern w:val="0"/>
+                <w:sz w:val="18"/>
+                <w:szCs w:val="18"/>
+                <w:lang w:eastAsia="en-IE"/>
+                <w14:ligatures w14:val="none"/>
+              </w:rPr>
+            </w:pPr>
+            <w:r>
+              <w:rPr>
+                <w:rFonts w:ascii="Times New Roman" w:eastAsia="Times New Roman" w:hAnsi="Times New Roman" w:cs="Times New Roman"/>
+                <w:color w:val="000000"/>
+                <w:kern w:val="0"/>
+                <w:sz w:val="24"/>
+                <w:szCs w:val="24"/>
+                <w:lang w:val="en-US" w:eastAsia="en-IE"/>
+                <w14:ligatures w14:val="none"/>
+              </w:rPr>
+              <w:t>Status</w:t>
+            </w:r>
+            <w:r>
+              <w:rPr>
+                <w:rFonts w:ascii="Times New Roman" w:eastAsia="Times New Roman" w:hAnsi="Times New Roman" w:cs="Times New Roman"/>
+                <w:color w:val="000000"/>
+                <w:kern w:val="0"/>
+                <w:sz w:val="24"/>
+                <w:szCs w:val="24"/>
+                <w:lang w:eastAsia="en-IE"/>
+                <w14:ligatures w14:val="none"/>
+              </w:rPr>
+              <w:t> </w:t>
+            </w:r>
+          </w:p>
+        </w:tc>
+      </w:tr>
+      <w:tr>
+        <w:trPr>
+          <w:trHeight w:val="300"/>
+        </w:trPr>
+        <w:tc>
+          <w:tcPr>
+            <w:tcW w:w="783" w:type="dxa"/>
+            <w:tcBorders>
+              <w:top w:val="nil"/>
+              <w:left w:val="nil"/>
+              <w:bottom w:val="nil"/>
+              <w:right w:val="single" w:sz="6" w:space="0" w:color="4472C4"/>
+            </w:tcBorders>
+            <w:shd w:val="clear" w:color="auto" w:fill="FFFFFF"/>
+            <w:hideMark/>
+          </w:tcPr>
+          <w:p>
+            <w:pPr>
+              <w:spacing w:after="0" w:line="240" w:lineRule="auto"/>
+              <w:jc w:val="both"/>
+              <w:textAlignment w:val="baseline"/>
+              <w:rPr>
+                <w:rFonts w:ascii="Segoe UI" w:eastAsia="Times New Roman" w:hAnsi="Segoe UI" w:cs="Segoe UI"/>
+                <w:color w:val="000000"/>
+                <w:kern w:val="0"/>
+                <w:sz w:val="18"/>
+                <w:szCs w:val="18"/>
+                <w:lang w:eastAsia="en-IE"/>
+                <w14:ligatures w14:val="none"/>
+              </w:rPr>
+            </w:pPr>
+            <w:r>
+              <w:rPr>
+                <w:rFonts w:ascii="Times New Roman" w:eastAsia="Times New Roman" w:hAnsi="Times New Roman" w:cs="Times New Roman"/>
+                <w:color w:val="000000"/>
+                <w:kern w:val="0"/>
+                <w:sz w:val="24"/>
+                <w:szCs w:val="24"/>
+                <w:lang w:val="en-US" w:eastAsia="en-IE"/>
+                <w14:ligatures w14:val="none"/>
+              </w:rPr>
+              <w:t>1</w:t>
+            </w:r>
+            <w:r>
+              <w:rPr>
+                <w:rFonts w:ascii="Times New Roman" w:eastAsia="Times New Roman" w:hAnsi="Times New Roman" w:cs="Times New Roman"/>
+                <w:color w:val="000000"/>
+                <w:kern w:val="0"/>
+                <w:sz w:val="24"/>
+                <w:szCs w:val="24"/>
+                <w:lang w:eastAsia="en-IE"/>
+                <w14:ligatures w14:val="none"/>
+              </w:rPr>
+              <w:t> </w:t>
+            </w:r>
+          </w:p>
+        </w:tc>
+        <w:tc>
+          <w:tcPr>
+            <w:tcW w:w="7080" w:type="dxa"/>
+            <w:tcBorders>
+              <w:top w:val="nil"/>
+              <w:left w:val="nil"/>
+              <w:bottom w:val="nil"/>
+              <w:right w:val="nil"/>
+            </w:tcBorders>
+            <w:shd w:val="clear" w:color="auto" w:fill="D0DBF0"/>
+            <w:hideMark/>
+          </w:tcPr>
+          <w:p>
+            <w:pPr>
+              <w:spacing w:after="0" w:line="240" w:lineRule="auto"/>
+              <w:jc w:val="both"/>
+              <w:textAlignment w:val="baseline"/>
+              <w:rPr>
+                <w:rFonts w:ascii="Segoe UI" w:eastAsia="Times New Roman" w:hAnsi="Segoe UI" w:cs="Segoe UI"/>
+                <w:color w:val="000000"/>
+                <w:kern w:val="0"/>
+                <w:sz w:val="18"/>
+                <w:szCs w:val="18"/>
+                <w:lang w:eastAsia="en-IE"/>
+                <w14:ligatures w14:val="none"/>
+              </w:rPr>
+            </w:pPr>
+            <w:r>
+              <w:rPr>
+                <w:rFonts w:ascii="Times New Roman" w:eastAsia="Times New Roman" w:hAnsi="Times New Roman" w:cs="Times New Roman"/>
+                <w:color w:val="000000"/>
+                <w:kern w:val="0"/>
+                <w:sz w:val="24"/>
+                <w:szCs w:val="24"/>
+                <w:lang w:val="en-US" w:eastAsia="en-IE"/>
+                <w14:ligatures w14:val="none"/>
+              </w:rPr>
+              <w:t>Investigate Real-Time Communication</w:t>
+            </w:r>
+          </w:p>
+        </w:tc>
+        <w:tc>
+          <w:tcPr>
+            <w:tcW w:w="1133" w:type="dxa"/>
+            <w:tcBorders>
+              <w:top w:val="nil"/>
+              <w:left w:val="nil"/>
+              <w:bottom w:val="nil"/>
+              <w:right w:val="single" w:sz="6" w:space="0" w:color="4472C4"/>
+            </w:tcBorders>
+            <w:shd w:val="clear" w:color="auto" w:fill="D0DBF0"/>
+            <w:hideMark/>
+          </w:tcPr>
+          <w:p>
+            <w:pPr>
+              <w:spacing w:after="0" w:line="240" w:lineRule="auto"/>
+              <w:jc w:val="both"/>
+              <w:textAlignment w:val="baseline"/>
+              <w:rPr>
+                <w:rFonts w:ascii="Segoe UI" w:eastAsia="Times New Roman" w:hAnsi="Segoe UI" w:cs="Segoe UI"/>
+                <w:color w:val="000000"/>
+                <w:kern w:val="0"/>
+                <w:sz w:val="18"/>
+                <w:szCs w:val="18"/>
+                <w:lang w:eastAsia="en-IE"/>
+                <w14:ligatures w14:val="none"/>
+              </w:rPr>
+            </w:pPr>
+            <w:r>
+              <w:rPr>
+                <w:rFonts w:ascii="Times New Roman" w:eastAsia="Times New Roman" w:hAnsi="Times New Roman" w:cs="Times New Roman"/>
+                <w:color w:val="000000"/>
+                <w:kern w:val="0"/>
+                <w:sz w:val="24"/>
+                <w:szCs w:val="24"/>
+                <w:lang w:val="en-US" w:eastAsia="en-IE"/>
+                <w14:ligatures w14:val="none"/>
+              </w:rPr>
+              <w:t>C</w:t>
+            </w:r>
+            <w:r>
+              <w:rPr>
+                <w:rFonts w:ascii="Times New Roman" w:eastAsia="Times New Roman" w:hAnsi="Times New Roman" w:cs="Times New Roman"/>
+                <w:color w:val="000000"/>
+                <w:kern w:val="0"/>
+                <w:sz w:val="24"/>
+                <w:szCs w:val="24"/>
+                <w:lang w:val="en-US" w:eastAsia="en-IE"/>
+                <w14:ligatures w14:val="none"/>
+              </w:rPr>
+              <w:t>omplete</w:t>
+            </w:r>
+            <w:r>
+              <w:rPr>
+                <w:rFonts w:ascii="Times New Roman" w:eastAsia="Times New Roman" w:hAnsi="Times New Roman" w:cs="Times New Roman"/>
+                <w:color w:val="000000"/>
+                <w:kern w:val="0"/>
+                <w:sz w:val="24"/>
+                <w:szCs w:val="24"/>
+                <w:lang w:eastAsia="en-IE"/>
+                <w14:ligatures w14:val="none"/>
+              </w:rPr>
+              <w:t> </w:t>
+            </w:r>
+          </w:p>
+        </w:tc>
+      </w:tr>
+      <w:tr>
+        <w:trPr>
+          <w:trHeight w:val="300"/>
+        </w:trPr>
+        <w:tc>
+          <w:tcPr>
+            <w:tcW w:w="783" w:type="dxa"/>
+            <w:tcBorders>
+              <w:top w:val="nil"/>
+              <w:left w:val="nil"/>
+              <w:bottom w:val="nil"/>
+              <w:right w:val="single" w:sz="6" w:space="0" w:color="4472C4"/>
+            </w:tcBorders>
+            <w:shd w:val="clear" w:color="auto" w:fill="FFFFFF"/>
+            <w:hideMark/>
+          </w:tcPr>
+          <w:p>
+            <w:pPr>
+              <w:spacing w:after="0" w:line="240" w:lineRule="auto"/>
+              <w:jc w:val="both"/>
+              <w:textAlignment w:val="baseline"/>
+              <w:rPr>
+                <w:rFonts w:ascii="Segoe UI" w:eastAsia="Times New Roman" w:hAnsi="Segoe UI" w:cs="Segoe UI"/>
+                <w:color w:val="000000"/>
+                <w:kern w:val="0"/>
+                <w:sz w:val="18"/>
+                <w:szCs w:val="18"/>
+                <w:lang w:eastAsia="en-IE"/>
+                <w14:ligatures w14:val="none"/>
+              </w:rPr>
+            </w:pPr>
+            <w:r>
+              <w:rPr>
+                <w:rFonts w:ascii="Times New Roman" w:eastAsia="Times New Roman" w:hAnsi="Times New Roman" w:cs="Times New Roman"/>
+                <w:color w:val="000000"/>
+                <w:kern w:val="0"/>
+                <w:sz w:val="24"/>
+                <w:szCs w:val="24"/>
+                <w:lang w:val="en-US" w:eastAsia="en-IE"/>
+                <w14:ligatures w14:val="none"/>
+              </w:rPr>
+              <w:t>2</w:t>
+            </w:r>
+            <w:r>
+              <w:rPr>
+                <w:rFonts w:ascii="Times New Roman" w:eastAsia="Times New Roman" w:hAnsi="Times New Roman" w:cs="Times New Roman"/>
+                <w:color w:val="000000"/>
+                <w:kern w:val="0"/>
+                <w:sz w:val="24"/>
+                <w:szCs w:val="24"/>
+                <w:lang w:eastAsia="en-IE"/>
+                <w14:ligatures w14:val="none"/>
+              </w:rPr>
+              <w:t> </w:t>
+            </w:r>
+          </w:p>
+        </w:tc>
+        <w:tc>
+          <w:tcPr>
+            <w:tcW w:w="7080" w:type="dxa"/>
+            <w:tcBorders>
+              <w:top w:val="nil"/>
+              <w:left w:val="nil"/>
+              <w:bottom w:val="nil"/>
+              <w:right w:val="nil"/>
+            </w:tcBorders>
+            <w:hideMark/>
+          </w:tcPr>
+          <w:p>
+            <w:pPr>
+              <w:spacing w:after="0" w:line="240" w:lineRule="auto"/>
+              <w:jc w:val="both"/>
+              <w:textAlignment w:val="baseline"/>
+              <w:rPr>
+                <w:rFonts w:ascii="Times New Roman" w:eastAsia="Times New Roman" w:hAnsi="Times New Roman" w:cs="Times New Roman"/>
+                <w:color w:val="000000"/>
+                <w:kern w:val="0"/>
+                <w:sz w:val="24"/>
+                <w:szCs w:val="24"/>
+                <w:lang w:eastAsia="en-IE"/>
+                <w14:ligatures w14:val="none"/>
+              </w:rPr>
+            </w:pPr>
+            <w:r>
+              <w:rPr>
+                <w:rFonts w:ascii="Times New Roman" w:eastAsia="Times New Roman" w:hAnsi="Times New Roman" w:cs="Times New Roman"/>
+                <w:color w:val="000000"/>
+                <w:kern w:val="0"/>
+                <w:sz w:val="24"/>
+                <w:szCs w:val="24"/>
+                <w:lang w:eastAsia="en-IE"/>
+                <w14:ligatures w14:val="none"/>
+              </w:rPr>
+              <w:t>Update Power Bi live with Azure Database</w:t>
+            </w:r>
+          </w:p>
+        </w:tc>
+        <w:tc>
+          <w:tcPr>
+            <w:tcW w:w="1133" w:type="dxa"/>
+            <w:tcBorders>
+              <w:top w:val="nil"/>
+              <w:left w:val="nil"/>
+              <w:bottom w:val="nil"/>
+              <w:right w:val="single" w:sz="6" w:space="0" w:color="4472C4"/>
+            </w:tcBorders>
+            <w:hideMark/>
+          </w:tcPr>
+          <w:p>
+            <w:pPr>
+              <w:spacing w:after="0" w:line="240" w:lineRule="auto"/>
+              <w:jc w:val="both"/>
+              <w:textAlignment w:val="baseline"/>
+              <w:rPr>
+                <w:rFonts w:ascii="Segoe UI" w:eastAsia="Times New Roman" w:hAnsi="Segoe UI" w:cs="Segoe UI"/>
+                <w:color w:val="000000"/>
+                <w:kern w:val="0"/>
+                <w:sz w:val="18"/>
+                <w:szCs w:val="18"/>
+                <w:lang w:eastAsia="en-IE"/>
+                <w14:ligatures w14:val="none"/>
+              </w:rPr>
+            </w:pPr>
+            <w:r>
+              <w:rPr>
+                <w:rFonts w:ascii="Times New Roman" w:eastAsia="Times New Roman" w:hAnsi="Times New Roman" w:cs="Times New Roman"/>
+                <w:color w:val="000000"/>
+                <w:kern w:val="0"/>
+                <w:sz w:val="24"/>
+                <w:szCs w:val="24"/>
+                <w:lang w:val="en-US" w:eastAsia="en-IE"/>
+                <w14:ligatures w14:val="none"/>
+              </w:rPr>
+              <w:t>Complete</w:t>
+            </w:r>
+            <w:r>
+              <w:rPr>
+                <w:rFonts w:ascii="Times New Roman" w:eastAsia="Times New Roman" w:hAnsi="Times New Roman" w:cs="Times New Roman"/>
+                <w:color w:val="000000"/>
+                <w:kern w:val="0"/>
+                <w:sz w:val="24"/>
+                <w:szCs w:val="24"/>
+                <w:lang w:eastAsia="en-IE"/>
+                <w14:ligatures w14:val="none"/>
+              </w:rPr>
+              <w:t> </w:t>
+            </w:r>
+          </w:p>
+        </w:tc>
+      </w:tr>
+      <w:tr>
+        <w:trPr>
+          <w:trHeight w:val="300"/>
+        </w:trPr>
+        <w:tc>
+          <w:tcPr>
+            <w:tcW w:w="783" w:type="dxa"/>
+            <w:tcBorders>
+              <w:top w:val="nil"/>
+              <w:left w:val="nil"/>
+              <w:bottom w:val="nil"/>
+              <w:right w:val="single" w:sz="6" w:space="0" w:color="4472C4"/>
+            </w:tcBorders>
+            <w:shd w:val="clear" w:color="auto" w:fill="FFFFFF"/>
+            <w:hideMark/>
+          </w:tcPr>
+          <w:p>
+            <w:pPr>
+              <w:spacing w:after="0" w:line="240" w:lineRule="auto"/>
+              <w:jc w:val="both"/>
+              <w:textAlignment w:val="baseline"/>
+              <w:rPr>
+                <w:rFonts w:ascii="Segoe UI" w:eastAsia="Times New Roman" w:hAnsi="Segoe UI" w:cs="Segoe UI"/>
+                <w:color w:val="000000"/>
+                <w:kern w:val="0"/>
+                <w:sz w:val="18"/>
+                <w:szCs w:val="18"/>
+                <w:lang w:eastAsia="en-IE"/>
+                <w14:ligatures w14:val="none"/>
+              </w:rPr>
+            </w:pPr>
+            <w:r>
+              <w:rPr>
+                <w:rFonts w:ascii="Times New Roman" w:eastAsia="Times New Roman" w:hAnsi="Times New Roman" w:cs="Times New Roman"/>
+                <w:color w:val="000000"/>
+                <w:kern w:val="0"/>
+                <w:sz w:val="24"/>
+                <w:szCs w:val="24"/>
+                <w:lang w:val="en-US" w:eastAsia="en-IE"/>
+                <w14:ligatures w14:val="none"/>
+              </w:rPr>
+              <w:t>3</w:t>
+            </w:r>
+            <w:r>
+              <w:rPr>
+                <w:rFonts w:ascii="Times New Roman" w:eastAsia="Times New Roman" w:hAnsi="Times New Roman" w:cs="Times New Roman"/>
+                <w:color w:val="000000"/>
+                <w:kern w:val="0"/>
+                <w:sz w:val="24"/>
+                <w:szCs w:val="24"/>
+                <w:lang w:eastAsia="en-IE"/>
+                <w14:ligatures w14:val="none"/>
+              </w:rPr>
+              <w:t> </w:t>
+            </w:r>
+          </w:p>
+        </w:tc>
+        <w:tc>
+          <w:tcPr>
+            <w:tcW w:w="7080" w:type="dxa"/>
+            <w:tcBorders>
+              <w:top w:val="nil"/>
+              <w:left w:val="nil"/>
+              <w:bottom w:val="nil"/>
+              <w:right w:val="nil"/>
+            </w:tcBorders>
+            <w:shd w:val="clear" w:color="auto" w:fill="D0DBF0"/>
+            <w:hideMark/>
+          </w:tcPr>
+          <w:p>
+            <w:pPr>
+              <w:spacing w:after="0" w:line="240" w:lineRule="auto"/>
+              <w:jc w:val="both"/>
+              <w:textAlignment w:val="baseline"/>
+              <w:rPr>
+                <w:rFonts w:ascii="Segoe UI" w:eastAsia="Times New Roman" w:hAnsi="Segoe UI" w:cs="Segoe UI"/>
+                <w:color w:val="000000"/>
+                <w:kern w:val="0"/>
+                <w:sz w:val="18"/>
+                <w:szCs w:val="18"/>
+                <w:lang w:eastAsia="en-IE"/>
+                <w14:ligatures w14:val="none"/>
+              </w:rPr>
+            </w:pPr>
+            <w:r>
+              <w:rPr>
+                <w:rFonts w:ascii="Times New Roman" w:eastAsia="Times New Roman" w:hAnsi="Times New Roman" w:cs="Times New Roman"/>
+                <w:color w:val="000000"/>
+                <w:kern w:val="0"/>
+                <w:sz w:val="24"/>
+                <w:szCs w:val="24"/>
+                <w:lang w:val="en-US" w:eastAsia="en-IE"/>
+                <w14:ligatures w14:val="none"/>
+              </w:rPr>
+              <w:t>Import more crane data</w:t>
+            </w:r>
+          </w:p>
+        </w:tc>
+        <w:tc>
+          <w:tcPr>
+            <w:tcW w:w="1133" w:type="dxa"/>
+            <w:tcBorders>
+              <w:top w:val="nil"/>
+              <w:left w:val="nil"/>
+              <w:bottom w:val="nil"/>
+              <w:right w:val="single" w:sz="6" w:space="0" w:color="4472C4"/>
+            </w:tcBorders>
+            <w:shd w:val="clear" w:color="auto" w:fill="D0DBF0"/>
+            <w:hideMark/>
+          </w:tcPr>
+          <w:p>
+            <w:pPr>
+              <w:spacing w:after="0" w:line="240" w:lineRule="auto"/>
+              <w:jc w:val="both"/>
+              <w:textAlignment w:val="baseline"/>
+              <w:rPr>
+                <w:rFonts w:ascii="Segoe UI" w:eastAsia="Times New Roman" w:hAnsi="Segoe UI" w:cs="Segoe UI"/>
+                <w:color w:val="000000"/>
+                <w:kern w:val="0"/>
+                <w:sz w:val="18"/>
+                <w:szCs w:val="18"/>
+                <w:lang w:eastAsia="en-IE"/>
+                <w14:ligatures w14:val="none"/>
+              </w:rPr>
+            </w:pPr>
+            <w:r>
+              <w:rPr>
+                <w:rFonts w:ascii="Times New Roman" w:eastAsia="Times New Roman" w:hAnsi="Times New Roman" w:cs="Times New Roman"/>
+                <w:color w:val="000000"/>
+                <w:kern w:val="0"/>
+                <w:sz w:val="24"/>
+                <w:szCs w:val="24"/>
+                <w:lang w:val="en-US" w:eastAsia="en-IE"/>
+                <w14:ligatures w14:val="none"/>
+              </w:rPr>
+              <w:t>Inc</w:t>
+            </w:r>
+            <w:r>
+              <w:rPr>
+                <w:rFonts w:ascii="Times New Roman" w:eastAsia="Times New Roman" w:hAnsi="Times New Roman" w:cs="Times New Roman"/>
+                <w:color w:val="000000"/>
+                <w:kern w:val="0"/>
+                <w:sz w:val="24"/>
+                <w:szCs w:val="24"/>
+                <w:lang w:val="en-US" w:eastAsia="en-IE"/>
+                <w14:ligatures w14:val="none"/>
+              </w:rPr>
+              <w:t>omplete</w:t>
+            </w:r>
+            <w:r>
+              <w:rPr>
+                <w:rFonts w:ascii="Times New Roman" w:eastAsia="Times New Roman" w:hAnsi="Times New Roman" w:cs="Times New Roman"/>
+                <w:color w:val="000000"/>
+                <w:kern w:val="0"/>
+                <w:sz w:val="24"/>
+                <w:szCs w:val="24"/>
+                <w:lang w:eastAsia="en-IE"/>
+                <w14:ligatures w14:val="none"/>
+              </w:rPr>
+              <w:t> </w:t>
+            </w:r>
+          </w:p>
+        </w:tc>
+      </w:tr>
+      <w:tr>
+        <w:trPr>
+          <w:trHeight w:val="300"/>
+        </w:trPr>
+        <w:tc>
+          <w:tcPr>
+            <w:tcW w:w="783" w:type="dxa"/>
+            <w:tcBorders>
+              <w:top w:val="nil"/>
+              <w:left w:val="nil"/>
+              <w:bottom w:val="nil"/>
+              <w:right w:val="single" w:sz="6" w:space="0" w:color="4472C4"/>
+            </w:tcBorders>
+            <w:shd w:val="clear" w:color="auto" w:fill="FFFFFF"/>
+            <w:hideMark/>
+          </w:tcPr>
+          <w:p>
+            <w:pPr>
+              <w:spacing w:after="0" w:line="240" w:lineRule="auto"/>
+              <w:jc w:val="both"/>
+              <w:textAlignment w:val="baseline"/>
+              <w:rPr>
+                <w:rFonts w:ascii="Times New Roman" w:eastAsia="Times New Roman" w:hAnsi="Times New Roman" w:cs="Times New Roman"/>
+                <w:color w:val="000000"/>
+                <w:kern w:val="0"/>
+                <w:sz w:val="24"/>
+                <w:szCs w:val="24"/>
+                <w:lang w:val="en-US" w:eastAsia="en-IE"/>
+                <w14:ligatures w14:val="none"/>
+              </w:rPr>
+            </w:pPr>
+            <w:r>
+              <w:rPr>
+                <w:rFonts w:ascii="Times New Roman" w:eastAsia="Times New Roman" w:hAnsi="Times New Roman" w:cs="Times New Roman"/>
+                <w:color w:val="000000"/>
+                <w:kern w:val="0"/>
+                <w:sz w:val="24"/>
+                <w:szCs w:val="24"/>
+                <w:lang w:val="en-US" w:eastAsia="en-IE"/>
+                <w14:ligatures w14:val="none"/>
+              </w:rPr>
+              <w:t>4</w:t>
+            </w:r>
+          </w:p>
+        </w:tc>
+        <w:tc>
+          <w:tcPr>
+            <w:tcW w:w="7080" w:type="dxa"/>
+            <w:tcBorders>
+              <w:top w:val="nil"/>
+              <w:left w:val="nil"/>
+              <w:bottom w:val="nil"/>
+              <w:right w:val="nil"/>
+            </w:tcBorders>
+            <w:hideMark/>
+          </w:tcPr>
+          <w:p>
+            <w:pPr>
+              <w:spacing w:after="0" w:line="240" w:lineRule="auto"/>
+              <w:jc w:val="both"/>
+              <w:textAlignment w:val="baseline"/>
+              <w:rPr>
+                <w:rFonts w:ascii="Times New Roman" w:eastAsia="Times New Roman" w:hAnsi="Times New Roman" w:cs="Times New Roman"/>
+                <w:color w:val="000000"/>
+                <w:kern w:val="0"/>
+                <w:sz w:val="24"/>
+                <w:szCs w:val="24"/>
+                <w:lang w:val="en-US" w:eastAsia="en-IE"/>
+                <w14:ligatures w14:val="none"/>
+              </w:rPr>
+            </w:pPr>
+            <w:r>
+              <w:rPr>
+                <w:rFonts w:ascii="Times New Roman" w:eastAsia="Times New Roman" w:hAnsi="Times New Roman" w:cs="Times New Roman"/>
+                <w:color w:val="000000"/>
+                <w:kern w:val="0"/>
+                <w:sz w:val="24"/>
+                <w:szCs w:val="24"/>
+                <w:lang w:val="en-US" w:eastAsia="en-IE"/>
+                <w14:ligatures w14:val="none"/>
+              </w:rPr>
+              <w:t>Add Spreader Speeds to data</w:t>
+            </w:r>
+          </w:p>
+        </w:tc>
+        <w:tc>
+          <w:tcPr>
+            <w:tcW w:w="1133" w:type="dxa"/>
+            <w:tcBorders>
+              <w:top w:val="nil"/>
+              <w:left w:val="nil"/>
+              <w:bottom w:val="nil"/>
+              <w:right w:val="single" w:sz="6" w:space="0" w:color="4472C4"/>
+            </w:tcBorders>
+            <w:hideMark/>
+          </w:tcPr>
+          <w:p>
+            <w:pPr>
+              <w:spacing w:after="0" w:line="240" w:lineRule="auto"/>
+              <w:jc w:val="both"/>
+              <w:textAlignment w:val="baseline"/>
+              <w:rPr>
+                <w:rFonts w:ascii="Times New Roman" w:eastAsia="Times New Roman" w:hAnsi="Times New Roman" w:cs="Times New Roman"/>
+                <w:color w:val="000000"/>
+                <w:kern w:val="0"/>
+                <w:sz w:val="24"/>
+                <w:szCs w:val="24"/>
+                <w:lang w:val="en-US" w:eastAsia="en-IE"/>
+                <w14:ligatures w14:val="none"/>
+              </w:rPr>
+            </w:pPr>
+            <w:r>
+              <w:rPr>
+                <w:rFonts w:ascii="Times New Roman" w:eastAsia="Times New Roman" w:hAnsi="Times New Roman" w:cs="Times New Roman"/>
+                <w:color w:val="000000"/>
+                <w:kern w:val="0"/>
+                <w:sz w:val="24"/>
+                <w:szCs w:val="24"/>
+                <w:lang w:val="en-US" w:eastAsia="en-IE"/>
+                <w14:ligatures w14:val="none"/>
+              </w:rPr>
+              <w:t>Complete</w:t>
+            </w:r>
+          </w:p>
+        </w:tc>
+      </w:tr>
+    </w:tbl>
+    <w:p>
+      <w:pPr>
         <w:rPr>
           <w:rStyle w:val="normaltextrun"/>
           <w:i/>
@@ -17047,8 +17996,7 @@
           <w:shd w:val="clear" w:color="auto" w:fill="FFFFFF"/>
           <w:lang w:val="en-US"/>
         </w:rPr>
-        <w:t>6</w:t>
-      </w:r>
+      </w:pPr>
       <w:r>
         <w:rPr>
           <w:rStyle w:val="normaltextrun"/>
@@ -17060,7 +18008,7 @@
           <w:shd w:val="clear" w:color="auto" w:fill="FFFFFF"/>
           <w:lang w:val="en-US"/>
         </w:rPr>
-        <w:t xml:space="preserve"> – </w:t>
+        <w:t xml:space="preserve">Table </w:t>
       </w:r>
       <w:r>
         <w:rPr>
@@ -17073,15 +18021,47 @@
           <w:shd w:val="clear" w:color="auto" w:fill="FFFFFF"/>
           <w:lang w:val="en-US"/>
         </w:rPr>
-        <w:t>Power BI with Lift Cycle data from Azure.</w:t>
-      </w:r>
-    </w:p>
-    <w:p>
-      <w:pPr>
-        <w:rPr>
+        <w:t>6</w:t>
+      </w:r>
+      <w:r>
+        <w:rPr>
+          <w:rStyle w:val="normaltextrun"/>
+          <w:i/>
+          <w:iCs/>
+          <w:color w:val="44546A"/>
+          <w:sz w:val="18"/>
+          <w:szCs w:val="18"/>
+          <w:shd w:val="clear" w:color="auto" w:fill="FFFFFF"/>
           <w:lang w:val="en-US"/>
         </w:rPr>
-      </w:pPr>
+        <w:t xml:space="preserve"> – Sprint </w:t>
+      </w:r>
+      <w:r>
+        <w:rPr>
+          <w:rStyle w:val="normaltextrun"/>
+          <w:i/>
+          <w:iCs/>
+          <w:color w:val="44546A"/>
+          <w:sz w:val="18"/>
+          <w:szCs w:val="18"/>
+          <w:shd w:val="clear" w:color="auto" w:fill="FFFFFF"/>
+          <w:lang w:val="en-US"/>
+        </w:rPr>
+        <w:t>four</w:t>
+      </w:r>
+      <w:r>
+        <w:rPr>
+          <w:rStyle w:val="normaltextrun"/>
+          <w:i/>
+          <w:iCs/>
+          <w:color w:val="44546A"/>
+          <w:sz w:val="18"/>
+          <w:szCs w:val="18"/>
+          <w:shd w:val="clear" w:color="auto" w:fill="FFFFFF"/>
+          <w:lang w:val="en-US"/>
+        </w:rPr>
+        <w:t xml:space="preserve"> tasks.</w:t>
+      </w:r>
     </w:p>
     <w:p>
       <w:pPr>
@@ -17098,112 +18078,191 @@
         <w:rPr>
           <w:lang w:val="en-US"/>
         </w:rPr>
+        <w:t>Task One</w:t>
+      </w:r>
+    </w:p>
+    <w:p>
+      <w:pPr>
+        <w:rPr>
+          <w:lang w:val="en-US"/>
+        </w:rPr>
+      </w:pPr>
+      <w:r>
+        <w:rPr>
+          <w:lang w:val="en-US"/>
+        </w:rPr>
+        <w:t xml:space="preserve">In </w:t>
+      </w:r>
+      <w:r>
+        <w:rPr>
+          <w:lang w:val="en-US"/>
+        </w:rPr>
+        <w:t>Task One</w:t>
+      </w:r>
+      <w:r>
+        <w:rPr>
+          <w:lang w:val="en-US"/>
+        </w:rPr>
+        <w:t xml:space="preserve">, the investigation focused on the real-time communication of crane data. </w:t>
+      </w:r>
+      <w:r>
+        <w:rPr>
+          <w:lang w:val="en-US"/>
+        </w:rPr>
+        <w:t>The</w:t>
+      </w:r>
+      <w:r>
+        <w:rPr>
+          <w:lang w:val="en-US"/>
+        </w:rPr>
+        <w:t xml:space="preserve"> system architecture relies on an OPC server API to interface with the crane's PLC, facilitating the extraction of real-time data such as position, load, and status. This data undergoes processing and is stored in </w:t>
+      </w:r>
+      <w:r>
+        <w:rPr>
+          <w:lang w:val="en-US"/>
+        </w:rPr>
+        <w:t>an SQL</w:t>
+      </w:r>
+      <w:r>
+        <w:rPr>
+          <w:lang w:val="en-US"/>
+        </w:rPr>
+        <w:t xml:space="preserve"> Server database, which is then accessible through a Web API. This API exposes endpoints for external clients to access the crane data. Employing JSON formatting, the crane data is transmitted to Unity scripts for dynamic visualization within the Unity environment. However, due to the unavailability of crane access, practical testing to validate this system's functionality was not feasible.</w:t>
+      </w:r>
+    </w:p>
+    <w:p>
+      <w:pPr>
+        <w:pStyle w:val="Heading3"/>
+        <w:numPr>
+          <w:ilvl w:val="2"/>
+          <w:numId w:val="12"/>
+        </w:numPr>
+        <w:rPr>
+          <w:lang w:val="en-US"/>
+        </w:rPr>
+      </w:pPr>
+      <w:r>
+        <w:rPr>
+          <w:lang w:val="en-US"/>
+        </w:rPr>
+        <w:t>Task Two</w:t>
+      </w:r>
+    </w:p>
+    <w:p>
+      <w:pPr>
+        <w:rPr>
+          <w:lang w:val="en-US"/>
+        </w:rPr>
+      </w:pPr>
+      <w:r>
+        <w:rPr>
+          <w:lang w:val="en-US"/>
+        </w:rPr>
+        <w:t>Task Two focuses on updating Power BI Live with data sourced from our Azure Database. This task is streamlined and efficient, as it involves configuring Power BI to pull data directly from the Azure Database, ensuring real-time updates within the Power BI dashboard. By implementing this solution, stakeholders gain immediate access to the most current data insights, enabling informed decision-making and enhanced operational monitoring. Leveraging the seamless integration between Power BI and Azure Database, Task Two advances our ability to harness data-driven insights effectively, driving improvements in crane operations and overall project outcomes.</w:t>
+      </w:r>
+    </w:p>
+    <w:p>
+      <w:pPr>
+        <w:pStyle w:val="Heading3"/>
+        <w:numPr>
+          <w:ilvl w:val="2"/>
+          <w:numId w:val="12"/>
+        </w:numPr>
+        <w:rPr>
+          <w:lang w:val="en-US"/>
+        </w:rPr>
+      </w:pPr>
+      <w:r>
+        <w:rPr>
+          <w:lang w:val="en-US"/>
+        </w:rPr>
+        <w:t>Task Three</w:t>
+      </w:r>
+    </w:p>
+    <w:p>
+      <w:pPr>
+        <w:rPr>
+          <w:lang w:val="en-US"/>
+        </w:rPr>
+      </w:pPr>
+      <w:r>
+        <w:rPr>
+          <w:lang w:val="en-US"/>
+        </w:rPr>
+        <w:t>Task Three entails importing additional crane data into the digital twin environment. Unfortunately, due to file corruption issues and delays in obtaining new data from alternative sources, progress on this task has been hindered. Despite these setbacks, efforts are ongoing to expand the dataset to include a wider array of crane models and configurations. Adjustments to the timeline may be necessary, but the primary focus remains on ensuring the accuracy and reliability of the imported data. By addressing these challenges and exploring alternative data sources, Task Three underscores the project's commitment to enhancing the digital twin's capabilities and its ability to accurately simulate real-world crane operations.</w:t>
+      </w:r>
+    </w:p>
+    <w:p>
+      <w:pPr>
+        <w:pStyle w:val="Heading3"/>
+        <w:numPr>
+          <w:ilvl w:val="2"/>
+          <w:numId w:val="12"/>
+        </w:numPr>
+        <w:rPr>
+          <w:lang w:val="en-US"/>
+        </w:rPr>
+      </w:pPr>
+      <w:r>
+        <w:rPr>
+          <w:lang w:val="en-US"/>
+        </w:rPr>
+        <w:t>Task Four</w:t>
+      </w:r>
+    </w:p>
+    <w:p>
+      <w:pPr>
+        <w:rPr>
+          <w:lang w:val="en-US"/>
+        </w:rPr>
+      </w:pPr>
+      <w:r>
+        <w:rPr>
+          <w:lang w:val="en-US"/>
+        </w:rPr>
+        <w:t>For Task Four, a simple Python script was executed to augment the crane data with spreader speeds. This involved adding two new columns representing the vertical and horizontal speeds of the spreader. By incorporating this additional data, we lay the groundwork for the upcoming sprint, where we will focus on identifying the optimal speed for the spreader. This enhancement promises to facilitate more comprehensive analysis and experimentation in the subsequent sprint, driving us closer to maximizing operational efficiency and performance in crane systems.</w:t>
+      </w:r>
+    </w:p>
+    <w:p>
+      <w:pPr>
+        <w:pStyle w:val="Heading3"/>
+        <w:numPr>
+          <w:ilvl w:val="2"/>
+          <w:numId w:val="12"/>
+        </w:numPr>
+        <w:rPr>
+          <w:lang w:val="en-US"/>
+        </w:rPr>
+      </w:pPr>
+      <w:r>
+        <w:rPr>
+          <w:lang w:val="en-US"/>
+        </w:rPr>
         <w:lastRenderedPageBreak/>
         <w:t>Results</w:t>
       </w:r>
     </w:p>
     <w:p>
-      <w:pPr>
-        <w:rPr>
-          <w:lang w:val="en-US"/>
-        </w:rPr>
-      </w:pPr>
-      <w:r>
-        <w:rPr>
-          <w:lang w:val="en-US"/>
-        </w:rPr>
-        <w:t xml:space="preserve">The successful completion of the four tasks in sprint three marks a significant advancement in the capabilities of the digital twin project. The incorporation of lift cycles into the Unity project, managed by the </w:t>
-      </w:r>
-      <w:r>
-        <w:rPr>
-          <w:lang w:val="en-US"/>
-        </w:rPr>
-        <w:t>'</w:t>
-      </w:r>
-      <w:r>
-        <w:rPr>
-          <w:lang w:val="en-US"/>
-        </w:rPr>
-        <w:t>LineRendererManager</w:t>
-      </w:r>
-      <w:r>
-        <w:rPr>
-          <w:lang w:val="en-US"/>
-        </w:rPr>
-        <w:t>.cs</w:t>
-      </w:r>
-      <w:r>
-        <w:rPr>
-          <w:lang w:val="en-US"/>
-        </w:rPr>
-        <w:t>'</w:t>
-      </w:r>
-      <w:r>
-        <w:rPr>
-          <w:lang w:val="en-US"/>
-        </w:rPr>
-        <w:t xml:space="preserve"> script, provides a detailed and dynamic visualization of the crane's operational patterns. This data is seamlessly transmitted to the Azure database through Azure Functions, establishing a robust data pipeline. Task four further enriches the project by seamlessly integrating lift cycle data from the Azure database into Power BI, enabling stakeholders to derive meaningful insights through interactive reports and dashboards. This collective effort enhances the digital twin's responsiveness, data processing, and visuali</w:t>
-      </w:r>
-      <w:r>
-        <w:rPr>
-          <w:lang w:val="en-US"/>
-        </w:rPr>
+      <w:r>
+        <w:t>Task One's investigation into real-time communication of crane data has provided valuable insights into system architecture, enabling the extraction and processing of critical real-time data such as position, load, and status. Although practical testing was hindered by crane access issues, the groundwork has been laid for seamless data transmission to Unity scripts for dynamic visuali</w:t>
+      </w:r>
+      <w:r>
         <w:t>s</w:t>
       </w:r>
       <w:r>
-        <w:rPr>
-          <w:lang w:val="en-US"/>
-        </w:rPr>
-        <w:t>ation capabilities. The real-time data flow, coupled with comprehensive analytics, positions the project for more informed decision-making, offering a powerful tool for monitoring, analy</w:t>
-      </w:r>
-      <w:r>
-        <w:rPr>
-          <w:lang w:val="en-US"/>
-        </w:rPr>
+        <w:t>ation. Task Two's successful integration of Power BI Live with data sourced from the Azure Database ensures stakeholders have immediate access to current insights, facilitating informed decision-making and operational monitoring. Despite challenges in Task Three, where the importing of additional crane data into the digital twin environment was delayed due to file corruption issues and sourcing delays, ongoing efforts underscore the project's commitment to enhancing simulation accuracy and relevance. Finally, the implementation of spreader speeds in Task Four sets the stage for optimi</w:t>
+      </w:r>
+      <w:r>
         <w:t>s</w:t>
       </w:r>
       <w:r>
-        <w:rPr>
-          <w:lang w:val="en-US"/>
-        </w:rPr>
-        <w:t>ing, and optimizing crane performance within the digital twin environment. Overall, sprint three culminates in a sophisticated and interconnected system, laying the foundation for continued advancements in the project's functionality and utility.</w:t>
-      </w:r>
-    </w:p>
-    <w:p>
-      <w:pPr>
-        <w:rPr>
-          <w:lang w:val="en-US"/>
-        </w:rPr>
-      </w:pPr>
-    </w:p>
-    <w:p>
-      <w:pPr>
-        <w:pStyle w:val="Heading2"/>
-        <w:numPr>
-          <w:ilvl w:val="1"/>
-          <w:numId w:val="12"/>
-        </w:numPr>
-      </w:pPr>
-      <w:r>
-        <w:t>Sprint Four (Feb 29</w:t>
-      </w:r>
-      <w:r>
-        <w:rPr>
-          <w:vertAlign w:val="superscript"/>
-        </w:rPr>
-        <w:t>th</w:t>
-      </w:r>
-      <w:r>
-        <w:t xml:space="preserve"> – March 14</w:t>
-      </w:r>
-      <w:r>
-        <w:rPr>
-          <w:vertAlign w:val="superscript"/>
-        </w:rPr>
-        <w:t>th</w:t>
-      </w:r>
-      <w:r>
-        <w:t>)</w:t>
+        <w:t xml:space="preserve">ing operational efficiency in </w:t>
+      </w:r>
+      <w:r>
+        <w:t xml:space="preserve">the </w:t>
+      </w:r>
+      <w:r>
+        <w:t>upcoming sprint, promising more comprehensive analysis and experimentation. Overall, while Task Three faced setbacks, the progress made across the other tasks demonstrates a significant stride forward in advancing the digital twin project's sophistication and utility for crane systems.</w:t>
       </w:r>
     </w:p>
     <w:p>
@@ -21986,7 +23045,6 @@
   <w:style w:type="character" w:default="1" w:styleId="DefaultParagraphFont">
     <w:name w:val="Default Paragraph Font"/>
     <w:uiPriority w:val="1"/>
-    <w:semiHidden/>
     <w:unhideWhenUsed/>
   </w:style>
   <w:style w:type="table" w:default="1" w:styleId="TableNormal">

</xml_diff>